<commit_message>
Engineering method (third part)
</commit_message>
<xml_diff>
--- a/docs/Engineering method.docx
+++ b/docs/Engineering method.docx
@@ -1,6 +1,6 @@
 
 <file path=word/document.xml><?xml version="1.0" encoding="utf-8"?>
-<w:document xmlns:wpc="http://schemas.microsoft.com/office/word/2010/wordprocessingCanvas" xmlns:cx="http://schemas.microsoft.com/office/drawing/2014/chartex" xmlns:mc="http://schemas.openxmlformats.org/markup-compatibility/2006" xmlns:o="urn:schemas-microsoft-com:office:office" xmlns:r="http://schemas.openxmlformats.org/officeDocument/2006/relationships" xmlns:m="http://schemas.openxmlformats.org/officeDocument/2006/math" xmlns:v="urn:schemas-microsoft-com:vml" xmlns:wp14="http://schemas.microsoft.com/office/word/2010/wordprocessingDrawing" xmlns:wp="http://schemas.openxmlformats.org/drawingml/2006/wordprocessingDrawing" xmlns:w10="urn:schemas-microsoft-com:office:word" xmlns:w="http://schemas.openxmlformats.org/wordprocessingml/2006/main" xmlns:w14="http://schemas.microsoft.com/office/word/2010/wordml" xmlns:w15="http://schemas.microsoft.com/office/word/2012/wordml" xmlns:w16se="http://schemas.microsoft.com/office/word/2015/wordml/symex" xmlns:wpg="http://schemas.microsoft.com/office/word/2010/wordprocessingGroup" xmlns:wpi="http://schemas.microsoft.com/office/word/2010/wordprocessingInk" xmlns:wne="http://schemas.microsoft.com/office/word/2006/wordml" xmlns:wps="http://schemas.microsoft.com/office/word/2010/wordprocessingShape" mc:Ignorable="w14 w15 w16se wp14">
+<w:document xmlns:wpc="http://schemas.microsoft.com/office/word/2010/wordprocessingCanvas" xmlns:cx="http://schemas.microsoft.com/office/drawing/2014/chartex" xmlns:cx1="http://schemas.microsoft.com/office/drawing/2015/9/8/chartex" xmlns:mc="http://schemas.openxmlformats.org/markup-compatibility/2006" xmlns:o="urn:schemas-microsoft-com:office:office" xmlns:r="http://schemas.openxmlformats.org/officeDocument/2006/relationships" xmlns:m="http://schemas.openxmlformats.org/officeDocument/2006/math" xmlns:v="urn:schemas-microsoft-com:vml" xmlns:wp14="http://schemas.microsoft.com/office/word/2010/wordprocessingDrawing" xmlns:wp="http://schemas.openxmlformats.org/drawingml/2006/wordprocessingDrawing" xmlns:w10="urn:schemas-microsoft-com:office:word" xmlns:w="http://schemas.openxmlformats.org/wordprocessingml/2006/main" xmlns:w14="http://schemas.microsoft.com/office/word/2010/wordml" xmlns:w15="http://schemas.microsoft.com/office/word/2012/wordml" xmlns:w16se="http://schemas.microsoft.com/office/word/2015/wordml/symex" xmlns:wpg="http://schemas.microsoft.com/office/word/2010/wordprocessingGroup" xmlns:wpi="http://schemas.microsoft.com/office/word/2010/wordprocessingInk" xmlns:wne="http://schemas.microsoft.com/office/word/2006/wordml" xmlns:wps="http://schemas.microsoft.com/office/word/2010/wordprocessingShape" mc:Ignorable="w14 w15 w16se wp14">
   <w:body>
     <w:p>
       <w:pPr>
@@ -2234,6 +2234,51 @@
       <w:pPr>
         <w:rPr>
           <w:rFonts w:ascii="Times New Roman" w:hAnsi="Times New Roman" w:cs="Times New Roman"/>
+          <w:sz w:val="18"/>
+          <w:lang w:val="es-ES"/>
+        </w:rPr>
+      </w:pPr>
+      <w:proofErr w:type="spellStart"/>
+      <w:r>
+        <w:rPr>
+          <w:rFonts w:ascii="Times New Roman" w:hAnsi="Times New Roman" w:cs="Times New Roman"/>
+          <w:sz w:val="18"/>
+          <w:lang w:val="es-ES"/>
+        </w:rPr>
+        <w:t>Fig</w:t>
+      </w:r>
+      <w:proofErr w:type="spellEnd"/>
+      <w:r>
+        <w:rPr>
+          <w:rFonts w:ascii="Times New Roman" w:hAnsi="Times New Roman" w:cs="Times New Roman"/>
+          <w:sz w:val="18"/>
+          <w:lang w:val="es-ES"/>
+        </w:rPr>
+        <w:t xml:space="preserve"> 1. Tabla de tipos de complejidad </w:t>
+      </w:r>
+      <w:proofErr w:type="spellStart"/>
+      <w:r>
+        <w:rPr>
+          <w:rFonts w:ascii="Times New Roman" w:hAnsi="Times New Roman" w:cs="Times New Roman"/>
+          <w:sz w:val="18"/>
+          <w:lang w:val="es-ES"/>
+        </w:rPr>
+        <w:t>mas</w:t>
+      </w:r>
+      <w:proofErr w:type="spellEnd"/>
+      <w:r>
+        <w:rPr>
+          <w:rFonts w:ascii="Times New Roman" w:hAnsi="Times New Roman" w:cs="Times New Roman"/>
+          <w:sz w:val="18"/>
+          <w:lang w:val="es-ES"/>
+        </w:rPr>
+        <w:t xml:space="preserve"> comunes.</w:t>
+      </w:r>
+    </w:p>
+    <w:p>
+      <w:pPr>
+        <w:rPr>
+          <w:rFonts w:ascii="Times New Roman" w:hAnsi="Times New Roman" w:cs="Times New Roman"/>
           <w:sz w:val="24"/>
           <w:lang w:val="es-ES"/>
         </w:rPr>
@@ -2253,6 +2298,7 @@
           <w:sz w:val="24"/>
           <w:lang w:val="es-ES"/>
         </w:rPr>
+        <w:lastRenderedPageBreak/>
         <w:t xml:space="preserve">En la tabla, se inicia desde las complejidades computacionales más eficientes hasta las menos óptimas. En el caso de la solución del problema se desea encontrar cualquier </w:t>
       </w:r>
       <w:r>
@@ -2280,8 +2326,1948 @@
           <w:lang w:val="es-ES"/>
         </w:rPr>
       </w:pPr>
+    </w:p>
+    <w:p>
+      <w:pPr>
+        <w:rPr>
+          <w:rFonts w:ascii="Times New Roman" w:hAnsi="Times New Roman" w:cs="Times New Roman"/>
+          <w:sz w:val="24"/>
+          <w:lang w:val="es-ES"/>
+        </w:rPr>
+      </w:pPr>
+      <w:r>
+        <w:rPr>
+          <w:rFonts w:ascii="Times New Roman" w:hAnsi="Times New Roman" w:cs="Times New Roman"/>
+          <w:sz w:val="24"/>
+          <w:lang w:val="es-ES"/>
+        </w:rPr>
+        <w:t>En cuanto a algoritmos de ordenamiento se tienen los siguientes tipos:</w:t>
+      </w:r>
+    </w:p>
+    <w:tbl>
+      <w:tblPr>
+        <w:tblStyle w:val="Tablaconcuadrcula"/>
+        <w:tblW w:w="0" w:type="auto"/>
+        <w:tblLook w:val="04A0" w:firstRow="1" w:lastRow="0" w:firstColumn="1" w:lastColumn="0" w:noHBand="0" w:noVBand="1"/>
+      </w:tblPr>
+      <w:tblGrid>
+        <w:gridCol w:w="2030"/>
+        <w:gridCol w:w="1813"/>
+        <w:gridCol w:w="1849"/>
+        <w:gridCol w:w="1630"/>
+        <w:gridCol w:w="1506"/>
+      </w:tblGrid>
+      <w:tr>
+        <w:tc>
+          <w:tcPr>
+            <w:tcW w:w="2030" w:type="dxa"/>
+          </w:tcPr>
+          <w:p>
+            <w:pPr>
+              <w:rPr>
+                <w:rFonts w:ascii="Times New Roman" w:hAnsi="Times New Roman" w:cs="Times New Roman"/>
+                <w:sz w:val="24"/>
+                <w:lang w:val="es-ES"/>
+              </w:rPr>
+            </w:pPr>
+            <w:r>
+              <w:rPr>
+                <w:rFonts w:ascii="Times New Roman" w:hAnsi="Times New Roman" w:cs="Times New Roman"/>
+                <w:sz w:val="24"/>
+                <w:lang w:val="es-ES"/>
+              </w:rPr>
+              <w:t>Algoritmo</w:t>
+            </w:r>
+          </w:p>
+        </w:tc>
+        <w:tc>
+          <w:tcPr>
+            <w:tcW w:w="1813" w:type="dxa"/>
+          </w:tcPr>
+          <w:p>
+            <w:pPr>
+              <w:rPr>
+                <w:rFonts w:ascii="Times New Roman" w:hAnsi="Times New Roman" w:cs="Times New Roman"/>
+                <w:sz w:val="24"/>
+                <w:lang w:val="es-ES"/>
+              </w:rPr>
+            </w:pPr>
+            <w:r>
+              <w:rPr>
+                <w:rFonts w:ascii="Times New Roman" w:hAnsi="Times New Roman" w:cs="Times New Roman"/>
+                <w:sz w:val="24"/>
+                <w:lang w:val="es-ES"/>
+              </w:rPr>
+              <w:t>Mejor caso</w:t>
+            </w:r>
+          </w:p>
+        </w:tc>
+        <w:tc>
+          <w:tcPr>
+            <w:tcW w:w="1849" w:type="dxa"/>
+          </w:tcPr>
+          <w:p>
+            <w:pPr>
+              <w:rPr>
+                <w:rFonts w:ascii="Times New Roman" w:hAnsi="Times New Roman" w:cs="Times New Roman"/>
+                <w:sz w:val="24"/>
+                <w:lang w:val="es-ES"/>
+              </w:rPr>
+            </w:pPr>
+            <w:r>
+              <w:rPr>
+                <w:rFonts w:ascii="Times New Roman" w:hAnsi="Times New Roman" w:cs="Times New Roman"/>
+                <w:sz w:val="24"/>
+                <w:lang w:val="es-ES"/>
+              </w:rPr>
+              <w:t>Peor caso</w:t>
+            </w:r>
+          </w:p>
+        </w:tc>
+        <w:tc>
+          <w:tcPr>
+            <w:tcW w:w="1630" w:type="dxa"/>
+          </w:tcPr>
+          <w:p>
+            <w:pPr>
+              <w:rPr>
+                <w:rFonts w:ascii="Times New Roman" w:hAnsi="Times New Roman" w:cs="Times New Roman"/>
+                <w:sz w:val="24"/>
+                <w:lang w:val="es-ES"/>
+              </w:rPr>
+            </w:pPr>
+            <w:r>
+              <w:rPr>
+                <w:rFonts w:ascii="Times New Roman" w:hAnsi="Times New Roman" w:cs="Times New Roman"/>
+                <w:sz w:val="24"/>
+                <w:lang w:val="es-ES"/>
+              </w:rPr>
+              <w:t>Caso más común</w:t>
+            </w:r>
+          </w:p>
+        </w:tc>
+        <w:tc>
+          <w:tcPr>
+            <w:tcW w:w="1506" w:type="dxa"/>
+          </w:tcPr>
+          <w:p>
+            <w:pPr>
+              <w:rPr>
+                <w:rFonts w:ascii="Times New Roman" w:hAnsi="Times New Roman" w:cs="Times New Roman"/>
+                <w:sz w:val="24"/>
+                <w:lang w:val="es-ES"/>
+              </w:rPr>
+            </w:pPr>
+            <w:r>
+              <w:rPr>
+                <w:rFonts w:ascii="Times New Roman" w:hAnsi="Times New Roman" w:cs="Times New Roman"/>
+                <w:sz w:val="24"/>
+                <w:lang w:val="es-ES"/>
+              </w:rPr>
+              <w:t>Memoria</w:t>
+            </w:r>
+          </w:p>
+        </w:tc>
+      </w:tr>
+      <w:tr>
+        <w:tc>
+          <w:tcPr>
+            <w:tcW w:w="2030" w:type="dxa"/>
+          </w:tcPr>
+          <w:p>
+            <w:pPr>
+              <w:rPr>
+                <w:rFonts w:ascii="Times New Roman" w:hAnsi="Times New Roman" w:cs="Times New Roman"/>
+                <w:sz w:val="24"/>
+                <w:lang w:val="es-ES"/>
+              </w:rPr>
+            </w:pPr>
+            <w:proofErr w:type="spellStart"/>
+            <w:r>
+              <w:rPr>
+                <w:rFonts w:ascii="Times New Roman" w:hAnsi="Times New Roman" w:cs="Times New Roman"/>
+                <w:sz w:val="24"/>
+                <w:lang w:val="es-ES"/>
+              </w:rPr>
+              <w:t>Bubble</w:t>
+            </w:r>
+            <w:proofErr w:type="spellEnd"/>
+            <w:r>
+              <w:rPr>
+                <w:rFonts w:ascii="Times New Roman" w:hAnsi="Times New Roman" w:cs="Times New Roman"/>
+                <w:sz w:val="24"/>
+                <w:lang w:val="es-ES"/>
+              </w:rPr>
+              <w:t xml:space="preserve"> </w:t>
+            </w:r>
+            <w:proofErr w:type="spellStart"/>
+            <w:r>
+              <w:rPr>
+                <w:rFonts w:ascii="Times New Roman" w:hAnsi="Times New Roman" w:cs="Times New Roman"/>
+                <w:sz w:val="24"/>
+                <w:lang w:val="es-ES"/>
+              </w:rPr>
+              <w:t>sort</w:t>
+            </w:r>
+            <w:proofErr w:type="spellEnd"/>
+            <w:r>
+              <w:rPr>
+                <w:rFonts w:ascii="Times New Roman" w:hAnsi="Times New Roman" w:cs="Times New Roman"/>
+                <w:sz w:val="24"/>
+                <w:lang w:val="es-ES"/>
+              </w:rPr>
+              <w:t xml:space="preserve"> </w:t>
+            </w:r>
+          </w:p>
+        </w:tc>
+        <w:tc>
+          <w:tcPr>
+            <w:tcW w:w="1813" w:type="dxa"/>
+          </w:tcPr>
+          <w:p>
+            <w:pPr>
+              <w:rPr>
+                <w:rFonts w:ascii="Times New Roman" w:hAnsi="Times New Roman" w:cs="Times New Roman"/>
+                <w:sz w:val="24"/>
+                <w:lang w:val="es-ES"/>
+              </w:rPr>
+            </w:pPr>
+            <w:r>
+              <w:rPr>
+                <w:rFonts w:ascii="Times New Roman" w:hAnsi="Times New Roman" w:cs="Times New Roman"/>
+                <w:sz w:val="24"/>
+                <w:lang w:val="es-ES"/>
+              </w:rPr>
+              <w:t>O(n</w:t>
+            </w:r>
+            <w:r>
+              <w:rPr>
+                <w:rFonts w:ascii="Times New Roman" w:hAnsi="Times New Roman" w:cs="Times New Roman"/>
+                <w:sz w:val="24"/>
+                <w:vertAlign w:val="superscript"/>
+                <w:lang w:val="es-ES"/>
+              </w:rPr>
+              <w:t>2</w:t>
+            </w:r>
+            <w:r>
+              <w:rPr>
+                <w:rFonts w:ascii="Times New Roman" w:hAnsi="Times New Roman" w:cs="Times New Roman"/>
+                <w:sz w:val="24"/>
+                <w:lang w:val="es-ES"/>
+              </w:rPr>
+              <w:t>)</w:t>
+            </w:r>
+          </w:p>
+        </w:tc>
+        <w:tc>
+          <w:tcPr>
+            <w:tcW w:w="1849" w:type="dxa"/>
+          </w:tcPr>
+          <w:p>
+            <w:pPr>
+              <w:rPr>
+                <w:rFonts w:ascii="Times New Roman" w:hAnsi="Times New Roman" w:cs="Times New Roman"/>
+                <w:sz w:val="24"/>
+                <w:lang w:val="es-ES"/>
+              </w:rPr>
+            </w:pPr>
+            <w:r>
+              <w:rPr>
+                <w:rFonts w:ascii="Times New Roman" w:hAnsi="Times New Roman" w:cs="Times New Roman"/>
+                <w:sz w:val="24"/>
+                <w:lang w:val="es-ES"/>
+              </w:rPr>
+              <w:t>O(n</w:t>
+            </w:r>
+            <w:r>
+              <w:rPr>
+                <w:rFonts w:ascii="Times New Roman" w:hAnsi="Times New Roman" w:cs="Times New Roman"/>
+                <w:sz w:val="24"/>
+                <w:vertAlign w:val="superscript"/>
+                <w:lang w:val="es-ES"/>
+              </w:rPr>
+              <w:t>2</w:t>
+            </w:r>
+            <w:r>
+              <w:rPr>
+                <w:rFonts w:ascii="Times New Roman" w:hAnsi="Times New Roman" w:cs="Times New Roman"/>
+                <w:sz w:val="24"/>
+                <w:lang w:val="es-ES"/>
+              </w:rPr>
+              <w:t>)</w:t>
+            </w:r>
+          </w:p>
+        </w:tc>
+        <w:tc>
+          <w:tcPr>
+            <w:tcW w:w="1630" w:type="dxa"/>
+          </w:tcPr>
+          <w:p>
+            <w:pPr>
+              <w:rPr>
+                <w:rFonts w:ascii="Times New Roman" w:hAnsi="Times New Roman" w:cs="Times New Roman"/>
+                <w:sz w:val="24"/>
+                <w:lang w:val="es-ES"/>
+              </w:rPr>
+            </w:pPr>
+            <w:r>
+              <w:rPr>
+                <w:rFonts w:ascii="Times New Roman" w:hAnsi="Times New Roman" w:cs="Times New Roman"/>
+                <w:sz w:val="24"/>
+                <w:lang w:val="es-ES"/>
+              </w:rPr>
+              <w:t>O(n</w:t>
+            </w:r>
+            <w:r>
+              <w:rPr>
+                <w:rFonts w:ascii="Times New Roman" w:hAnsi="Times New Roman" w:cs="Times New Roman"/>
+                <w:sz w:val="24"/>
+                <w:vertAlign w:val="superscript"/>
+                <w:lang w:val="es-ES"/>
+              </w:rPr>
+              <w:t>2</w:t>
+            </w:r>
+            <w:r>
+              <w:rPr>
+                <w:rFonts w:ascii="Times New Roman" w:hAnsi="Times New Roman" w:cs="Times New Roman"/>
+                <w:sz w:val="24"/>
+                <w:lang w:val="es-ES"/>
+              </w:rPr>
+              <w:t>)</w:t>
+            </w:r>
+          </w:p>
+        </w:tc>
+        <w:tc>
+          <w:tcPr>
+            <w:tcW w:w="1506" w:type="dxa"/>
+          </w:tcPr>
+          <w:p>
+            <w:pPr>
+              <w:rPr>
+                <w:rFonts w:ascii="Times New Roman" w:hAnsi="Times New Roman" w:cs="Times New Roman"/>
+                <w:sz w:val="24"/>
+                <w:lang w:val="es-ES"/>
+              </w:rPr>
+            </w:pPr>
+            <w:r>
+              <w:rPr>
+                <w:rFonts w:ascii="Times New Roman" w:hAnsi="Times New Roman" w:cs="Times New Roman"/>
+                <w:sz w:val="24"/>
+                <w:lang w:val="es-ES"/>
+              </w:rPr>
+              <w:t>O(1)</w:t>
+            </w:r>
+          </w:p>
+        </w:tc>
+      </w:tr>
+      <w:tr>
+        <w:tc>
+          <w:tcPr>
+            <w:tcW w:w="2030" w:type="dxa"/>
+          </w:tcPr>
+          <w:p>
+            <w:pPr>
+              <w:rPr>
+                <w:rFonts w:ascii="Times New Roman" w:hAnsi="Times New Roman" w:cs="Times New Roman"/>
+                <w:sz w:val="24"/>
+                <w:lang w:val="es-ES"/>
+              </w:rPr>
+            </w:pPr>
+            <w:proofErr w:type="spellStart"/>
+            <w:r>
+              <w:rPr>
+                <w:rFonts w:ascii="Times New Roman" w:hAnsi="Times New Roman" w:cs="Times New Roman"/>
+                <w:sz w:val="24"/>
+                <w:lang w:val="es-ES"/>
+              </w:rPr>
+              <w:t>Selection</w:t>
+            </w:r>
+            <w:proofErr w:type="spellEnd"/>
+            <w:r>
+              <w:rPr>
+                <w:rFonts w:ascii="Times New Roman" w:hAnsi="Times New Roman" w:cs="Times New Roman"/>
+                <w:sz w:val="24"/>
+                <w:lang w:val="es-ES"/>
+              </w:rPr>
+              <w:t xml:space="preserve"> </w:t>
+            </w:r>
+            <w:proofErr w:type="spellStart"/>
+            <w:r>
+              <w:rPr>
+                <w:rFonts w:ascii="Times New Roman" w:hAnsi="Times New Roman" w:cs="Times New Roman"/>
+                <w:sz w:val="24"/>
+                <w:lang w:val="es-ES"/>
+              </w:rPr>
+              <w:t>sort</w:t>
+            </w:r>
+            <w:proofErr w:type="spellEnd"/>
+            <w:r>
+              <w:rPr>
+                <w:rFonts w:ascii="Times New Roman" w:hAnsi="Times New Roman" w:cs="Times New Roman"/>
+                <w:sz w:val="24"/>
+                <w:lang w:val="es-ES"/>
+              </w:rPr>
+              <w:t xml:space="preserve"> </w:t>
+            </w:r>
+          </w:p>
+        </w:tc>
+        <w:tc>
+          <w:tcPr>
+            <w:tcW w:w="1813" w:type="dxa"/>
+          </w:tcPr>
+          <w:p>
+            <w:pPr>
+              <w:rPr>
+                <w:rFonts w:ascii="Times New Roman" w:hAnsi="Times New Roman" w:cs="Times New Roman"/>
+                <w:sz w:val="24"/>
+                <w:lang w:val="es-ES"/>
+              </w:rPr>
+            </w:pPr>
+            <w:r>
+              <w:rPr>
+                <w:rFonts w:ascii="Times New Roman" w:hAnsi="Times New Roman" w:cs="Times New Roman"/>
+                <w:sz w:val="24"/>
+                <w:lang w:val="es-ES"/>
+              </w:rPr>
+              <w:t>O(n</w:t>
+            </w:r>
+            <w:r>
+              <w:rPr>
+                <w:rFonts w:ascii="Times New Roman" w:hAnsi="Times New Roman" w:cs="Times New Roman"/>
+                <w:sz w:val="24"/>
+                <w:vertAlign w:val="superscript"/>
+                <w:lang w:val="es-ES"/>
+              </w:rPr>
+              <w:t>2</w:t>
+            </w:r>
+            <w:r>
+              <w:rPr>
+                <w:rFonts w:ascii="Times New Roman" w:hAnsi="Times New Roman" w:cs="Times New Roman"/>
+                <w:sz w:val="24"/>
+                <w:lang w:val="es-ES"/>
+              </w:rPr>
+              <w:t>)</w:t>
+            </w:r>
+          </w:p>
+        </w:tc>
+        <w:tc>
+          <w:tcPr>
+            <w:tcW w:w="1849" w:type="dxa"/>
+          </w:tcPr>
+          <w:p>
+            <w:pPr>
+              <w:rPr>
+                <w:rFonts w:ascii="Times New Roman" w:hAnsi="Times New Roman" w:cs="Times New Roman"/>
+                <w:sz w:val="24"/>
+                <w:lang w:val="es-ES"/>
+              </w:rPr>
+            </w:pPr>
+            <w:r>
+              <w:rPr>
+                <w:rFonts w:ascii="Times New Roman" w:hAnsi="Times New Roman" w:cs="Times New Roman"/>
+                <w:sz w:val="24"/>
+                <w:lang w:val="es-ES"/>
+              </w:rPr>
+              <w:t>O(n</w:t>
+            </w:r>
+            <w:r>
+              <w:rPr>
+                <w:rFonts w:ascii="Times New Roman" w:hAnsi="Times New Roman" w:cs="Times New Roman"/>
+                <w:sz w:val="24"/>
+                <w:vertAlign w:val="superscript"/>
+                <w:lang w:val="es-ES"/>
+              </w:rPr>
+              <w:t>2</w:t>
+            </w:r>
+            <w:r>
+              <w:rPr>
+                <w:rFonts w:ascii="Times New Roman" w:hAnsi="Times New Roman" w:cs="Times New Roman"/>
+                <w:sz w:val="24"/>
+                <w:lang w:val="es-ES"/>
+              </w:rPr>
+              <w:t>)</w:t>
+            </w:r>
+          </w:p>
+        </w:tc>
+        <w:tc>
+          <w:tcPr>
+            <w:tcW w:w="1630" w:type="dxa"/>
+          </w:tcPr>
+          <w:p>
+            <w:pPr>
+              <w:rPr>
+                <w:rFonts w:ascii="Times New Roman" w:hAnsi="Times New Roman" w:cs="Times New Roman"/>
+                <w:sz w:val="24"/>
+                <w:lang w:val="es-ES"/>
+              </w:rPr>
+            </w:pPr>
+            <w:r>
+              <w:rPr>
+                <w:rFonts w:ascii="Times New Roman" w:hAnsi="Times New Roman" w:cs="Times New Roman"/>
+                <w:sz w:val="24"/>
+                <w:lang w:val="es-ES"/>
+              </w:rPr>
+              <w:t>O(n</w:t>
+            </w:r>
+            <w:r>
+              <w:rPr>
+                <w:rFonts w:ascii="Times New Roman" w:hAnsi="Times New Roman" w:cs="Times New Roman"/>
+                <w:sz w:val="24"/>
+                <w:vertAlign w:val="superscript"/>
+                <w:lang w:val="es-ES"/>
+              </w:rPr>
+              <w:t>2</w:t>
+            </w:r>
+            <w:r>
+              <w:rPr>
+                <w:rFonts w:ascii="Times New Roman" w:hAnsi="Times New Roman" w:cs="Times New Roman"/>
+                <w:sz w:val="24"/>
+                <w:lang w:val="es-ES"/>
+              </w:rPr>
+              <w:t>)</w:t>
+            </w:r>
+          </w:p>
+        </w:tc>
+        <w:tc>
+          <w:tcPr>
+            <w:tcW w:w="1506" w:type="dxa"/>
+          </w:tcPr>
+          <w:p>
+            <w:pPr>
+              <w:rPr>
+                <w:rFonts w:ascii="Times New Roman" w:hAnsi="Times New Roman" w:cs="Times New Roman"/>
+                <w:sz w:val="24"/>
+                <w:lang w:val="es-ES"/>
+              </w:rPr>
+            </w:pPr>
+            <w:r>
+              <w:rPr>
+                <w:rFonts w:ascii="Times New Roman" w:hAnsi="Times New Roman" w:cs="Times New Roman"/>
+                <w:sz w:val="24"/>
+                <w:lang w:val="es-ES"/>
+              </w:rPr>
+              <w:t>O(1)</w:t>
+            </w:r>
+          </w:p>
+        </w:tc>
+      </w:tr>
+      <w:tr>
+        <w:tc>
+          <w:tcPr>
+            <w:tcW w:w="2030" w:type="dxa"/>
+          </w:tcPr>
+          <w:p>
+            <w:pPr>
+              <w:rPr>
+                <w:rFonts w:ascii="Times New Roman" w:hAnsi="Times New Roman" w:cs="Times New Roman"/>
+                <w:sz w:val="24"/>
+                <w:lang w:val="es-ES"/>
+              </w:rPr>
+            </w:pPr>
+            <w:proofErr w:type="spellStart"/>
+            <w:r>
+              <w:rPr>
+                <w:rFonts w:ascii="Times New Roman" w:hAnsi="Times New Roman" w:cs="Times New Roman"/>
+                <w:sz w:val="24"/>
+                <w:lang w:val="es-ES"/>
+              </w:rPr>
+              <w:t>Insertion</w:t>
+            </w:r>
+            <w:proofErr w:type="spellEnd"/>
+            <w:r>
+              <w:rPr>
+                <w:rFonts w:ascii="Times New Roman" w:hAnsi="Times New Roman" w:cs="Times New Roman"/>
+                <w:sz w:val="24"/>
+                <w:lang w:val="es-ES"/>
+              </w:rPr>
+              <w:t xml:space="preserve"> </w:t>
+            </w:r>
+            <w:proofErr w:type="spellStart"/>
+            <w:r>
+              <w:rPr>
+                <w:rFonts w:ascii="Times New Roman" w:hAnsi="Times New Roman" w:cs="Times New Roman"/>
+                <w:sz w:val="24"/>
+                <w:lang w:val="es-ES"/>
+              </w:rPr>
+              <w:t>sort</w:t>
+            </w:r>
+            <w:proofErr w:type="spellEnd"/>
+            <w:r>
+              <w:rPr>
+                <w:rFonts w:ascii="Times New Roman" w:hAnsi="Times New Roman" w:cs="Times New Roman"/>
+                <w:sz w:val="24"/>
+                <w:lang w:val="es-ES"/>
+              </w:rPr>
+              <w:t xml:space="preserve"> </w:t>
+            </w:r>
+          </w:p>
+        </w:tc>
+        <w:tc>
+          <w:tcPr>
+            <w:tcW w:w="1813" w:type="dxa"/>
+          </w:tcPr>
+          <w:p>
+            <w:pPr>
+              <w:rPr>
+                <w:rFonts w:ascii="Times New Roman" w:hAnsi="Times New Roman" w:cs="Times New Roman"/>
+                <w:sz w:val="24"/>
+                <w:lang w:val="es-ES"/>
+              </w:rPr>
+            </w:pPr>
+            <w:r>
+              <w:rPr>
+                <w:rFonts w:ascii="Times New Roman" w:hAnsi="Times New Roman" w:cs="Times New Roman"/>
+                <w:sz w:val="24"/>
+                <w:lang w:val="es-ES"/>
+              </w:rPr>
+              <w:t>O(1)</w:t>
+            </w:r>
+          </w:p>
+        </w:tc>
+        <w:tc>
+          <w:tcPr>
+            <w:tcW w:w="1849" w:type="dxa"/>
+          </w:tcPr>
+          <w:p>
+            <w:pPr>
+              <w:rPr>
+                <w:rFonts w:ascii="Times New Roman" w:hAnsi="Times New Roman" w:cs="Times New Roman"/>
+                <w:sz w:val="24"/>
+                <w:lang w:val="es-ES"/>
+              </w:rPr>
+            </w:pPr>
+            <w:r>
+              <w:rPr>
+                <w:rFonts w:ascii="Times New Roman" w:hAnsi="Times New Roman" w:cs="Times New Roman"/>
+                <w:sz w:val="24"/>
+                <w:lang w:val="es-ES"/>
+              </w:rPr>
+              <w:t>O(n</w:t>
+            </w:r>
+            <w:r>
+              <w:rPr>
+                <w:rFonts w:ascii="Times New Roman" w:hAnsi="Times New Roman" w:cs="Times New Roman"/>
+                <w:sz w:val="24"/>
+                <w:vertAlign w:val="superscript"/>
+                <w:lang w:val="es-ES"/>
+              </w:rPr>
+              <w:t>2</w:t>
+            </w:r>
+            <w:r>
+              <w:rPr>
+                <w:rFonts w:ascii="Times New Roman" w:hAnsi="Times New Roman" w:cs="Times New Roman"/>
+                <w:sz w:val="24"/>
+                <w:lang w:val="es-ES"/>
+              </w:rPr>
+              <w:t>)</w:t>
+            </w:r>
+          </w:p>
+        </w:tc>
+        <w:tc>
+          <w:tcPr>
+            <w:tcW w:w="1630" w:type="dxa"/>
+          </w:tcPr>
+          <w:p>
+            <w:pPr>
+              <w:rPr>
+                <w:rFonts w:ascii="Times New Roman" w:hAnsi="Times New Roman" w:cs="Times New Roman"/>
+                <w:sz w:val="24"/>
+                <w:lang w:val="es-ES"/>
+              </w:rPr>
+            </w:pPr>
+            <w:r>
+              <w:rPr>
+                <w:rFonts w:ascii="Times New Roman" w:hAnsi="Times New Roman" w:cs="Times New Roman"/>
+                <w:sz w:val="24"/>
+                <w:lang w:val="es-ES"/>
+              </w:rPr>
+              <w:t>O(n</w:t>
+            </w:r>
+            <w:r>
+              <w:rPr>
+                <w:rFonts w:ascii="Times New Roman" w:hAnsi="Times New Roman" w:cs="Times New Roman"/>
+                <w:sz w:val="24"/>
+                <w:vertAlign w:val="superscript"/>
+                <w:lang w:val="es-ES"/>
+              </w:rPr>
+              <w:t>2</w:t>
+            </w:r>
+            <w:r>
+              <w:rPr>
+                <w:rFonts w:ascii="Times New Roman" w:hAnsi="Times New Roman" w:cs="Times New Roman"/>
+                <w:sz w:val="24"/>
+                <w:lang w:val="es-ES"/>
+              </w:rPr>
+              <w:t>)</w:t>
+            </w:r>
+          </w:p>
+        </w:tc>
+        <w:tc>
+          <w:tcPr>
+            <w:tcW w:w="1506" w:type="dxa"/>
+          </w:tcPr>
+          <w:p>
+            <w:pPr>
+              <w:rPr>
+                <w:rFonts w:ascii="Times New Roman" w:hAnsi="Times New Roman" w:cs="Times New Roman"/>
+                <w:sz w:val="24"/>
+                <w:lang w:val="es-ES"/>
+              </w:rPr>
+            </w:pPr>
+            <w:r>
+              <w:rPr>
+                <w:rFonts w:ascii="Times New Roman" w:hAnsi="Times New Roman" w:cs="Times New Roman"/>
+                <w:sz w:val="24"/>
+                <w:lang w:val="es-ES"/>
+              </w:rPr>
+              <w:t>O(1)</w:t>
+            </w:r>
+          </w:p>
+        </w:tc>
+      </w:tr>
+      <w:tr>
+        <w:tc>
+          <w:tcPr>
+            <w:tcW w:w="2030" w:type="dxa"/>
+          </w:tcPr>
+          <w:p>
+            <w:pPr>
+              <w:rPr>
+                <w:rFonts w:ascii="Times New Roman" w:hAnsi="Times New Roman" w:cs="Times New Roman"/>
+                <w:sz w:val="24"/>
+                <w:lang w:val="es-ES"/>
+              </w:rPr>
+            </w:pPr>
+            <w:r>
+              <w:rPr>
+                <w:rFonts w:ascii="Times New Roman" w:hAnsi="Times New Roman" w:cs="Times New Roman"/>
+                <w:sz w:val="24"/>
+                <w:lang w:val="es-ES"/>
+              </w:rPr>
+              <w:t xml:space="preserve">Quick </w:t>
+            </w:r>
+            <w:proofErr w:type="spellStart"/>
+            <w:r>
+              <w:rPr>
+                <w:rFonts w:ascii="Times New Roman" w:hAnsi="Times New Roman" w:cs="Times New Roman"/>
+                <w:sz w:val="24"/>
+                <w:lang w:val="es-ES"/>
+              </w:rPr>
+              <w:t>sort</w:t>
+            </w:r>
+            <w:proofErr w:type="spellEnd"/>
+            <w:r>
+              <w:rPr>
+                <w:rFonts w:ascii="Times New Roman" w:hAnsi="Times New Roman" w:cs="Times New Roman"/>
+                <w:sz w:val="24"/>
+                <w:lang w:val="es-ES"/>
+              </w:rPr>
+              <w:t xml:space="preserve"> </w:t>
+            </w:r>
+          </w:p>
+        </w:tc>
+        <w:tc>
+          <w:tcPr>
+            <w:tcW w:w="1813" w:type="dxa"/>
+          </w:tcPr>
+          <w:p>
+            <w:pPr>
+              <w:rPr>
+                <w:rFonts w:ascii="Times New Roman" w:hAnsi="Times New Roman" w:cs="Times New Roman"/>
+                <w:sz w:val="24"/>
+                <w:lang w:val="es-ES"/>
+              </w:rPr>
+            </w:pPr>
+            <w:r>
+              <w:rPr>
+                <w:rFonts w:ascii="Times New Roman" w:hAnsi="Times New Roman" w:cs="Times New Roman"/>
+                <w:sz w:val="24"/>
+                <w:lang w:val="es-ES"/>
+              </w:rPr>
+              <w:t>O(n log n)</w:t>
+            </w:r>
+          </w:p>
+        </w:tc>
+        <w:tc>
+          <w:tcPr>
+            <w:tcW w:w="1849" w:type="dxa"/>
+          </w:tcPr>
+          <w:p>
+            <w:pPr>
+              <w:rPr>
+                <w:rFonts w:ascii="Times New Roman" w:hAnsi="Times New Roman" w:cs="Times New Roman"/>
+                <w:sz w:val="24"/>
+                <w:lang w:val="es-ES"/>
+              </w:rPr>
+            </w:pPr>
+            <w:r>
+              <w:rPr>
+                <w:rFonts w:ascii="Times New Roman" w:hAnsi="Times New Roman" w:cs="Times New Roman"/>
+                <w:sz w:val="24"/>
+                <w:lang w:val="es-ES"/>
+              </w:rPr>
+              <w:t>O(n</w:t>
+            </w:r>
+            <w:r>
+              <w:rPr>
+                <w:rFonts w:ascii="Times New Roman" w:hAnsi="Times New Roman" w:cs="Times New Roman"/>
+                <w:sz w:val="24"/>
+                <w:vertAlign w:val="superscript"/>
+                <w:lang w:val="es-ES"/>
+              </w:rPr>
+              <w:t>2</w:t>
+            </w:r>
+            <w:r>
+              <w:rPr>
+                <w:rFonts w:ascii="Times New Roman" w:hAnsi="Times New Roman" w:cs="Times New Roman"/>
+                <w:sz w:val="24"/>
+                <w:lang w:val="es-ES"/>
+              </w:rPr>
+              <w:t>)</w:t>
+            </w:r>
+          </w:p>
+        </w:tc>
+        <w:tc>
+          <w:tcPr>
+            <w:tcW w:w="1630" w:type="dxa"/>
+          </w:tcPr>
+          <w:p>
+            <w:pPr>
+              <w:rPr>
+                <w:rFonts w:ascii="Times New Roman" w:hAnsi="Times New Roman" w:cs="Times New Roman"/>
+                <w:sz w:val="24"/>
+                <w:lang w:val="es-ES"/>
+              </w:rPr>
+            </w:pPr>
+            <w:r>
+              <w:rPr>
+                <w:rFonts w:ascii="Times New Roman" w:hAnsi="Times New Roman" w:cs="Times New Roman"/>
+                <w:sz w:val="24"/>
+                <w:lang w:val="es-ES"/>
+              </w:rPr>
+              <w:t>O(n log n)</w:t>
+            </w:r>
+          </w:p>
+        </w:tc>
+        <w:tc>
+          <w:tcPr>
+            <w:tcW w:w="1506" w:type="dxa"/>
+          </w:tcPr>
+          <w:p>
+            <w:pPr>
+              <w:rPr>
+                <w:rFonts w:ascii="Times New Roman" w:hAnsi="Times New Roman" w:cs="Times New Roman"/>
+                <w:sz w:val="24"/>
+                <w:lang w:val="es-ES"/>
+              </w:rPr>
+            </w:pPr>
+            <w:r>
+              <w:rPr>
+                <w:rFonts w:ascii="Times New Roman" w:hAnsi="Times New Roman" w:cs="Times New Roman"/>
+                <w:sz w:val="24"/>
+                <w:lang w:val="es-ES"/>
+              </w:rPr>
+              <w:t>O(1)</w:t>
+            </w:r>
+          </w:p>
+        </w:tc>
+      </w:tr>
+      <w:tr>
+        <w:tc>
+          <w:tcPr>
+            <w:tcW w:w="2030" w:type="dxa"/>
+          </w:tcPr>
+          <w:p>
+            <w:pPr>
+              <w:rPr>
+                <w:rFonts w:ascii="Times New Roman" w:hAnsi="Times New Roman" w:cs="Times New Roman"/>
+                <w:sz w:val="24"/>
+                <w:lang w:val="es-ES"/>
+              </w:rPr>
+            </w:pPr>
+            <w:proofErr w:type="spellStart"/>
+            <w:r>
+              <w:rPr>
+                <w:rFonts w:ascii="Times New Roman" w:hAnsi="Times New Roman" w:cs="Times New Roman"/>
+                <w:sz w:val="24"/>
+                <w:lang w:val="es-ES"/>
+              </w:rPr>
+              <w:t>Merge</w:t>
+            </w:r>
+            <w:proofErr w:type="spellEnd"/>
+            <w:r>
+              <w:rPr>
+                <w:rFonts w:ascii="Times New Roman" w:hAnsi="Times New Roman" w:cs="Times New Roman"/>
+                <w:sz w:val="24"/>
+                <w:lang w:val="es-ES"/>
+              </w:rPr>
+              <w:t xml:space="preserve"> </w:t>
+            </w:r>
+            <w:proofErr w:type="spellStart"/>
+            <w:r>
+              <w:rPr>
+                <w:rFonts w:ascii="Times New Roman" w:hAnsi="Times New Roman" w:cs="Times New Roman"/>
+                <w:sz w:val="24"/>
+                <w:lang w:val="es-ES"/>
+              </w:rPr>
+              <w:t>sort</w:t>
+            </w:r>
+            <w:proofErr w:type="spellEnd"/>
+            <w:r>
+              <w:rPr>
+                <w:rFonts w:ascii="Times New Roman" w:hAnsi="Times New Roman" w:cs="Times New Roman"/>
+                <w:sz w:val="24"/>
+                <w:lang w:val="es-ES"/>
+              </w:rPr>
+              <w:t xml:space="preserve"> </w:t>
+            </w:r>
+          </w:p>
+        </w:tc>
+        <w:tc>
+          <w:tcPr>
+            <w:tcW w:w="1813" w:type="dxa"/>
+          </w:tcPr>
+          <w:p>
+            <w:pPr>
+              <w:rPr>
+                <w:rFonts w:ascii="Times New Roman" w:hAnsi="Times New Roman" w:cs="Times New Roman"/>
+                <w:sz w:val="24"/>
+                <w:lang w:val="es-ES"/>
+              </w:rPr>
+            </w:pPr>
+            <w:r>
+              <w:rPr>
+                <w:rFonts w:ascii="Times New Roman" w:hAnsi="Times New Roman" w:cs="Times New Roman"/>
+                <w:sz w:val="24"/>
+                <w:lang w:val="es-ES"/>
+              </w:rPr>
+              <w:t>O(n log n)</w:t>
+            </w:r>
+          </w:p>
+        </w:tc>
+        <w:tc>
+          <w:tcPr>
+            <w:tcW w:w="1849" w:type="dxa"/>
+          </w:tcPr>
+          <w:p>
+            <w:pPr>
+              <w:rPr>
+                <w:rFonts w:ascii="Times New Roman" w:hAnsi="Times New Roman" w:cs="Times New Roman"/>
+                <w:sz w:val="24"/>
+                <w:lang w:val="es-ES"/>
+              </w:rPr>
+            </w:pPr>
+            <w:r>
+              <w:rPr>
+                <w:rFonts w:ascii="Times New Roman" w:hAnsi="Times New Roman" w:cs="Times New Roman"/>
+                <w:sz w:val="24"/>
+                <w:lang w:val="es-ES"/>
+              </w:rPr>
+              <w:t>O(n log n)</w:t>
+            </w:r>
+          </w:p>
+        </w:tc>
+        <w:tc>
+          <w:tcPr>
+            <w:tcW w:w="1630" w:type="dxa"/>
+          </w:tcPr>
+          <w:p>
+            <w:pPr>
+              <w:rPr>
+                <w:rFonts w:ascii="Times New Roman" w:hAnsi="Times New Roman" w:cs="Times New Roman"/>
+                <w:sz w:val="24"/>
+                <w:lang w:val="es-ES"/>
+              </w:rPr>
+            </w:pPr>
+            <w:r>
+              <w:rPr>
+                <w:rFonts w:ascii="Times New Roman" w:hAnsi="Times New Roman" w:cs="Times New Roman"/>
+                <w:sz w:val="24"/>
+                <w:lang w:val="es-ES"/>
+              </w:rPr>
+              <w:t>O(n log n)</w:t>
+            </w:r>
+          </w:p>
+        </w:tc>
+        <w:tc>
+          <w:tcPr>
+            <w:tcW w:w="1506" w:type="dxa"/>
+          </w:tcPr>
+          <w:p>
+            <w:pPr>
+              <w:rPr>
+                <w:rFonts w:ascii="Times New Roman" w:hAnsi="Times New Roman" w:cs="Times New Roman"/>
+                <w:sz w:val="24"/>
+                <w:lang w:val="es-ES"/>
+              </w:rPr>
+            </w:pPr>
+            <w:r>
+              <w:rPr>
+                <w:rFonts w:ascii="Times New Roman" w:hAnsi="Times New Roman" w:cs="Times New Roman"/>
+                <w:sz w:val="24"/>
+                <w:lang w:val="es-ES"/>
+              </w:rPr>
+              <w:t>O(n)</w:t>
+            </w:r>
+          </w:p>
+        </w:tc>
+      </w:tr>
+      <w:tr>
+        <w:tc>
+          <w:tcPr>
+            <w:tcW w:w="2030" w:type="dxa"/>
+          </w:tcPr>
+          <w:p>
+            <w:pPr>
+              <w:rPr>
+                <w:rFonts w:ascii="Times New Roman" w:hAnsi="Times New Roman" w:cs="Times New Roman"/>
+                <w:sz w:val="24"/>
+                <w:lang w:val="es-ES"/>
+              </w:rPr>
+            </w:pPr>
+            <w:proofErr w:type="spellStart"/>
+            <w:r>
+              <w:rPr>
+                <w:rFonts w:ascii="Times New Roman" w:hAnsi="Times New Roman" w:cs="Times New Roman"/>
+                <w:sz w:val="24"/>
+                <w:lang w:val="es-ES"/>
+              </w:rPr>
+              <w:t>Heap</w:t>
+            </w:r>
+            <w:proofErr w:type="spellEnd"/>
+            <w:r>
+              <w:rPr>
+                <w:rFonts w:ascii="Times New Roman" w:hAnsi="Times New Roman" w:cs="Times New Roman"/>
+                <w:sz w:val="24"/>
+                <w:lang w:val="es-ES"/>
+              </w:rPr>
+              <w:t xml:space="preserve"> </w:t>
+            </w:r>
+            <w:proofErr w:type="spellStart"/>
+            <w:r>
+              <w:rPr>
+                <w:rFonts w:ascii="Times New Roman" w:hAnsi="Times New Roman" w:cs="Times New Roman"/>
+                <w:sz w:val="24"/>
+                <w:lang w:val="es-ES"/>
+              </w:rPr>
+              <w:t>sort</w:t>
+            </w:r>
+            <w:proofErr w:type="spellEnd"/>
+          </w:p>
+        </w:tc>
+        <w:tc>
+          <w:tcPr>
+            <w:tcW w:w="1813" w:type="dxa"/>
+          </w:tcPr>
+          <w:p>
+            <w:pPr>
+              <w:rPr>
+                <w:rFonts w:ascii="Times New Roman" w:hAnsi="Times New Roman" w:cs="Times New Roman"/>
+                <w:sz w:val="24"/>
+                <w:lang w:val="es-ES"/>
+              </w:rPr>
+            </w:pPr>
+            <w:r>
+              <w:rPr>
+                <w:rFonts w:ascii="Times New Roman" w:hAnsi="Times New Roman" w:cs="Times New Roman"/>
+                <w:sz w:val="24"/>
+                <w:lang w:val="es-ES"/>
+              </w:rPr>
+              <w:t>O(n log n)</w:t>
+            </w:r>
+          </w:p>
+        </w:tc>
+        <w:tc>
+          <w:tcPr>
+            <w:tcW w:w="1849" w:type="dxa"/>
+          </w:tcPr>
+          <w:p>
+            <w:pPr>
+              <w:rPr>
+                <w:rFonts w:ascii="Times New Roman" w:hAnsi="Times New Roman" w:cs="Times New Roman"/>
+                <w:sz w:val="24"/>
+                <w:lang w:val="es-ES"/>
+              </w:rPr>
+            </w:pPr>
+            <w:r>
+              <w:rPr>
+                <w:rFonts w:ascii="Times New Roman" w:hAnsi="Times New Roman" w:cs="Times New Roman"/>
+                <w:sz w:val="24"/>
+                <w:lang w:val="es-ES"/>
+              </w:rPr>
+              <w:t>O(n log n)</w:t>
+            </w:r>
+          </w:p>
+        </w:tc>
+        <w:tc>
+          <w:tcPr>
+            <w:tcW w:w="1630" w:type="dxa"/>
+          </w:tcPr>
+          <w:p>
+            <w:pPr>
+              <w:rPr>
+                <w:rFonts w:ascii="Times New Roman" w:hAnsi="Times New Roman" w:cs="Times New Roman"/>
+                <w:sz w:val="24"/>
+                <w:lang w:val="es-ES"/>
+              </w:rPr>
+            </w:pPr>
+            <w:r>
+              <w:rPr>
+                <w:rFonts w:ascii="Times New Roman" w:hAnsi="Times New Roman" w:cs="Times New Roman"/>
+                <w:sz w:val="24"/>
+                <w:lang w:val="es-ES"/>
+              </w:rPr>
+              <w:t>O(n log n)</w:t>
+            </w:r>
+          </w:p>
+        </w:tc>
+        <w:tc>
+          <w:tcPr>
+            <w:tcW w:w="1506" w:type="dxa"/>
+          </w:tcPr>
+          <w:p>
+            <w:pPr>
+              <w:rPr>
+                <w:rFonts w:ascii="Times New Roman" w:hAnsi="Times New Roman" w:cs="Times New Roman"/>
+                <w:sz w:val="24"/>
+                <w:lang w:val="es-ES"/>
+              </w:rPr>
+            </w:pPr>
+            <w:r>
+              <w:rPr>
+                <w:rFonts w:ascii="Times New Roman" w:hAnsi="Times New Roman" w:cs="Times New Roman"/>
+                <w:sz w:val="24"/>
+                <w:lang w:val="es-ES"/>
+              </w:rPr>
+              <w:t>O(1)</w:t>
+            </w:r>
+          </w:p>
+        </w:tc>
+      </w:tr>
+      <w:tr>
+        <w:tc>
+          <w:tcPr>
+            <w:tcW w:w="2030" w:type="dxa"/>
+          </w:tcPr>
+          <w:p>
+            <w:pPr>
+              <w:rPr>
+                <w:rFonts w:ascii="Times New Roman" w:hAnsi="Times New Roman" w:cs="Times New Roman"/>
+                <w:sz w:val="24"/>
+                <w:lang w:val="es-ES"/>
+              </w:rPr>
+            </w:pPr>
+            <w:proofErr w:type="spellStart"/>
+            <w:r>
+              <w:rPr>
+                <w:rFonts w:ascii="Times New Roman" w:hAnsi="Times New Roman" w:cs="Times New Roman"/>
+                <w:sz w:val="24"/>
+                <w:lang w:val="es-ES"/>
+              </w:rPr>
+              <w:t>Counting</w:t>
+            </w:r>
+            <w:proofErr w:type="spellEnd"/>
+            <w:r>
+              <w:rPr>
+                <w:rFonts w:ascii="Times New Roman" w:hAnsi="Times New Roman" w:cs="Times New Roman"/>
+                <w:sz w:val="24"/>
+                <w:lang w:val="es-ES"/>
+              </w:rPr>
+              <w:t xml:space="preserve"> </w:t>
+            </w:r>
+            <w:proofErr w:type="spellStart"/>
+            <w:r>
+              <w:rPr>
+                <w:rFonts w:ascii="Times New Roman" w:hAnsi="Times New Roman" w:cs="Times New Roman"/>
+                <w:sz w:val="24"/>
+                <w:lang w:val="es-ES"/>
+              </w:rPr>
+              <w:t>sort</w:t>
+            </w:r>
+            <w:proofErr w:type="spellEnd"/>
+            <w:r>
+              <w:rPr>
+                <w:rFonts w:ascii="Times New Roman" w:hAnsi="Times New Roman" w:cs="Times New Roman"/>
+                <w:sz w:val="24"/>
+                <w:lang w:val="es-ES"/>
+              </w:rPr>
+              <w:t xml:space="preserve"> </w:t>
+            </w:r>
+          </w:p>
+        </w:tc>
+        <w:tc>
+          <w:tcPr>
+            <w:tcW w:w="1813" w:type="dxa"/>
+          </w:tcPr>
+          <w:p>
+            <w:pPr>
+              <w:rPr>
+                <w:rFonts w:ascii="Times New Roman" w:hAnsi="Times New Roman" w:cs="Times New Roman"/>
+                <w:sz w:val="24"/>
+                <w:lang w:val="es-ES"/>
+              </w:rPr>
+            </w:pPr>
+            <w:r>
+              <w:rPr>
+                <w:rFonts w:ascii="Times New Roman" w:hAnsi="Times New Roman" w:cs="Times New Roman"/>
+                <w:sz w:val="24"/>
+                <w:lang w:val="es-ES"/>
+              </w:rPr>
+              <w:t>O(</w:t>
+            </w:r>
+            <w:proofErr w:type="spellStart"/>
+            <w:r>
+              <w:rPr>
+                <w:rFonts w:ascii="Times New Roman" w:hAnsi="Times New Roman" w:cs="Times New Roman"/>
+                <w:sz w:val="24"/>
+                <w:lang w:val="es-ES"/>
+              </w:rPr>
+              <w:t>n+k</w:t>
+            </w:r>
+            <w:proofErr w:type="spellEnd"/>
+            <w:r>
+              <w:rPr>
+                <w:rFonts w:ascii="Times New Roman" w:hAnsi="Times New Roman" w:cs="Times New Roman"/>
+                <w:sz w:val="24"/>
+                <w:lang w:val="es-ES"/>
+              </w:rPr>
+              <w:t>)</w:t>
+            </w:r>
+          </w:p>
+        </w:tc>
+        <w:tc>
+          <w:tcPr>
+            <w:tcW w:w="1849" w:type="dxa"/>
+          </w:tcPr>
+          <w:p>
+            <w:pPr>
+              <w:rPr>
+                <w:rFonts w:ascii="Times New Roman" w:hAnsi="Times New Roman" w:cs="Times New Roman"/>
+                <w:sz w:val="24"/>
+                <w:lang w:val="es-ES"/>
+              </w:rPr>
+            </w:pPr>
+            <w:r>
+              <w:rPr>
+                <w:rFonts w:ascii="Times New Roman" w:hAnsi="Times New Roman" w:cs="Times New Roman"/>
+                <w:sz w:val="24"/>
+                <w:lang w:val="es-ES"/>
+              </w:rPr>
+              <w:t>O(</w:t>
+            </w:r>
+            <w:proofErr w:type="spellStart"/>
+            <w:r>
+              <w:rPr>
+                <w:rFonts w:ascii="Times New Roman" w:hAnsi="Times New Roman" w:cs="Times New Roman"/>
+                <w:sz w:val="24"/>
+                <w:lang w:val="es-ES"/>
+              </w:rPr>
+              <w:t>n+k</w:t>
+            </w:r>
+            <w:proofErr w:type="spellEnd"/>
+            <w:r>
+              <w:rPr>
+                <w:rFonts w:ascii="Times New Roman" w:hAnsi="Times New Roman" w:cs="Times New Roman"/>
+                <w:sz w:val="24"/>
+                <w:lang w:val="es-ES"/>
+              </w:rPr>
+              <w:t>)</w:t>
+            </w:r>
+          </w:p>
+        </w:tc>
+        <w:tc>
+          <w:tcPr>
+            <w:tcW w:w="1630" w:type="dxa"/>
+          </w:tcPr>
+          <w:p>
+            <w:pPr>
+              <w:rPr>
+                <w:rFonts w:ascii="Times New Roman" w:hAnsi="Times New Roman" w:cs="Times New Roman"/>
+                <w:sz w:val="24"/>
+                <w:lang w:val="es-ES"/>
+              </w:rPr>
+            </w:pPr>
+            <w:r>
+              <w:rPr>
+                <w:rFonts w:ascii="Times New Roman" w:hAnsi="Times New Roman" w:cs="Times New Roman"/>
+                <w:sz w:val="24"/>
+                <w:lang w:val="es-ES"/>
+              </w:rPr>
+              <w:t>O(</w:t>
+            </w:r>
+            <w:proofErr w:type="spellStart"/>
+            <w:r>
+              <w:rPr>
+                <w:rFonts w:ascii="Times New Roman" w:hAnsi="Times New Roman" w:cs="Times New Roman"/>
+                <w:sz w:val="24"/>
+                <w:lang w:val="es-ES"/>
+              </w:rPr>
+              <w:t>n+k</w:t>
+            </w:r>
+            <w:proofErr w:type="spellEnd"/>
+            <w:r>
+              <w:rPr>
+                <w:rFonts w:ascii="Times New Roman" w:hAnsi="Times New Roman" w:cs="Times New Roman"/>
+                <w:sz w:val="24"/>
+                <w:lang w:val="es-ES"/>
+              </w:rPr>
+              <w:t>)</w:t>
+            </w:r>
+          </w:p>
+        </w:tc>
+        <w:tc>
+          <w:tcPr>
+            <w:tcW w:w="1506" w:type="dxa"/>
+          </w:tcPr>
+          <w:p>
+            <w:pPr>
+              <w:rPr>
+                <w:rFonts w:ascii="Times New Roman" w:hAnsi="Times New Roman" w:cs="Times New Roman"/>
+                <w:sz w:val="24"/>
+                <w:lang w:val="es-ES"/>
+              </w:rPr>
+            </w:pPr>
+            <w:r>
+              <w:rPr>
+                <w:rFonts w:ascii="Times New Roman" w:hAnsi="Times New Roman" w:cs="Times New Roman"/>
+                <w:sz w:val="24"/>
+                <w:lang w:val="es-ES"/>
+              </w:rPr>
+              <w:t>O(n+</w:t>
+            </w:r>
+            <w:r>
+              <w:rPr>
+                <w:rFonts w:ascii="Times New Roman" w:hAnsi="Times New Roman" w:cs="Times New Roman"/>
+                <w:sz w:val="24"/>
+                <w:lang w:val="es-ES"/>
+              </w:rPr>
+              <w:t>2</w:t>
+            </w:r>
+            <w:r>
+              <w:rPr>
+                <w:rFonts w:ascii="Times New Roman" w:hAnsi="Times New Roman" w:cs="Times New Roman"/>
+                <w:sz w:val="24"/>
+                <w:vertAlign w:val="superscript"/>
+                <w:lang w:val="es-ES"/>
+              </w:rPr>
+              <w:t>k</w:t>
+            </w:r>
+            <w:r>
+              <w:rPr>
+                <w:rFonts w:ascii="Times New Roman" w:hAnsi="Times New Roman" w:cs="Times New Roman"/>
+                <w:sz w:val="24"/>
+                <w:lang w:val="es-ES"/>
+              </w:rPr>
+              <w:t>)</w:t>
+            </w:r>
+          </w:p>
+        </w:tc>
+      </w:tr>
+      <w:tr>
+        <w:tc>
+          <w:tcPr>
+            <w:tcW w:w="2030" w:type="dxa"/>
+          </w:tcPr>
+          <w:p>
+            <w:pPr>
+              <w:rPr>
+                <w:rFonts w:ascii="Times New Roman" w:hAnsi="Times New Roman" w:cs="Times New Roman"/>
+                <w:sz w:val="24"/>
+                <w:lang w:val="es-ES"/>
+              </w:rPr>
+            </w:pPr>
+            <w:proofErr w:type="spellStart"/>
+            <w:r>
+              <w:rPr>
+                <w:rFonts w:ascii="Times New Roman" w:hAnsi="Times New Roman" w:cs="Times New Roman"/>
+                <w:sz w:val="24"/>
+                <w:lang w:val="es-ES"/>
+              </w:rPr>
+              <w:t>Radix</w:t>
+            </w:r>
+            <w:proofErr w:type="spellEnd"/>
+            <w:r>
+              <w:rPr>
+                <w:rFonts w:ascii="Times New Roman" w:hAnsi="Times New Roman" w:cs="Times New Roman"/>
+                <w:sz w:val="24"/>
+                <w:lang w:val="es-ES"/>
+              </w:rPr>
+              <w:t xml:space="preserve"> </w:t>
+            </w:r>
+            <w:proofErr w:type="spellStart"/>
+            <w:r>
+              <w:rPr>
+                <w:rFonts w:ascii="Times New Roman" w:hAnsi="Times New Roman" w:cs="Times New Roman"/>
+                <w:sz w:val="24"/>
+                <w:lang w:val="es-ES"/>
+              </w:rPr>
+              <w:t>sort</w:t>
+            </w:r>
+            <w:proofErr w:type="spellEnd"/>
+            <w:r>
+              <w:rPr>
+                <w:rFonts w:ascii="Times New Roman" w:hAnsi="Times New Roman" w:cs="Times New Roman"/>
+                <w:sz w:val="24"/>
+                <w:lang w:val="es-ES"/>
+              </w:rPr>
+              <w:t xml:space="preserve"> </w:t>
+            </w:r>
+          </w:p>
+        </w:tc>
+        <w:tc>
+          <w:tcPr>
+            <w:tcW w:w="1813" w:type="dxa"/>
+          </w:tcPr>
+          <w:p>
+            <w:pPr>
+              <w:rPr>
+                <w:rFonts w:ascii="Times New Roman" w:hAnsi="Times New Roman" w:cs="Times New Roman"/>
+                <w:sz w:val="24"/>
+                <w:lang w:val="es-ES"/>
+              </w:rPr>
+            </w:pPr>
+            <w:r>
+              <w:rPr>
+                <w:rFonts w:ascii="Times New Roman" w:hAnsi="Times New Roman" w:cs="Times New Roman"/>
+                <w:sz w:val="24"/>
+                <w:lang w:val="es-ES"/>
+              </w:rPr>
+              <w:t>O(</w:t>
+            </w:r>
+            <w:proofErr w:type="spellStart"/>
+            <w:r>
+              <w:rPr>
+                <w:rFonts w:ascii="Times New Roman" w:hAnsi="Times New Roman" w:cs="Times New Roman"/>
+                <w:sz w:val="24"/>
+                <w:lang w:val="es-ES"/>
+              </w:rPr>
+              <w:t>n.k</w:t>
+            </w:r>
+            <w:proofErr w:type="spellEnd"/>
+            <w:r>
+              <w:rPr>
+                <w:rFonts w:ascii="Times New Roman" w:hAnsi="Times New Roman" w:cs="Times New Roman"/>
+                <w:sz w:val="24"/>
+                <w:lang w:val="es-ES"/>
+              </w:rPr>
+              <w:t>/s)</w:t>
+            </w:r>
+          </w:p>
+        </w:tc>
+        <w:tc>
+          <w:tcPr>
+            <w:tcW w:w="1849" w:type="dxa"/>
+          </w:tcPr>
+          <w:p>
+            <w:pPr>
+              <w:rPr>
+                <w:rFonts w:ascii="Times New Roman" w:hAnsi="Times New Roman" w:cs="Times New Roman"/>
+                <w:sz w:val="24"/>
+                <w:lang w:val="es-ES"/>
+              </w:rPr>
+            </w:pPr>
+            <w:r>
+              <w:rPr>
+                <w:rFonts w:ascii="Times New Roman" w:hAnsi="Times New Roman" w:cs="Times New Roman"/>
+                <w:sz w:val="24"/>
+                <w:lang w:val="es-ES"/>
+              </w:rPr>
+              <w:t>O(2</w:t>
+            </w:r>
+            <w:r>
+              <w:rPr>
+                <w:rFonts w:ascii="Times New Roman" w:hAnsi="Times New Roman" w:cs="Times New Roman"/>
+                <w:sz w:val="24"/>
+                <w:vertAlign w:val="superscript"/>
+                <w:lang w:val="es-ES"/>
+              </w:rPr>
+              <w:t>s</w:t>
+            </w:r>
+            <w:r>
+              <w:rPr>
+                <w:rFonts w:ascii="Times New Roman" w:hAnsi="Times New Roman" w:cs="Times New Roman"/>
+                <w:sz w:val="24"/>
+                <w:lang w:val="es-ES"/>
+              </w:rPr>
+              <w:t>.n/k)</w:t>
+            </w:r>
+          </w:p>
+        </w:tc>
+        <w:tc>
+          <w:tcPr>
+            <w:tcW w:w="1630" w:type="dxa"/>
+          </w:tcPr>
+          <w:p>
+            <w:pPr>
+              <w:rPr>
+                <w:rFonts w:ascii="Times New Roman" w:hAnsi="Times New Roman" w:cs="Times New Roman"/>
+                <w:sz w:val="24"/>
+                <w:lang w:val="es-ES"/>
+              </w:rPr>
+            </w:pPr>
+            <w:r>
+              <w:rPr>
+                <w:rFonts w:ascii="Times New Roman" w:hAnsi="Times New Roman" w:cs="Times New Roman"/>
+                <w:sz w:val="24"/>
+                <w:lang w:val="es-ES"/>
+              </w:rPr>
+              <w:t>O(</w:t>
+            </w:r>
+            <w:proofErr w:type="spellStart"/>
+            <w:r>
+              <w:rPr>
+                <w:rFonts w:ascii="Times New Roman" w:hAnsi="Times New Roman" w:cs="Times New Roman"/>
+                <w:sz w:val="24"/>
+                <w:lang w:val="es-ES"/>
+              </w:rPr>
+              <w:t>n.k</w:t>
+            </w:r>
+            <w:proofErr w:type="spellEnd"/>
+            <w:r>
+              <w:rPr>
+                <w:rFonts w:ascii="Times New Roman" w:hAnsi="Times New Roman" w:cs="Times New Roman"/>
+                <w:sz w:val="24"/>
+                <w:lang w:val="es-ES"/>
+              </w:rPr>
+              <w:t>/s)</w:t>
+            </w:r>
+          </w:p>
+        </w:tc>
+        <w:tc>
+          <w:tcPr>
+            <w:tcW w:w="1506" w:type="dxa"/>
+          </w:tcPr>
+          <w:p>
+            <w:pPr>
+              <w:rPr>
+                <w:rFonts w:ascii="Times New Roman" w:hAnsi="Times New Roman" w:cs="Times New Roman"/>
+                <w:sz w:val="24"/>
+                <w:lang w:val="es-ES"/>
+              </w:rPr>
+            </w:pPr>
+            <w:r>
+              <w:rPr>
+                <w:rFonts w:ascii="Times New Roman" w:hAnsi="Times New Roman" w:cs="Times New Roman"/>
+                <w:sz w:val="24"/>
+                <w:lang w:val="es-ES"/>
+              </w:rPr>
+              <w:t>O(n)</w:t>
+            </w:r>
+          </w:p>
+        </w:tc>
+      </w:tr>
+      <w:tr>
+        <w:tc>
+          <w:tcPr>
+            <w:tcW w:w="2030" w:type="dxa"/>
+          </w:tcPr>
+          <w:p>
+            <w:pPr>
+              <w:rPr>
+                <w:rFonts w:ascii="Times New Roman" w:hAnsi="Times New Roman" w:cs="Times New Roman"/>
+                <w:sz w:val="24"/>
+                <w:lang w:val="es-ES"/>
+              </w:rPr>
+            </w:pPr>
+            <w:proofErr w:type="spellStart"/>
+            <w:r>
+              <w:rPr>
+                <w:rFonts w:ascii="Times New Roman" w:hAnsi="Times New Roman" w:cs="Times New Roman"/>
+                <w:sz w:val="24"/>
+                <w:lang w:val="es-ES"/>
+              </w:rPr>
+              <w:t>Bucket</w:t>
+            </w:r>
+            <w:proofErr w:type="spellEnd"/>
+            <w:r>
+              <w:rPr>
+                <w:rFonts w:ascii="Times New Roman" w:hAnsi="Times New Roman" w:cs="Times New Roman"/>
+                <w:sz w:val="24"/>
+                <w:lang w:val="es-ES"/>
+              </w:rPr>
+              <w:t xml:space="preserve"> </w:t>
+            </w:r>
+            <w:proofErr w:type="spellStart"/>
+            <w:r>
+              <w:rPr>
+                <w:rFonts w:ascii="Times New Roman" w:hAnsi="Times New Roman" w:cs="Times New Roman"/>
+                <w:sz w:val="24"/>
+                <w:lang w:val="es-ES"/>
+              </w:rPr>
+              <w:t>sort</w:t>
+            </w:r>
+            <w:proofErr w:type="spellEnd"/>
+            <w:r>
+              <w:rPr>
+                <w:rFonts w:ascii="Times New Roman" w:hAnsi="Times New Roman" w:cs="Times New Roman"/>
+                <w:sz w:val="24"/>
+                <w:lang w:val="es-ES"/>
+              </w:rPr>
+              <w:t xml:space="preserve"> </w:t>
+            </w:r>
+          </w:p>
+        </w:tc>
+        <w:tc>
+          <w:tcPr>
+            <w:tcW w:w="1813" w:type="dxa"/>
+          </w:tcPr>
+          <w:p>
+            <w:pPr>
+              <w:rPr>
+                <w:rFonts w:ascii="Times New Roman" w:hAnsi="Times New Roman" w:cs="Times New Roman"/>
+                <w:sz w:val="24"/>
+                <w:lang w:val="es-ES"/>
+              </w:rPr>
+            </w:pPr>
+            <w:r>
+              <w:rPr>
+                <w:rFonts w:ascii="Times New Roman" w:hAnsi="Times New Roman" w:cs="Times New Roman"/>
+                <w:sz w:val="24"/>
+                <w:lang w:val="es-ES"/>
+              </w:rPr>
+              <w:t>O(</w:t>
+            </w:r>
+            <w:proofErr w:type="spellStart"/>
+            <w:r>
+              <w:rPr>
+                <w:rFonts w:ascii="Times New Roman" w:hAnsi="Times New Roman" w:cs="Times New Roman"/>
+                <w:sz w:val="24"/>
+                <w:lang w:val="es-ES"/>
+              </w:rPr>
+              <w:t>n.k</w:t>
+            </w:r>
+            <w:proofErr w:type="spellEnd"/>
+            <w:r>
+              <w:rPr>
+                <w:rFonts w:ascii="Times New Roman" w:hAnsi="Times New Roman" w:cs="Times New Roman"/>
+                <w:sz w:val="24"/>
+                <w:lang w:val="es-ES"/>
+              </w:rPr>
+              <w:t>)</w:t>
+            </w:r>
+          </w:p>
+        </w:tc>
+        <w:tc>
+          <w:tcPr>
+            <w:tcW w:w="1849" w:type="dxa"/>
+          </w:tcPr>
+          <w:p>
+            <w:pPr>
+              <w:rPr>
+                <w:rFonts w:ascii="Times New Roman" w:hAnsi="Times New Roman" w:cs="Times New Roman"/>
+                <w:sz w:val="24"/>
+                <w:lang w:val="es-ES"/>
+              </w:rPr>
+            </w:pPr>
+            <w:r>
+              <w:rPr>
+                <w:rFonts w:ascii="Times New Roman" w:hAnsi="Times New Roman" w:cs="Times New Roman"/>
+                <w:sz w:val="24"/>
+                <w:lang w:val="es-ES"/>
+              </w:rPr>
+              <w:t>O(n</w:t>
+            </w:r>
+            <w:r>
+              <w:rPr>
+                <w:rFonts w:ascii="Times New Roman" w:hAnsi="Times New Roman" w:cs="Times New Roman"/>
+                <w:sz w:val="24"/>
+                <w:vertAlign w:val="superscript"/>
+                <w:lang w:val="es-ES"/>
+              </w:rPr>
+              <w:t>2</w:t>
+            </w:r>
+            <w:r>
+              <w:rPr>
+                <w:rFonts w:ascii="Times New Roman" w:hAnsi="Times New Roman" w:cs="Times New Roman"/>
+                <w:sz w:val="24"/>
+                <w:lang w:val="es-ES"/>
+              </w:rPr>
+              <w:t>.k)</w:t>
+            </w:r>
+          </w:p>
+        </w:tc>
+        <w:tc>
+          <w:tcPr>
+            <w:tcW w:w="1630" w:type="dxa"/>
+          </w:tcPr>
+          <w:p>
+            <w:pPr>
+              <w:rPr>
+                <w:rFonts w:ascii="Times New Roman" w:hAnsi="Times New Roman" w:cs="Times New Roman"/>
+                <w:sz w:val="24"/>
+                <w:lang w:val="es-ES"/>
+              </w:rPr>
+            </w:pPr>
+            <w:r>
+              <w:rPr>
+                <w:rFonts w:ascii="Times New Roman" w:hAnsi="Times New Roman" w:cs="Times New Roman"/>
+                <w:sz w:val="24"/>
+                <w:lang w:val="es-ES"/>
+              </w:rPr>
+              <w:t>O(</w:t>
+            </w:r>
+            <w:proofErr w:type="spellStart"/>
+            <w:r>
+              <w:rPr>
+                <w:rFonts w:ascii="Times New Roman" w:hAnsi="Times New Roman" w:cs="Times New Roman"/>
+                <w:sz w:val="24"/>
+                <w:lang w:val="es-ES"/>
+              </w:rPr>
+              <w:t>n.k</w:t>
+            </w:r>
+            <w:proofErr w:type="spellEnd"/>
+            <w:r>
+              <w:rPr>
+                <w:rFonts w:ascii="Times New Roman" w:hAnsi="Times New Roman" w:cs="Times New Roman"/>
+                <w:sz w:val="24"/>
+                <w:lang w:val="es-ES"/>
+              </w:rPr>
+              <w:t>)</w:t>
+            </w:r>
+          </w:p>
+        </w:tc>
+        <w:tc>
+          <w:tcPr>
+            <w:tcW w:w="1506" w:type="dxa"/>
+          </w:tcPr>
+          <w:p>
+            <w:pPr>
+              <w:rPr>
+                <w:rFonts w:ascii="Times New Roman" w:hAnsi="Times New Roman" w:cs="Times New Roman"/>
+                <w:sz w:val="24"/>
+                <w:lang w:val="es-ES"/>
+              </w:rPr>
+            </w:pPr>
+            <w:r>
+              <w:rPr>
+                <w:rFonts w:ascii="Times New Roman" w:hAnsi="Times New Roman" w:cs="Times New Roman"/>
+                <w:sz w:val="24"/>
+                <w:lang w:val="es-ES"/>
+              </w:rPr>
+              <w:t>O(</w:t>
+            </w:r>
+            <w:proofErr w:type="spellStart"/>
+            <w:r>
+              <w:rPr>
+                <w:rFonts w:ascii="Times New Roman" w:hAnsi="Times New Roman" w:cs="Times New Roman"/>
+                <w:sz w:val="24"/>
+                <w:lang w:val="es-ES"/>
+              </w:rPr>
+              <w:t>n.k</w:t>
+            </w:r>
+            <w:proofErr w:type="spellEnd"/>
+            <w:r>
+              <w:rPr>
+                <w:rFonts w:ascii="Times New Roman" w:hAnsi="Times New Roman" w:cs="Times New Roman"/>
+                <w:sz w:val="24"/>
+                <w:lang w:val="es-ES"/>
+              </w:rPr>
+              <w:t>)</w:t>
+            </w:r>
+          </w:p>
+        </w:tc>
+      </w:tr>
+      <w:tr>
+        <w:tc>
+          <w:tcPr>
+            <w:tcW w:w="2030" w:type="dxa"/>
+          </w:tcPr>
+          <w:p>
+            <w:pPr>
+              <w:rPr>
+                <w:rFonts w:ascii="Times New Roman" w:hAnsi="Times New Roman" w:cs="Times New Roman"/>
+                <w:sz w:val="24"/>
+                <w:lang w:val="es-ES"/>
+              </w:rPr>
+            </w:pPr>
+            <w:r>
+              <w:rPr>
+                <w:rFonts w:ascii="Times New Roman" w:hAnsi="Times New Roman" w:cs="Times New Roman"/>
+                <w:sz w:val="24"/>
+                <w:lang w:val="es-ES"/>
+              </w:rPr>
+              <w:t xml:space="preserve">Bogo </w:t>
+            </w:r>
+            <w:proofErr w:type="spellStart"/>
+            <w:r>
+              <w:rPr>
+                <w:rFonts w:ascii="Times New Roman" w:hAnsi="Times New Roman" w:cs="Times New Roman"/>
+                <w:sz w:val="24"/>
+                <w:lang w:val="es-ES"/>
+              </w:rPr>
+              <w:t>sort</w:t>
+            </w:r>
+            <w:proofErr w:type="spellEnd"/>
+            <w:r>
+              <w:rPr>
+                <w:rFonts w:ascii="Times New Roman" w:hAnsi="Times New Roman" w:cs="Times New Roman"/>
+                <w:sz w:val="24"/>
+                <w:lang w:val="es-ES"/>
+              </w:rPr>
+              <w:t xml:space="preserve"> </w:t>
+            </w:r>
+          </w:p>
+        </w:tc>
+        <w:tc>
+          <w:tcPr>
+            <w:tcW w:w="1813" w:type="dxa"/>
+          </w:tcPr>
+          <w:p>
+            <w:pPr>
+              <w:rPr>
+                <w:rFonts w:ascii="Times New Roman" w:hAnsi="Times New Roman" w:cs="Times New Roman"/>
+                <w:sz w:val="24"/>
+                <w:lang w:val="es-ES"/>
+              </w:rPr>
+            </w:pPr>
+            <w:r>
+              <w:rPr>
+                <w:rFonts w:ascii="Times New Roman" w:hAnsi="Times New Roman" w:cs="Times New Roman"/>
+                <w:sz w:val="24"/>
+                <w:lang w:val="es-ES"/>
+              </w:rPr>
+              <w:t>O(n!)</w:t>
+            </w:r>
+          </w:p>
+        </w:tc>
+        <w:tc>
+          <w:tcPr>
+            <w:tcW w:w="1849" w:type="dxa"/>
+          </w:tcPr>
+          <w:p>
+            <w:pPr>
+              <w:rPr>
+                <w:rFonts w:ascii="Times New Roman" w:hAnsi="Times New Roman" w:cs="Times New Roman"/>
+                <w:sz w:val="24"/>
+                <w:lang w:val="es-ES"/>
+              </w:rPr>
+            </w:pPr>
+            <w:proofErr w:type="spellStart"/>
+            <w:r>
+              <w:rPr>
+                <w:rFonts w:ascii="Times New Roman" w:hAnsi="Times New Roman" w:cs="Times New Roman"/>
+                <w:sz w:val="24"/>
+                <w:lang w:val="es-ES"/>
+              </w:rPr>
+              <w:t>Doesn´t</w:t>
+            </w:r>
+            <w:proofErr w:type="spellEnd"/>
+            <w:r>
+              <w:rPr>
+                <w:rFonts w:ascii="Times New Roman" w:hAnsi="Times New Roman" w:cs="Times New Roman"/>
+                <w:sz w:val="24"/>
+                <w:lang w:val="es-ES"/>
+              </w:rPr>
+              <w:t xml:space="preserve"> </w:t>
+            </w:r>
+            <w:proofErr w:type="spellStart"/>
+            <w:r>
+              <w:rPr>
+                <w:rFonts w:ascii="Times New Roman" w:hAnsi="Times New Roman" w:cs="Times New Roman"/>
+                <w:sz w:val="24"/>
+                <w:lang w:val="es-ES"/>
+              </w:rPr>
+              <w:t>finish</w:t>
+            </w:r>
+            <w:proofErr w:type="spellEnd"/>
+          </w:p>
+        </w:tc>
+        <w:tc>
+          <w:tcPr>
+            <w:tcW w:w="1630" w:type="dxa"/>
+          </w:tcPr>
+          <w:p>
+            <w:pPr>
+              <w:rPr>
+                <w:rFonts w:ascii="Times New Roman" w:hAnsi="Times New Roman" w:cs="Times New Roman"/>
+                <w:sz w:val="24"/>
+                <w:lang w:val="es-ES"/>
+              </w:rPr>
+            </w:pPr>
+            <w:r>
+              <w:rPr>
+                <w:rFonts w:ascii="Times New Roman" w:hAnsi="Times New Roman" w:cs="Times New Roman"/>
+                <w:sz w:val="24"/>
+                <w:lang w:val="es-ES"/>
+              </w:rPr>
+              <w:t>O(</w:t>
+            </w:r>
+            <w:proofErr w:type="spellStart"/>
+            <w:r>
+              <w:rPr>
+                <w:rFonts w:ascii="Times New Roman" w:hAnsi="Times New Roman" w:cs="Times New Roman"/>
+                <w:sz w:val="24"/>
+                <w:lang w:val="es-ES"/>
+              </w:rPr>
+              <w:t>n.n</w:t>
+            </w:r>
+            <w:proofErr w:type="spellEnd"/>
+            <w:r>
+              <w:rPr>
+                <w:rFonts w:ascii="Times New Roman" w:hAnsi="Times New Roman" w:cs="Times New Roman"/>
+                <w:sz w:val="24"/>
+                <w:lang w:val="es-ES"/>
+              </w:rPr>
+              <w:t>!)</w:t>
+            </w:r>
+          </w:p>
+        </w:tc>
+        <w:tc>
+          <w:tcPr>
+            <w:tcW w:w="1506" w:type="dxa"/>
+          </w:tcPr>
+          <w:p>
+            <w:pPr>
+              <w:rPr>
+                <w:rFonts w:ascii="Times New Roman" w:hAnsi="Times New Roman" w:cs="Times New Roman"/>
+                <w:sz w:val="24"/>
+                <w:lang w:val="es-ES"/>
+              </w:rPr>
+            </w:pPr>
+          </w:p>
+        </w:tc>
+      </w:tr>
+    </w:tbl>
+    <w:p>
+      <w:pPr>
+        <w:rPr>
+          <w:rFonts w:ascii="Times New Roman" w:hAnsi="Times New Roman" w:cs="Times New Roman"/>
+          <w:sz w:val="24"/>
+          <w:vertAlign w:val="superscript"/>
+          <w:lang w:val="es-ES"/>
+        </w:rPr>
+      </w:pPr>
+    </w:p>
+    <w:p>
+      <w:pPr>
+        <w:rPr>
+          <w:rFonts w:ascii="Times New Roman" w:hAnsi="Times New Roman" w:cs="Times New Roman"/>
+          <w:sz w:val="24"/>
+          <w:vertAlign w:val="superscript"/>
+          <w:lang w:val="es-ES"/>
+        </w:rPr>
+      </w:pPr>
+    </w:p>
+    <w:p>
+      <w:pPr>
+        <w:rPr>
+          <w:rFonts w:ascii="Times New Roman" w:hAnsi="Times New Roman" w:cs="Times New Roman"/>
+          <w:sz w:val="24"/>
+          <w:vertAlign w:val="superscript"/>
+          <w:lang w:val="es-ES"/>
+        </w:rPr>
+      </w:pPr>
       <w:bookmarkStart w:id="0" w:name="_GoBack"/>
       <w:bookmarkEnd w:id="0"/>
+    </w:p>
+    <w:p>
+      <w:pPr>
+        <w:rPr>
+          <w:rFonts w:ascii="Times New Roman" w:hAnsi="Times New Roman" w:cs="Times New Roman"/>
+          <w:sz w:val="24"/>
+          <w:lang w:val="es-ES"/>
+        </w:rPr>
+      </w:pPr>
     </w:p>
     <w:p>
       <w:pPr>
@@ -2321,7 +4307,7 @@
 </file>
 
 <file path=word/numbering.xml><?xml version="1.0" encoding="utf-8"?>
-<w:numbering xmlns:wpc="http://schemas.microsoft.com/office/word/2010/wordprocessingCanvas" xmlns:cx="http://schemas.microsoft.com/office/drawing/2014/chartex" xmlns:mc="http://schemas.openxmlformats.org/markup-compatibility/2006" xmlns:o="urn:schemas-microsoft-com:office:office" xmlns:r="http://schemas.openxmlformats.org/officeDocument/2006/relationships" xmlns:m="http://schemas.openxmlformats.org/officeDocument/2006/math" xmlns:v="urn:schemas-microsoft-com:vml" xmlns:wp14="http://schemas.microsoft.com/office/word/2010/wordprocessingDrawing" xmlns:wp="http://schemas.openxmlformats.org/drawingml/2006/wordprocessingDrawing" xmlns:w10="urn:schemas-microsoft-com:office:word" xmlns:w="http://schemas.openxmlformats.org/wordprocessingml/2006/main" xmlns:w14="http://schemas.microsoft.com/office/word/2010/wordml" xmlns:w15="http://schemas.microsoft.com/office/word/2012/wordml" xmlns:w16se="http://schemas.microsoft.com/office/word/2015/wordml/symex" xmlns:wpg="http://schemas.microsoft.com/office/word/2010/wordprocessingGroup" xmlns:wpi="http://schemas.microsoft.com/office/word/2010/wordprocessingInk" xmlns:wne="http://schemas.microsoft.com/office/word/2006/wordml" xmlns:wps="http://schemas.microsoft.com/office/word/2010/wordprocessingShape" mc:Ignorable="w14 w15 w16se wp14">
+<w:numbering xmlns:wpc="http://schemas.microsoft.com/office/word/2010/wordprocessingCanvas" xmlns:cx="http://schemas.microsoft.com/office/drawing/2014/chartex" xmlns:cx1="http://schemas.microsoft.com/office/drawing/2015/9/8/chartex" xmlns:mc="http://schemas.openxmlformats.org/markup-compatibility/2006" xmlns:o="urn:schemas-microsoft-com:office:office" xmlns:r="http://schemas.openxmlformats.org/officeDocument/2006/relationships" xmlns:m="http://schemas.openxmlformats.org/officeDocument/2006/math" xmlns:v="urn:schemas-microsoft-com:vml" xmlns:wp14="http://schemas.microsoft.com/office/word/2010/wordprocessingDrawing" xmlns:wp="http://schemas.openxmlformats.org/drawingml/2006/wordprocessingDrawing" xmlns:w10="urn:schemas-microsoft-com:office:word" xmlns:w="http://schemas.openxmlformats.org/wordprocessingml/2006/main" xmlns:w14="http://schemas.microsoft.com/office/word/2010/wordml" xmlns:w15="http://schemas.microsoft.com/office/word/2012/wordml" xmlns:w16se="http://schemas.microsoft.com/office/word/2015/wordml/symex" xmlns:wpg="http://schemas.microsoft.com/office/word/2010/wordprocessingGroup" xmlns:wpi="http://schemas.microsoft.com/office/word/2010/wordprocessingInk" xmlns:wne="http://schemas.microsoft.com/office/word/2006/wordml" xmlns:wps="http://schemas.microsoft.com/office/word/2010/wordprocessingShape" mc:Ignorable="w14 w15 w16se wp14">
   <w:abstractNum w:abstractNumId="0" w15:restartNumberingAfterBreak="0">
     <w:nsid w:val="509C2914"/>
     <w:multiLevelType w:val="hybridMultilevel"/>

</xml_diff>

<commit_message>
Time Complex of the Quick Sort
</commit_message>
<xml_diff>
--- a/docs/Engineering method.docx
+++ b/docs/Engineering method.docx
@@ -8299,9 +8299,9 @@
             <wp:wrapTight wrapText="bothSides">
               <wp:wrapPolygon edited="0">
                 <wp:start x="-46" y="0"/>
-                <wp:lineTo x="-46" y="21254"/>
-                <wp:lineTo x="21367" y="21254"/>
-                <wp:lineTo x="21367" y="0"/>
+                <wp:lineTo x="-46" y="21179"/>
+                <wp:lineTo x="21320" y="21179"/>
+                <wp:lineTo x="21320" y="0"/>
                 <wp:lineTo x="-46" y="0"/>
               </wp:wrapPolygon>
             </wp:wrapTight>
@@ -8680,12 +8680,310 @@
         <w:spacing w:before="0" w:after="0"/>
         <w:contextualSpacing/>
         <w:rPr>
-          <w:u w:val="single"/>
-        </w:rPr>
-      </w:pPr>
-      <w:r>
+          <w:b/>
+          <w:b/>
+          <w:bCs/>
+          <w:sz w:val="40"/>
+          <w:szCs w:val="40"/>
+        </w:rPr>
+      </w:pPr>
+      <w:r>
+        <w:rPr>
+          <w:b/>
+          <w:bCs/>
+          <w:sz w:val="40"/>
+          <w:szCs w:val="40"/>
+        </w:rPr>
+        <w:t>Complejidad Temporal:</w:t>
+      </w:r>
+    </w:p>
+    <w:p>
+      <w:pPr>
+        <w:pStyle w:val="Normal"/>
+        <w:spacing w:before="0" w:after="0"/>
+        <w:contextualSpacing/>
         <w:rPr/>
-        <w:t>Alvaro</w:t>
+      </w:pPr>
+      <w:r>
+        <w:rPr/>
+      </w:r>
+    </w:p>
+    <w:p>
+      <w:pPr>
+        <w:pStyle w:val="Normal"/>
+        <w:spacing w:before="0" w:after="0"/>
+        <w:contextualSpacing/>
+        <w:rPr/>
+      </w:pPr>
+      <w:r>
+        <w:rPr/>
+        <w:t>Complejidad QuickSort:</w:t>
+      </w:r>
+    </w:p>
+    <w:p>
+      <w:pPr>
+        <w:pStyle w:val="Normal"/>
+        <w:spacing w:before="0" w:after="0"/>
+        <w:contextualSpacing/>
+        <w:rPr/>
+      </w:pPr>
+      <w:r>
+        <w:rPr/>
+      </w:r>
+    </w:p>
+    <w:p>
+      <w:pPr>
+        <w:pStyle w:val="Normal"/>
+        <w:spacing w:before="0" w:after="0"/>
+        <w:contextualSpacing/>
+        <w:rPr/>
+      </w:pPr>
+      <w:r>
+        <w:rPr/>
+        <w:drawing>
+          <wp:anchor behindDoc="0" distT="0" distB="0" distL="0" distR="0" simplePos="0" locked="0" layoutInCell="1" allowOverlap="1" relativeHeight="7">
+            <wp:simplePos x="0" y="0"/>
+            <wp:positionH relativeFrom="column">
+              <wp:align>center</wp:align>
+            </wp:positionH>
+            <wp:positionV relativeFrom="paragraph">
+              <wp:posOffset>635</wp:posOffset>
+            </wp:positionV>
+            <wp:extent cx="6395720" cy="5274945"/>
+            <wp:effectExtent l="0" t="0" r="0" b="0"/>
+            <wp:wrapSquare wrapText="largest"/>
+            <wp:docPr id="6" name="Imagen6" descr=""/>
+            <wp:cNvGraphicFramePr>
+              <a:graphicFrameLocks xmlns:a="http://schemas.openxmlformats.org/drawingml/2006/main" noChangeAspect="1"/>
+            </wp:cNvGraphicFramePr>
+            <a:graphic xmlns:a="http://schemas.openxmlformats.org/drawingml/2006/main">
+              <a:graphicData uri="http://schemas.openxmlformats.org/drawingml/2006/picture">
+                <pic:pic xmlns:pic="http://schemas.openxmlformats.org/drawingml/2006/picture">
+                  <pic:nvPicPr>
+                    <pic:cNvPr id="6" name="Imagen6" descr=""/>
+                    <pic:cNvPicPr>
+                      <a:picLocks noChangeAspect="1" noChangeArrowheads="1"/>
+                    </pic:cNvPicPr>
+                  </pic:nvPicPr>
+                  <pic:blipFill>
+                    <a:blip r:embed="rId7"/>
+                    <a:stretch>
+                      <a:fillRect/>
+                    </a:stretch>
+                  </pic:blipFill>
+                  <pic:spPr bwMode="auto">
+                    <a:xfrm>
+                      <a:off x="0" y="0"/>
+                      <a:ext cx="6395720" cy="5274945"/>
+                    </a:xfrm>
+                    <a:prstGeom prst="rect">
+                      <a:avLst/>
+                    </a:prstGeom>
+                  </pic:spPr>
+                </pic:pic>
+              </a:graphicData>
+            </a:graphic>
+          </wp:anchor>
+        </w:drawing>
+      </w:r>
+    </w:p>
+    <w:p>
+      <w:pPr>
+        <w:pStyle w:val="Normal"/>
+        <w:spacing w:before="0" w:after="0"/>
+        <w:contextualSpacing/>
+        <w:rPr/>
+      </w:pPr>
+      <w:r>
+        <w:rPr/>
+      </w:r>
+    </w:p>
+    <w:p>
+      <w:pPr>
+        <w:pStyle w:val="Normal"/>
+        <w:spacing w:before="0" w:after="0"/>
+        <w:contextualSpacing/>
+        <w:rPr/>
+      </w:pPr>
+      <w:r>
+        <w:rPr/>
+      </w:r>
+    </w:p>
+    <w:p>
+      <w:pPr>
+        <w:pStyle w:val="Normal"/>
+        <w:spacing w:before="0" w:after="0"/>
+        <w:contextualSpacing/>
+        <w:rPr/>
+      </w:pPr>
+      <w:r>
+        <w:rPr/>
+      </w:r>
+    </w:p>
+    <w:p>
+      <w:pPr>
+        <w:pStyle w:val="Normal"/>
+        <w:spacing w:before="0" w:after="0"/>
+        <w:contextualSpacing/>
+        <w:rPr/>
+      </w:pPr>
+      <w:r>
+        <w:rPr/>
+      </w:r>
+    </w:p>
+    <w:p>
+      <w:pPr>
+        <w:pStyle w:val="Normal"/>
+        <w:spacing w:before="0" w:after="0"/>
+        <w:contextualSpacing/>
+        <w:rPr/>
+      </w:pPr>
+      <w:r>
+        <w:rPr/>
+      </w:r>
+    </w:p>
+    <w:p>
+      <w:pPr>
+        <w:pStyle w:val="Normal"/>
+        <w:spacing w:before="0" w:after="0"/>
+        <w:contextualSpacing/>
+        <w:rPr/>
+      </w:pPr>
+      <w:r>
+        <w:rPr/>
+      </w:r>
+    </w:p>
+    <w:p>
+      <w:pPr>
+        <w:pStyle w:val="Normal"/>
+        <w:spacing w:before="0" w:after="0"/>
+        <w:contextualSpacing/>
+        <w:rPr/>
+      </w:pPr>
+      <w:r>
+        <w:rPr/>
+      </w:r>
+    </w:p>
+    <w:p>
+      <w:pPr>
+        <w:pStyle w:val="Normal"/>
+        <w:spacing w:before="0" w:after="0"/>
+        <w:contextualSpacing/>
+        <w:rPr/>
+      </w:pPr>
+      <w:r>
+        <w:rPr/>
+      </w:r>
+    </w:p>
+    <w:p>
+      <w:pPr>
+        <w:pStyle w:val="Normal"/>
+        <w:spacing w:before="0" w:after="0"/>
+        <w:contextualSpacing/>
+        <w:rPr/>
+      </w:pPr>
+      <w:r>
+        <w:rPr/>
+      </w:r>
+    </w:p>
+    <w:p>
+      <w:pPr>
+        <w:pStyle w:val="Normal"/>
+        <w:spacing w:before="0" w:after="0"/>
+        <w:contextualSpacing/>
+        <w:rPr/>
+      </w:pPr>
+      <w:r>
+        <w:rPr/>
+      </w:r>
+    </w:p>
+    <w:p>
+      <w:pPr>
+        <w:pStyle w:val="Normal"/>
+        <w:spacing w:before="0" w:after="0"/>
+        <w:contextualSpacing/>
+        <w:rPr/>
+      </w:pPr>
+      <w:r>
+        <w:rPr/>
+      </w:r>
+    </w:p>
+    <w:p>
+      <w:pPr>
+        <w:pStyle w:val="Normal"/>
+        <w:spacing w:before="0" w:after="0"/>
+        <w:contextualSpacing/>
+        <w:rPr/>
+      </w:pPr>
+      <w:r>
+        <w:rPr/>
+      </w:r>
+    </w:p>
+    <w:p>
+      <w:pPr>
+        <w:pStyle w:val="Normal"/>
+        <w:spacing w:before="0" w:after="0"/>
+        <w:contextualSpacing/>
+        <w:rPr/>
+      </w:pPr>
+      <w:r>
+        <w:rPr/>
+      </w:r>
+    </w:p>
+    <w:p>
+      <w:pPr>
+        <w:pStyle w:val="Normal"/>
+        <w:spacing w:before="0" w:after="0"/>
+        <w:contextualSpacing/>
+        <w:rPr/>
+      </w:pPr>
+      <w:r>
+        <w:rPr/>
+        <w:drawing>
+          <wp:anchor behindDoc="0" distT="0" distB="0" distL="0" distR="0" simplePos="0" locked="0" layoutInCell="1" allowOverlap="1" relativeHeight="8">
+            <wp:simplePos x="0" y="0"/>
+            <wp:positionH relativeFrom="column">
+              <wp:align>center</wp:align>
+            </wp:positionH>
+            <wp:positionV relativeFrom="paragraph">
+              <wp:posOffset>635</wp:posOffset>
+            </wp:positionV>
+            <wp:extent cx="5731510" cy="2672715"/>
+            <wp:effectExtent l="0" t="0" r="0" b="0"/>
+            <wp:wrapSquare wrapText="largest"/>
+            <wp:docPr id="7" name="Imagen7" descr=""/>
+            <wp:cNvGraphicFramePr>
+              <a:graphicFrameLocks xmlns:a="http://schemas.openxmlformats.org/drawingml/2006/main" noChangeAspect="1"/>
+            </wp:cNvGraphicFramePr>
+            <a:graphic xmlns:a="http://schemas.openxmlformats.org/drawingml/2006/main">
+              <a:graphicData uri="http://schemas.openxmlformats.org/drawingml/2006/picture">
+                <pic:pic xmlns:pic="http://schemas.openxmlformats.org/drawingml/2006/picture">
+                  <pic:nvPicPr>
+                    <pic:cNvPr id="7" name="Imagen7" descr=""/>
+                    <pic:cNvPicPr>
+                      <a:picLocks noChangeAspect="1" noChangeArrowheads="1"/>
+                    </pic:cNvPicPr>
+                  </pic:nvPicPr>
+                  <pic:blipFill>
+                    <a:blip r:embed="rId8"/>
+                    <a:stretch>
+                      <a:fillRect/>
+                    </a:stretch>
+                  </pic:blipFill>
+                  <pic:spPr bwMode="auto">
+                    <a:xfrm>
+                      <a:off x="0" y="0"/>
+                      <a:ext cx="5731510" cy="2672715"/>
+                    </a:xfrm>
+                    <a:prstGeom prst="rect">
+                      <a:avLst/>
+                    </a:prstGeom>
+                  </pic:spPr>
+                </pic:pic>
+              </a:graphicData>
+            </a:graphic>
+          </wp:anchor>
+        </w:drawing>
       </w:r>
     </w:p>
     <w:sectPr>
@@ -10024,6 +10322,198 @@
       <w:rFonts w:cs="Wingdings"/>
     </w:rPr>
   </w:style>
+  <w:style w:type="character" w:styleId="ListLabel46">
+    <w:name w:val="ListLabel 46"/>
+    <w:qFormat/>
+    <w:rPr>
+      <w:rFonts w:ascii="Times New Roman" w:hAnsi="Times New Roman" w:cs="Symbol"/>
+      <w:sz w:val="24"/>
+    </w:rPr>
+  </w:style>
+  <w:style w:type="character" w:styleId="ListLabel47">
+    <w:name w:val="ListLabel 47"/>
+    <w:qFormat/>
+    <w:rPr>
+      <w:rFonts w:cs="Courier New"/>
+    </w:rPr>
+  </w:style>
+  <w:style w:type="character" w:styleId="ListLabel48">
+    <w:name w:val="ListLabel 48"/>
+    <w:qFormat/>
+    <w:rPr>
+      <w:rFonts w:cs="Wingdings"/>
+    </w:rPr>
+  </w:style>
+  <w:style w:type="character" w:styleId="ListLabel49">
+    <w:name w:val="ListLabel 49"/>
+    <w:qFormat/>
+    <w:rPr>
+      <w:rFonts w:cs="Symbol"/>
+    </w:rPr>
+  </w:style>
+  <w:style w:type="character" w:styleId="ListLabel50">
+    <w:name w:val="ListLabel 50"/>
+    <w:qFormat/>
+    <w:rPr>
+      <w:rFonts w:cs="Courier New"/>
+    </w:rPr>
+  </w:style>
+  <w:style w:type="character" w:styleId="ListLabel51">
+    <w:name w:val="ListLabel 51"/>
+    <w:qFormat/>
+    <w:rPr>
+      <w:rFonts w:cs="Wingdings"/>
+    </w:rPr>
+  </w:style>
+  <w:style w:type="character" w:styleId="ListLabel52">
+    <w:name w:val="ListLabel 52"/>
+    <w:qFormat/>
+    <w:rPr>
+      <w:rFonts w:cs="Symbol"/>
+    </w:rPr>
+  </w:style>
+  <w:style w:type="character" w:styleId="ListLabel53">
+    <w:name w:val="ListLabel 53"/>
+    <w:qFormat/>
+    <w:rPr>
+      <w:rFonts w:cs="Courier New"/>
+    </w:rPr>
+  </w:style>
+  <w:style w:type="character" w:styleId="ListLabel54">
+    <w:name w:val="ListLabel 54"/>
+    <w:qFormat/>
+    <w:rPr>
+      <w:rFonts w:cs="Wingdings"/>
+    </w:rPr>
+  </w:style>
+  <w:style w:type="character" w:styleId="ListLabel55">
+    <w:name w:val="ListLabel 55"/>
+    <w:qFormat/>
+    <w:rPr>
+      <w:rFonts w:ascii="Times New Roman" w:hAnsi="Times New Roman" w:cs="Symbol"/>
+      <w:sz w:val="24"/>
+    </w:rPr>
+  </w:style>
+  <w:style w:type="character" w:styleId="ListLabel56">
+    <w:name w:val="ListLabel 56"/>
+    <w:qFormat/>
+    <w:rPr>
+      <w:rFonts w:cs="Courier New"/>
+    </w:rPr>
+  </w:style>
+  <w:style w:type="character" w:styleId="ListLabel57">
+    <w:name w:val="ListLabel 57"/>
+    <w:qFormat/>
+    <w:rPr>
+      <w:rFonts w:cs="Wingdings"/>
+    </w:rPr>
+  </w:style>
+  <w:style w:type="character" w:styleId="ListLabel58">
+    <w:name w:val="ListLabel 58"/>
+    <w:qFormat/>
+    <w:rPr>
+      <w:rFonts w:cs="Symbol"/>
+    </w:rPr>
+  </w:style>
+  <w:style w:type="character" w:styleId="ListLabel59">
+    <w:name w:val="ListLabel 59"/>
+    <w:qFormat/>
+    <w:rPr>
+      <w:rFonts w:cs="Courier New"/>
+    </w:rPr>
+  </w:style>
+  <w:style w:type="character" w:styleId="ListLabel60">
+    <w:name w:val="ListLabel 60"/>
+    <w:qFormat/>
+    <w:rPr>
+      <w:rFonts w:cs="Wingdings"/>
+    </w:rPr>
+  </w:style>
+  <w:style w:type="character" w:styleId="ListLabel61">
+    <w:name w:val="ListLabel 61"/>
+    <w:qFormat/>
+    <w:rPr>
+      <w:rFonts w:cs="Symbol"/>
+    </w:rPr>
+  </w:style>
+  <w:style w:type="character" w:styleId="ListLabel62">
+    <w:name w:val="ListLabel 62"/>
+    <w:qFormat/>
+    <w:rPr>
+      <w:rFonts w:cs="Courier New"/>
+    </w:rPr>
+  </w:style>
+  <w:style w:type="character" w:styleId="ListLabel63">
+    <w:name w:val="ListLabel 63"/>
+    <w:qFormat/>
+    <w:rPr>
+      <w:rFonts w:cs="Wingdings"/>
+    </w:rPr>
+  </w:style>
+  <w:style w:type="character" w:styleId="ListLabel64">
+    <w:name w:val="ListLabel 64"/>
+    <w:qFormat/>
+    <w:rPr>
+      <w:rFonts w:ascii="Times New Roman" w:hAnsi="Times New Roman" w:cs="Symbol"/>
+      <w:sz w:val="24"/>
+    </w:rPr>
+  </w:style>
+  <w:style w:type="character" w:styleId="ListLabel65">
+    <w:name w:val="ListLabel 65"/>
+    <w:qFormat/>
+    <w:rPr>
+      <w:rFonts w:cs="Courier New"/>
+    </w:rPr>
+  </w:style>
+  <w:style w:type="character" w:styleId="ListLabel66">
+    <w:name w:val="ListLabel 66"/>
+    <w:qFormat/>
+    <w:rPr>
+      <w:rFonts w:cs="Wingdings"/>
+    </w:rPr>
+  </w:style>
+  <w:style w:type="character" w:styleId="ListLabel67">
+    <w:name w:val="ListLabel 67"/>
+    <w:qFormat/>
+    <w:rPr>
+      <w:rFonts w:cs="Symbol"/>
+    </w:rPr>
+  </w:style>
+  <w:style w:type="character" w:styleId="ListLabel68">
+    <w:name w:val="ListLabel 68"/>
+    <w:qFormat/>
+    <w:rPr>
+      <w:rFonts w:cs="Courier New"/>
+    </w:rPr>
+  </w:style>
+  <w:style w:type="character" w:styleId="ListLabel69">
+    <w:name w:val="ListLabel 69"/>
+    <w:qFormat/>
+    <w:rPr>
+      <w:rFonts w:cs="Wingdings"/>
+    </w:rPr>
+  </w:style>
+  <w:style w:type="character" w:styleId="ListLabel70">
+    <w:name w:val="ListLabel 70"/>
+    <w:qFormat/>
+    <w:rPr>
+      <w:rFonts w:cs="Symbol"/>
+    </w:rPr>
+  </w:style>
+  <w:style w:type="character" w:styleId="ListLabel71">
+    <w:name w:val="ListLabel 71"/>
+    <w:qFormat/>
+    <w:rPr>
+      <w:rFonts w:cs="Courier New"/>
+    </w:rPr>
+  </w:style>
+  <w:style w:type="character" w:styleId="ListLabel72">
+    <w:name w:val="ListLabel 72"/>
+    <w:qFormat/>
+    <w:rPr>
+      <w:rFonts w:cs="Wingdings"/>
+    </w:rPr>
+  </w:style>
   <w:style w:type="paragraph" w:styleId="Ttulo">
     <w:name w:val="Título"/>
     <w:basedOn w:val="Normal"/>

</xml_diff>

<commit_message>
Time Compleity of the Counting Sort
</commit_message>
<xml_diff>
--- a/docs/Engineering method.docx
+++ b/docs/Engineering method.docx
@@ -8299,9 +8299,9 @@
             <wp:wrapTight wrapText="bothSides">
               <wp:wrapPolygon edited="0">
                 <wp:start x="-46" y="0"/>
-                <wp:lineTo x="-46" y="21179"/>
-                <wp:lineTo x="21320" y="21179"/>
-                <wp:lineTo x="21320" y="0"/>
+                <wp:lineTo x="-46" y="21104"/>
+                <wp:lineTo x="21274" y="21104"/>
+                <wp:lineTo x="21274" y="0"/>
                 <wp:lineTo x="-46" y="0"/>
               </wp:wrapPolygon>
             </wp:wrapTight>
@@ -8741,7 +8741,7 @@
       <w:r>
         <w:rPr/>
         <w:drawing>
-          <wp:anchor behindDoc="0" distT="0" distB="0" distL="0" distR="0" simplePos="0" locked="0" layoutInCell="1" allowOverlap="1" relativeHeight="7">
+          <wp:anchor behindDoc="0" distT="0" distB="0" distL="0" distR="0" simplePos="0" locked="0" layoutInCell="1" allowOverlap="1" relativeHeight="3">
             <wp:simplePos x="0" y="0"/>
             <wp:positionH relativeFrom="column">
               <wp:align>center</wp:align>
@@ -8883,64 +8883,8 @@
         <w:rPr/>
       </w:pPr>
       <w:r>
-        <w:rPr/>
-      </w:r>
-    </w:p>
-    <w:p>
-      <w:pPr>
-        <w:pStyle w:val="Normal"/>
-        <w:spacing w:before="0" w:after="0"/>
-        <w:contextualSpacing/>
-        <w:rPr/>
-      </w:pPr>
-      <w:r>
-        <w:rPr/>
-      </w:r>
-    </w:p>
-    <w:p>
-      <w:pPr>
-        <w:pStyle w:val="Normal"/>
-        <w:spacing w:before="0" w:after="0"/>
-        <w:contextualSpacing/>
-        <w:rPr/>
-      </w:pPr>
-      <w:r>
-        <w:rPr/>
-      </w:r>
-    </w:p>
-    <w:p>
-      <w:pPr>
-        <w:pStyle w:val="Normal"/>
-        <w:spacing w:before="0" w:after="0"/>
-        <w:contextualSpacing/>
-        <w:rPr/>
-      </w:pPr>
-      <w:r>
-        <w:rPr/>
-      </w:r>
-    </w:p>
-    <w:p>
-      <w:pPr>
-        <w:pStyle w:val="Normal"/>
-        <w:spacing w:before="0" w:after="0"/>
-        <w:contextualSpacing/>
-        <w:rPr/>
-      </w:pPr>
-      <w:r>
-        <w:rPr/>
-      </w:r>
-    </w:p>
-    <w:p>
-      <w:pPr>
-        <w:pStyle w:val="Normal"/>
-        <w:spacing w:before="0" w:after="0"/>
-        <w:contextualSpacing/>
-        <w:rPr/>
-      </w:pPr>
-      <w:r>
-        <w:rPr/>
         <w:drawing>
-          <wp:anchor behindDoc="0" distT="0" distB="0" distL="0" distR="0" simplePos="0" locked="0" layoutInCell="1" allowOverlap="1" relativeHeight="8">
+          <wp:anchor behindDoc="0" distT="0" distB="0" distL="0" distR="0" simplePos="0" locked="0" layoutInCell="1" allowOverlap="1" relativeHeight="4">
             <wp:simplePos x="0" y="0"/>
             <wp:positionH relativeFrom="column">
               <wp:align>center</wp:align>
@@ -8974,6 +8918,81 @@
                     <a:xfrm>
                       <a:off x="0" y="0"/>
                       <a:ext cx="5731510" cy="2672715"/>
+                    </a:xfrm>
+                    <a:prstGeom prst="rect">
+                      <a:avLst/>
+                    </a:prstGeom>
+                  </pic:spPr>
+                </pic:pic>
+              </a:graphicData>
+            </a:graphic>
+          </wp:anchor>
+        </w:drawing>
+      </w:r>
+      <w:r>
+        <w:rPr/>
+        <w:t>C</w:t>
+      </w:r>
+      <w:r>
+        <w:rPr/>
+        <w:t>omplejidad temporal Counting sort:</w:t>
+      </w:r>
+    </w:p>
+    <w:p>
+      <w:pPr>
+        <w:pStyle w:val="Normal"/>
+        <w:spacing w:before="0" w:after="0"/>
+        <w:contextualSpacing/>
+        <w:rPr/>
+      </w:pPr>
+      <w:r>
+        <w:rPr/>
+      </w:r>
+    </w:p>
+    <w:p>
+      <w:pPr>
+        <w:pStyle w:val="Normal"/>
+        <w:spacing w:before="0" w:after="0"/>
+        <w:contextualSpacing/>
+        <w:rPr/>
+      </w:pPr>
+      <w:r>
+        <w:rPr/>
+        <w:drawing>
+          <wp:anchor behindDoc="0" distT="0" distB="0" distL="0" distR="0" simplePos="0" locked="0" layoutInCell="1" allowOverlap="1" relativeHeight="9">
+            <wp:simplePos x="0" y="0"/>
+            <wp:positionH relativeFrom="column">
+              <wp:align>center</wp:align>
+            </wp:positionH>
+            <wp:positionV relativeFrom="paragraph">
+              <wp:posOffset>635</wp:posOffset>
+            </wp:positionV>
+            <wp:extent cx="6642735" cy="3354070"/>
+            <wp:effectExtent l="0" t="0" r="0" b="0"/>
+            <wp:wrapSquare wrapText="largest"/>
+            <wp:docPr id="8" name="Imagen8" descr=""/>
+            <wp:cNvGraphicFramePr>
+              <a:graphicFrameLocks xmlns:a="http://schemas.openxmlformats.org/drawingml/2006/main" noChangeAspect="1"/>
+            </wp:cNvGraphicFramePr>
+            <a:graphic xmlns:a="http://schemas.openxmlformats.org/drawingml/2006/main">
+              <a:graphicData uri="http://schemas.openxmlformats.org/drawingml/2006/picture">
+                <pic:pic xmlns:pic="http://schemas.openxmlformats.org/drawingml/2006/picture">
+                  <pic:nvPicPr>
+                    <pic:cNvPr id="8" name="Imagen8" descr=""/>
+                    <pic:cNvPicPr>
+                      <a:picLocks noChangeAspect="1" noChangeArrowheads="1"/>
+                    </pic:cNvPicPr>
+                  </pic:nvPicPr>
+                  <pic:blipFill>
+                    <a:blip r:embed="rId9"/>
+                    <a:stretch>
+                      <a:fillRect/>
+                    </a:stretch>
+                  </pic:blipFill>
+                  <pic:spPr bwMode="auto">
+                    <a:xfrm>
+                      <a:off x="0" y="0"/>
+                      <a:ext cx="6642735" cy="3354070"/>
                     </a:xfrm>
                     <a:prstGeom prst="rect">
                       <a:avLst/>
@@ -10514,6 +10533,198 @@
       <w:rFonts w:cs="Wingdings"/>
     </w:rPr>
   </w:style>
+  <w:style w:type="character" w:styleId="ListLabel73">
+    <w:name w:val="ListLabel 73"/>
+    <w:qFormat/>
+    <w:rPr>
+      <w:rFonts w:ascii="Times New Roman" w:hAnsi="Times New Roman" w:cs="Symbol"/>
+      <w:sz w:val="24"/>
+    </w:rPr>
+  </w:style>
+  <w:style w:type="character" w:styleId="ListLabel74">
+    <w:name w:val="ListLabel 74"/>
+    <w:qFormat/>
+    <w:rPr>
+      <w:rFonts w:cs="Courier New"/>
+    </w:rPr>
+  </w:style>
+  <w:style w:type="character" w:styleId="ListLabel75">
+    <w:name w:val="ListLabel 75"/>
+    <w:qFormat/>
+    <w:rPr>
+      <w:rFonts w:cs="Wingdings"/>
+    </w:rPr>
+  </w:style>
+  <w:style w:type="character" w:styleId="ListLabel76">
+    <w:name w:val="ListLabel 76"/>
+    <w:qFormat/>
+    <w:rPr>
+      <w:rFonts w:cs="Symbol"/>
+    </w:rPr>
+  </w:style>
+  <w:style w:type="character" w:styleId="ListLabel77">
+    <w:name w:val="ListLabel 77"/>
+    <w:qFormat/>
+    <w:rPr>
+      <w:rFonts w:cs="Courier New"/>
+    </w:rPr>
+  </w:style>
+  <w:style w:type="character" w:styleId="ListLabel78">
+    <w:name w:val="ListLabel 78"/>
+    <w:qFormat/>
+    <w:rPr>
+      <w:rFonts w:cs="Wingdings"/>
+    </w:rPr>
+  </w:style>
+  <w:style w:type="character" w:styleId="ListLabel79">
+    <w:name w:val="ListLabel 79"/>
+    <w:qFormat/>
+    <w:rPr>
+      <w:rFonts w:cs="Symbol"/>
+    </w:rPr>
+  </w:style>
+  <w:style w:type="character" w:styleId="ListLabel80">
+    <w:name w:val="ListLabel 80"/>
+    <w:qFormat/>
+    <w:rPr>
+      <w:rFonts w:cs="Courier New"/>
+    </w:rPr>
+  </w:style>
+  <w:style w:type="character" w:styleId="ListLabel81">
+    <w:name w:val="ListLabel 81"/>
+    <w:qFormat/>
+    <w:rPr>
+      <w:rFonts w:cs="Wingdings"/>
+    </w:rPr>
+  </w:style>
+  <w:style w:type="character" w:styleId="ListLabel82">
+    <w:name w:val="ListLabel 82"/>
+    <w:qFormat/>
+    <w:rPr>
+      <w:rFonts w:ascii="Times New Roman" w:hAnsi="Times New Roman" w:cs="Symbol"/>
+      <w:sz w:val="24"/>
+    </w:rPr>
+  </w:style>
+  <w:style w:type="character" w:styleId="ListLabel83">
+    <w:name w:val="ListLabel 83"/>
+    <w:qFormat/>
+    <w:rPr>
+      <w:rFonts w:cs="Courier New"/>
+    </w:rPr>
+  </w:style>
+  <w:style w:type="character" w:styleId="ListLabel84">
+    <w:name w:val="ListLabel 84"/>
+    <w:qFormat/>
+    <w:rPr>
+      <w:rFonts w:cs="Wingdings"/>
+    </w:rPr>
+  </w:style>
+  <w:style w:type="character" w:styleId="ListLabel85">
+    <w:name w:val="ListLabel 85"/>
+    <w:qFormat/>
+    <w:rPr>
+      <w:rFonts w:cs="Symbol"/>
+    </w:rPr>
+  </w:style>
+  <w:style w:type="character" w:styleId="ListLabel86">
+    <w:name w:val="ListLabel 86"/>
+    <w:qFormat/>
+    <w:rPr>
+      <w:rFonts w:cs="Courier New"/>
+    </w:rPr>
+  </w:style>
+  <w:style w:type="character" w:styleId="ListLabel87">
+    <w:name w:val="ListLabel 87"/>
+    <w:qFormat/>
+    <w:rPr>
+      <w:rFonts w:cs="Wingdings"/>
+    </w:rPr>
+  </w:style>
+  <w:style w:type="character" w:styleId="ListLabel88">
+    <w:name w:val="ListLabel 88"/>
+    <w:qFormat/>
+    <w:rPr>
+      <w:rFonts w:cs="Symbol"/>
+    </w:rPr>
+  </w:style>
+  <w:style w:type="character" w:styleId="ListLabel89">
+    <w:name w:val="ListLabel 89"/>
+    <w:qFormat/>
+    <w:rPr>
+      <w:rFonts w:cs="Courier New"/>
+    </w:rPr>
+  </w:style>
+  <w:style w:type="character" w:styleId="ListLabel90">
+    <w:name w:val="ListLabel 90"/>
+    <w:qFormat/>
+    <w:rPr>
+      <w:rFonts w:cs="Wingdings"/>
+    </w:rPr>
+  </w:style>
+  <w:style w:type="character" w:styleId="ListLabel91">
+    <w:name w:val="ListLabel 91"/>
+    <w:qFormat/>
+    <w:rPr>
+      <w:rFonts w:ascii="Times New Roman" w:hAnsi="Times New Roman" w:cs="Symbol"/>
+      <w:sz w:val="24"/>
+    </w:rPr>
+  </w:style>
+  <w:style w:type="character" w:styleId="ListLabel92">
+    <w:name w:val="ListLabel 92"/>
+    <w:qFormat/>
+    <w:rPr>
+      <w:rFonts w:cs="Courier New"/>
+    </w:rPr>
+  </w:style>
+  <w:style w:type="character" w:styleId="ListLabel93">
+    <w:name w:val="ListLabel 93"/>
+    <w:qFormat/>
+    <w:rPr>
+      <w:rFonts w:cs="Wingdings"/>
+    </w:rPr>
+  </w:style>
+  <w:style w:type="character" w:styleId="ListLabel94">
+    <w:name w:val="ListLabel 94"/>
+    <w:qFormat/>
+    <w:rPr>
+      <w:rFonts w:cs="Symbol"/>
+    </w:rPr>
+  </w:style>
+  <w:style w:type="character" w:styleId="ListLabel95">
+    <w:name w:val="ListLabel 95"/>
+    <w:qFormat/>
+    <w:rPr>
+      <w:rFonts w:cs="Courier New"/>
+    </w:rPr>
+  </w:style>
+  <w:style w:type="character" w:styleId="ListLabel96">
+    <w:name w:val="ListLabel 96"/>
+    <w:qFormat/>
+    <w:rPr>
+      <w:rFonts w:cs="Wingdings"/>
+    </w:rPr>
+  </w:style>
+  <w:style w:type="character" w:styleId="ListLabel97">
+    <w:name w:val="ListLabel 97"/>
+    <w:qFormat/>
+    <w:rPr>
+      <w:rFonts w:cs="Symbol"/>
+    </w:rPr>
+  </w:style>
+  <w:style w:type="character" w:styleId="ListLabel98">
+    <w:name w:val="ListLabel 98"/>
+    <w:qFormat/>
+    <w:rPr>
+      <w:rFonts w:cs="Courier New"/>
+    </w:rPr>
+  </w:style>
+  <w:style w:type="character" w:styleId="ListLabel99">
+    <w:name w:val="ListLabel 99"/>
+    <w:qFormat/>
+    <w:rPr>
+      <w:rFonts w:cs="Wingdings"/>
+    </w:rPr>
+  </w:style>
   <w:style w:type="paragraph" w:styleId="Ttulo">
     <w:name w:val="Título"/>
     <w:basedOn w:val="Normal"/>

</xml_diff>

<commit_message>
Space Complexity of Quick & Counting Sort
</commit_message>
<xml_diff>
--- a/docs/Engineering method.docx
+++ b/docs/Engineering method.docx
@@ -7560,178 +7560,21 @@
           <w:rFonts w:ascii="Times New Roman" w:hAnsi="Times New Roman" w:eastAsia="Times New Roman" w:cs="Times New Roman"/>
           <w:b/>
           <w:b/>
-          <w:sz w:val="24"/>
-          <w:szCs w:val="24"/>
-          <w:lang w:val="es-CO"/>
-        </w:rPr>
-      </w:pPr>
-      <w:r>
-        <w:rPr>
-          <w:rFonts w:eastAsia="Times New Roman" w:cs="Times New Roman" w:ascii="Times New Roman" w:hAnsi="Times New Roman"/>
-          <w:b/>
-          <w:sz w:val="24"/>
-          <w:szCs w:val="24"/>
-          <w:lang w:val="es-CO"/>
-        </w:rPr>
-      </w:r>
-    </w:p>
-    <w:p>
-      <w:pPr>
-        <w:pStyle w:val="Normal"/>
-        <w:spacing w:before="0" w:after="0"/>
-        <w:contextualSpacing/>
-        <w:rPr>
-          <w:rFonts w:ascii="Times New Roman" w:hAnsi="Times New Roman" w:eastAsia="Times New Roman" w:cs="Times New Roman"/>
-          <w:b/>
-          <w:b/>
-          <w:sz w:val="24"/>
-          <w:szCs w:val="24"/>
-          <w:lang w:val="es-CO"/>
-        </w:rPr>
-      </w:pPr>
-      <w:r>
-        <w:rPr>
-          <w:rFonts w:eastAsia="Times New Roman" w:cs="Times New Roman" w:ascii="Times New Roman" w:hAnsi="Times New Roman"/>
-          <w:b/>
-          <w:sz w:val="24"/>
-          <w:szCs w:val="24"/>
-          <w:lang w:val="es-CO"/>
-        </w:rPr>
-      </w:r>
-    </w:p>
-    <w:p>
-      <w:pPr>
-        <w:pStyle w:val="Normal"/>
-        <w:spacing w:before="0" w:after="0"/>
-        <w:contextualSpacing/>
-        <w:rPr>
-          <w:rFonts w:ascii="Times New Roman" w:hAnsi="Times New Roman" w:eastAsia="Times New Roman" w:cs="Times New Roman"/>
-          <w:b/>
-          <w:b/>
-          <w:sz w:val="24"/>
-          <w:szCs w:val="24"/>
-          <w:lang w:val="es-CO"/>
-        </w:rPr>
-      </w:pPr>
-      <w:r>
-        <w:rPr>
-          <w:rFonts w:eastAsia="Times New Roman" w:cs="Times New Roman" w:ascii="Times New Roman" w:hAnsi="Times New Roman"/>
-          <w:b/>
-          <w:sz w:val="24"/>
-          <w:szCs w:val="24"/>
-          <w:lang w:val="es-CO"/>
-        </w:rPr>
-      </w:r>
-    </w:p>
-    <w:p>
-      <w:pPr>
-        <w:pStyle w:val="Normal"/>
-        <w:spacing w:before="0" w:after="0"/>
-        <w:contextualSpacing/>
-        <w:rPr>
-          <w:rFonts w:ascii="Times New Roman" w:hAnsi="Times New Roman" w:eastAsia="Times New Roman" w:cs="Times New Roman"/>
-          <w:b/>
-          <w:b/>
-          <w:sz w:val="24"/>
-          <w:szCs w:val="24"/>
-          <w:lang w:val="es-CO"/>
-        </w:rPr>
-      </w:pPr>
-      <w:r>
-        <w:rPr>
-          <w:rFonts w:eastAsia="Times New Roman" w:cs="Times New Roman" w:ascii="Times New Roman" w:hAnsi="Times New Roman"/>
-          <w:b/>
-          <w:sz w:val="24"/>
-          <w:szCs w:val="24"/>
-          <w:lang w:val="es-CO"/>
-        </w:rPr>
-      </w:r>
-    </w:p>
-    <w:p>
-      <w:pPr>
-        <w:pStyle w:val="Normal"/>
-        <w:spacing w:before="0" w:after="0"/>
-        <w:contextualSpacing/>
-        <w:rPr>
-          <w:rFonts w:ascii="Times New Roman" w:hAnsi="Times New Roman" w:eastAsia="Times New Roman" w:cs="Times New Roman"/>
-          <w:b/>
-          <w:b/>
-          <w:sz w:val="24"/>
-          <w:szCs w:val="24"/>
-          <w:lang w:val="es-CO"/>
-        </w:rPr>
-      </w:pPr>
-      <w:r>
-        <w:rPr>
-          <w:rFonts w:eastAsia="Times New Roman" w:cs="Times New Roman" w:ascii="Times New Roman" w:hAnsi="Times New Roman"/>
-          <w:b/>
-          <w:sz w:val="24"/>
-          <w:szCs w:val="24"/>
-          <w:lang w:val="es-CO"/>
-        </w:rPr>
-      </w:r>
-    </w:p>
-    <w:p>
-      <w:pPr>
-        <w:pStyle w:val="Normal"/>
-        <w:spacing w:before="0" w:after="0"/>
-        <w:contextualSpacing/>
-        <w:rPr>
-          <w:rFonts w:ascii="Times New Roman" w:hAnsi="Times New Roman" w:eastAsia="Times New Roman" w:cs="Times New Roman"/>
-          <w:b/>
-          <w:b/>
-          <w:sz w:val="24"/>
-          <w:szCs w:val="24"/>
-          <w:lang w:val="es-CO"/>
-        </w:rPr>
-      </w:pPr>
-      <w:r>
-        <w:rPr>
-          <w:rFonts w:eastAsia="Times New Roman" w:cs="Times New Roman" w:ascii="Times New Roman" w:hAnsi="Times New Roman"/>
-          <w:b/>
-          <w:sz w:val="24"/>
-          <w:szCs w:val="24"/>
-          <w:lang w:val="es-CO"/>
-        </w:rPr>
-      </w:r>
-    </w:p>
-    <w:p>
-      <w:pPr>
-        <w:pStyle w:val="Normal"/>
-        <w:spacing w:before="0" w:after="0"/>
-        <w:contextualSpacing/>
-        <w:rPr>
-          <w:rFonts w:ascii="Times New Roman" w:hAnsi="Times New Roman" w:eastAsia="Times New Roman" w:cs="Times New Roman"/>
-          <w:b/>
-          <w:b/>
-          <w:sz w:val="24"/>
-          <w:szCs w:val="24"/>
-          <w:lang w:val="es-CO"/>
-        </w:rPr>
-      </w:pPr>
-      <w:r>
-        <w:rPr>
-          <w:rFonts w:eastAsia="Times New Roman" w:cs="Times New Roman" w:ascii="Times New Roman" w:hAnsi="Times New Roman"/>
-          <w:b/>
-          <w:sz w:val="24"/>
-          <w:szCs w:val="24"/>
-          <w:lang w:val="es-CO"/>
-        </w:rPr>
-      </w:r>
-    </w:p>
-    <w:p>
-      <w:pPr>
-        <w:pStyle w:val="Normal"/>
-        <w:spacing w:before="0" w:after="0"/>
-        <w:contextualSpacing/>
-        <w:rPr>
-          <w:rFonts w:ascii="Times New Roman" w:hAnsi="Times New Roman" w:eastAsia="Times New Roman" w:cs="Times New Roman"/>
-          <w:b/>
-          <w:b/>
-          <w:sz w:val="24"/>
-          <w:szCs w:val="24"/>
-          <w:lang w:val="es-CO"/>
-        </w:rPr>
+          <w:sz w:val="28"/>
+          <w:szCs w:val="28"/>
+          <w:lang w:val="es-CO"/>
+        </w:rPr>
+      </w:pPr>
+      <w:r>
+        <w:rPr/>
+      </w:r>
+    </w:p>
+    <w:p>
+      <w:pPr>
+        <w:pStyle w:val="Normal"/>
+        <w:spacing w:before="0" w:after="0"/>
+        <w:contextualSpacing/>
+        <w:rPr/>
       </w:pPr>
       <w:r>
         <w:rPr>
@@ -8299,9 +8142,9 @@
             <wp:wrapTight wrapText="bothSides">
               <wp:wrapPolygon edited="0">
                 <wp:start x="-46" y="0"/>
-                <wp:lineTo x="-46" y="21104"/>
-                <wp:lineTo x="21274" y="21104"/>
-                <wp:lineTo x="21274" y="0"/>
+                <wp:lineTo x="-46" y="21030"/>
+                <wp:lineTo x="21228" y="21030"/>
+                <wp:lineTo x="21228" y="0"/>
                 <wp:lineTo x="-46" y="0"/>
               </wp:wrapPolygon>
             </wp:wrapTight>
@@ -8679,6 +8522,50 @@
         <w:pStyle w:val="Normal"/>
         <w:spacing w:before="0" w:after="0"/>
         <w:contextualSpacing/>
+        <w:rPr/>
+      </w:pPr>
+      <w:r>
+        <w:rPr/>
+      </w:r>
+    </w:p>
+    <w:p>
+      <w:pPr>
+        <w:pStyle w:val="Normal"/>
+        <w:spacing w:before="0" w:after="0"/>
+        <w:contextualSpacing/>
+        <w:rPr/>
+      </w:pPr>
+      <w:r>
+        <w:rPr/>
+      </w:r>
+    </w:p>
+    <w:p>
+      <w:pPr>
+        <w:pStyle w:val="Normal"/>
+        <w:spacing w:before="0" w:after="0"/>
+        <w:contextualSpacing/>
+        <w:rPr/>
+      </w:pPr>
+      <w:r>
+        <w:rPr/>
+      </w:r>
+    </w:p>
+    <w:p>
+      <w:pPr>
+        <w:pStyle w:val="Normal"/>
+        <w:spacing w:before="0" w:after="0"/>
+        <w:contextualSpacing/>
+        <w:rPr/>
+      </w:pPr>
+      <w:r>
+        <w:rPr/>
+      </w:r>
+    </w:p>
+    <w:p>
+      <w:pPr>
+        <w:pStyle w:val="Normal"/>
+        <w:spacing w:before="0" w:after="0"/>
+        <w:contextualSpacing/>
         <w:rPr>
           <w:b/>
           <w:b/>
@@ -8687,6 +8574,7 @@
           <w:szCs w:val="40"/>
         </w:rPr>
       </w:pPr>
+      <w:bookmarkStart w:id="2" w:name="__DdeLink__534_1209485476"/>
       <w:r>
         <w:rPr>
           <w:b/>
@@ -8696,6 +8584,7 @@
         </w:rPr>
         <w:t>Complejidad Temporal:</w:t>
       </w:r>
+      <w:bookmarkEnd w:id="2"/>
     </w:p>
     <w:p>
       <w:pPr>
@@ -8806,83 +8695,6 @@
         <w:rPr/>
       </w:pPr>
       <w:r>
-        <w:rPr/>
-      </w:r>
-    </w:p>
-    <w:p>
-      <w:pPr>
-        <w:pStyle w:val="Normal"/>
-        <w:spacing w:before="0" w:after="0"/>
-        <w:contextualSpacing/>
-        <w:rPr/>
-      </w:pPr>
-      <w:r>
-        <w:rPr/>
-      </w:r>
-    </w:p>
-    <w:p>
-      <w:pPr>
-        <w:pStyle w:val="Normal"/>
-        <w:spacing w:before="0" w:after="0"/>
-        <w:contextualSpacing/>
-        <w:rPr/>
-      </w:pPr>
-      <w:r>
-        <w:rPr/>
-      </w:r>
-    </w:p>
-    <w:p>
-      <w:pPr>
-        <w:pStyle w:val="Normal"/>
-        <w:spacing w:before="0" w:after="0"/>
-        <w:contextualSpacing/>
-        <w:rPr/>
-      </w:pPr>
-      <w:r>
-        <w:rPr/>
-      </w:r>
-    </w:p>
-    <w:p>
-      <w:pPr>
-        <w:pStyle w:val="Normal"/>
-        <w:spacing w:before="0" w:after="0"/>
-        <w:contextualSpacing/>
-        <w:rPr/>
-      </w:pPr>
-      <w:r>
-        <w:rPr/>
-      </w:r>
-    </w:p>
-    <w:p>
-      <w:pPr>
-        <w:pStyle w:val="Normal"/>
-        <w:spacing w:before="0" w:after="0"/>
-        <w:contextualSpacing/>
-        <w:rPr/>
-      </w:pPr>
-      <w:r>
-        <w:rPr/>
-      </w:r>
-    </w:p>
-    <w:p>
-      <w:pPr>
-        <w:pStyle w:val="Normal"/>
-        <w:spacing w:before="0" w:after="0"/>
-        <w:contextualSpacing/>
-        <w:rPr/>
-      </w:pPr>
-      <w:r>
-        <w:rPr/>
-      </w:r>
-    </w:p>
-    <w:p>
-      <w:pPr>
-        <w:pStyle w:val="Normal"/>
-        <w:spacing w:before="0" w:after="0"/>
-        <w:contextualSpacing/>
-        <w:rPr/>
-      </w:pPr>
-      <w:r>
         <w:drawing>
           <wp:anchor behindDoc="0" distT="0" distB="0" distL="0" distR="0" simplePos="0" locked="0" layoutInCell="1" allowOverlap="1" relativeHeight="4">
             <wp:simplePos x="0" y="0"/>
@@ -8947,25 +8759,14 @@
       </w:pPr>
       <w:r>
         <w:rPr/>
-      </w:r>
-    </w:p>
-    <w:p>
-      <w:pPr>
-        <w:pStyle w:val="Normal"/>
-        <w:spacing w:before="0" w:after="0"/>
-        <w:contextualSpacing/>
-        <w:rPr/>
-      </w:pPr>
-      <w:r>
-        <w:rPr/>
         <w:drawing>
-          <wp:anchor behindDoc="0" distT="0" distB="0" distL="0" distR="0" simplePos="0" locked="0" layoutInCell="1" allowOverlap="1" relativeHeight="9">
+          <wp:anchor behindDoc="0" distT="0" distB="0" distL="0" distR="0" simplePos="0" locked="0" layoutInCell="1" allowOverlap="1" relativeHeight="5">
             <wp:simplePos x="0" y="0"/>
             <wp:positionH relativeFrom="column">
-              <wp:align>center</wp:align>
+              <wp:posOffset>-57150</wp:posOffset>
             </wp:positionH>
             <wp:positionV relativeFrom="paragraph">
-              <wp:posOffset>635</wp:posOffset>
+              <wp:posOffset>51435</wp:posOffset>
             </wp:positionV>
             <wp:extent cx="6642735" cy="3354070"/>
             <wp:effectExtent l="0" t="0" r="0" b="0"/>
@@ -8993,6 +8794,442 @@
                     <a:xfrm>
                       <a:off x="0" y="0"/>
                       <a:ext cx="6642735" cy="3354070"/>
+                    </a:xfrm>
+                    <a:prstGeom prst="rect">
+                      <a:avLst/>
+                    </a:prstGeom>
+                  </pic:spPr>
+                </pic:pic>
+              </a:graphicData>
+            </a:graphic>
+          </wp:anchor>
+        </w:drawing>
+      </w:r>
+    </w:p>
+    <w:p>
+      <w:pPr>
+        <w:pStyle w:val="Normal"/>
+        <w:spacing w:before="0" w:after="0"/>
+        <w:contextualSpacing/>
+        <w:rPr>
+          <w:b/>
+          <w:b/>
+          <w:bCs/>
+          <w:sz w:val="40"/>
+          <w:szCs w:val="40"/>
+        </w:rPr>
+      </w:pPr>
+      <w:r>
+        <w:rPr/>
+      </w:r>
+    </w:p>
+    <w:p>
+      <w:pPr>
+        <w:pStyle w:val="Normal"/>
+        <w:spacing w:before="0" w:after="0"/>
+        <w:contextualSpacing/>
+        <w:rPr>
+          <w:b/>
+          <w:b/>
+          <w:bCs/>
+          <w:sz w:val="40"/>
+          <w:szCs w:val="40"/>
+        </w:rPr>
+      </w:pPr>
+      <w:r>
+        <w:rPr/>
+      </w:r>
+    </w:p>
+    <w:p>
+      <w:pPr>
+        <w:pStyle w:val="Normal"/>
+        <w:spacing w:before="0" w:after="0"/>
+        <w:contextualSpacing/>
+        <w:rPr>
+          <w:b/>
+          <w:b/>
+          <w:bCs/>
+          <w:sz w:val="40"/>
+          <w:szCs w:val="40"/>
+        </w:rPr>
+      </w:pPr>
+      <w:r>
+        <w:rPr/>
+      </w:r>
+    </w:p>
+    <w:p>
+      <w:pPr>
+        <w:pStyle w:val="Normal"/>
+        <w:spacing w:before="0" w:after="0"/>
+        <w:contextualSpacing/>
+        <w:rPr>
+          <w:b/>
+          <w:b/>
+          <w:bCs/>
+          <w:sz w:val="40"/>
+          <w:szCs w:val="40"/>
+        </w:rPr>
+      </w:pPr>
+      <w:r>
+        <w:rPr/>
+      </w:r>
+    </w:p>
+    <w:p>
+      <w:pPr>
+        <w:pStyle w:val="Normal"/>
+        <w:spacing w:before="0" w:after="0"/>
+        <w:contextualSpacing/>
+        <w:rPr>
+          <w:b/>
+          <w:b/>
+          <w:bCs/>
+          <w:sz w:val="40"/>
+          <w:szCs w:val="40"/>
+        </w:rPr>
+      </w:pPr>
+      <w:r>
+        <w:rPr/>
+      </w:r>
+    </w:p>
+    <w:p>
+      <w:pPr>
+        <w:pStyle w:val="Normal"/>
+        <w:spacing w:before="0" w:after="0"/>
+        <w:contextualSpacing/>
+        <w:rPr>
+          <w:b/>
+          <w:b/>
+          <w:bCs/>
+          <w:sz w:val="40"/>
+          <w:szCs w:val="40"/>
+        </w:rPr>
+      </w:pPr>
+      <w:r>
+        <w:rPr/>
+      </w:r>
+    </w:p>
+    <w:p>
+      <w:pPr>
+        <w:pStyle w:val="Normal"/>
+        <w:spacing w:before="0" w:after="0"/>
+        <w:contextualSpacing/>
+        <w:rPr>
+          <w:b/>
+          <w:b/>
+          <w:bCs/>
+          <w:sz w:val="40"/>
+          <w:szCs w:val="40"/>
+        </w:rPr>
+      </w:pPr>
+      <w:r>
+        <w:rPr/>
+      </w:r>
+    </w:p>
+    <w:p>
+      <w:pPr>
+        <w:pStyle w:val="Normal"/>
+        <w:spacing w:before="0" w:after="0"/>
+        <w:contextualSpacing/>
+        <w:rPr>
+          <w:b/>
+          <w:b/>
+          <w:bCs/>
+          <w:sz w:val="40"/>
+          <w:szCs w:val="40"/>
+        </w:rPr>
+      </w:pPr>
+      <w:r>
+        <w:rPr/>
+      </w:r>
+    </w:p>
+    <w:p>
+      <w:pPr>
+        <w:pStyle w:val="Normal"/>
+        <w:spacing w:before="0" w:after="0"/>
+        <w:contextualSpacing/>
+        <w:rPr>
+          <w:b/>
+          <w:b/>
+          <w:bCs/>
+          <w:sz w:val="40"/>
+          <w:szCs w:val="40"/>
+        </w:rPr>
+      </w:pPr>
+      <w:r>
+        <w:rPr/>
+      </w:r>
+    </w:p>
+    <w:p>
+      <w:pPr>
+        <w:pStyle w:val="Normal"/>
+        <w:spacing w:before="0" w:after="0"/>
+        <w:contextualSpacing/>
+        <w:rPr>
+          <w:b/>
+          <w:b/>
+          <w:bCs/>
+          <w:sz w:val="40"/>
+          <w:szCs w:val="40"/>
+        </w:rPr>
+      </w:pPr>
+      <w:r>
+        <w:rPr/>
+      </w:r>
+    </w:p>
+    <w:p>
+      <w:pPr>
+        <w:pStyle w:val="Normal"/>
+        <w:spacing w:before="0" w:after="0"/>
+        <w:contextualSpacing/>
+        <w:rPr>
+          <w:b/>
+          <w:b/>
+          <w:bCs/>
+          <w:sz w:val="40"/>
+          <w:szCs w:val="40"/>
+        </w:rPr>
+      </w:pPr>
+      <w:r>
+        <w:rPr/>
+      </w:r>
+    </w:p>
+    <w:p>
+      <w:pPr>
+        <w:pStyle w:val="Normal"/>
+        <w:spacing w:before="0" w:after="0"/>
+        <w:contextualSpacing/>
+        <w:rPr>
+          <w:b/>
+          <w:b/>
+          <w:bCs/>
+          <w:sz w:val="40"/>
+          <w:szCs w:val="40"/>
+        </w:rPr>
+      </w:pPr>
+      <w:r>
+        <w:rPr/>
+      </w:r>
+    </w:p>
+    <w:p>
+      <w:pPr>
+        <w:pStyle w:val="Normal"/>
+        <w:spacing w:before="0" w:after="0"/>
+        <w:contextualSpacing/>
+        <w:rPr/>
+      </w:pPr>
+      <w:r>
+        <w:rPr>
+          <w:b/>
+          <w:bCs/>
+          <w:sz w:val="40"/>
+          <w:szCs w:val="40"/>
+        </w:rPr>
+        <w:t xml:space="preserve">Complejidad </w:t>
+      </w:r>
+      <w:r>
+        <w:rPr>
+          <w:b/>
+          <w:bCs/>
+          <w:sz w:val="40"/>
+          <w:szCs w:val="40"/>
+        </w:rPr>
+        <w:t>Espacial</w:t>
+      </w:r>
+      <w:r>
+        <w:rPr>
+          <w:b/>
+          <w:bCs/>
+          <w:sz w:val="40"/>
+          <w:szCs w:val="40"/>
+        </w:rPr>
+        <w:t>:</w:t>
+      </w:r>
+    </w:p>
+    <w:p>
+      <w:pPr>
+        <w:pStyle w:val="Normal"/>
+        <w:spacing w:before="0" w:after="0"/>
+        <w:contextualSpacing/>
+        <w:rPr>
+          <w:b w:val="false"/>
+          <w:b w:val="false"/>
+          <w:bCs w:val="false"/>
+          <w:sz w:val="22"/>
+          <w:szCs w:val="22"/>
+        </w:rPr>
+      </w:pPr>
+      <w:r>
+        <w:rPr>
+          <w:b w:val="false"/>
+          <w:bCs w:val="false"/>
+          <w:sz w:val="22"/>
+          <w:szCs w:val="22"/>
+        </w:rPr>
+        <w:t>Counting sort:</w:t>
+      </w:r>
+    </w:p>
+    <w:p>
+      <w:pPr>
+        <w:pStyle w:val="Normal"/>
+        <w:spacing w:before="0" w:after="0"/>
+        <w:contextualSpacing/>
+        <w:rPr>
+          <w:b w:val="false"/>
+          <w:b w:val="false"/>
+          <w:bCs w:val="false"/>
+          <w:sz w:val="22"/>
+          <w:szCs w:val="22"/>
+        </w:rPr>
+      </w:pPr>
+      <w:r>
+        <w:rPr>
+          <w:b w:val="false"/>
+          <w:bCs w:val="false"/>
+          <w:sz w:val="22"/>
+          <w:szCs w:val="22"/>
+        </w:rPr>
+      </w:r>
+    </w:p>
+    <w:p>
+      <w:pPr>
+        <w:pStyle w:val="Normal"/>
+        <w:spacing w:before="0" w:after="0"/>
+        <w:contextualSpacing/>
+        <w:rPr>
+          <w:sz w:val="40"/>
+          <w:szCs w:val="40"/>
+        </w:rPr>
+      </w:pPr>
+      <w:r>
+        <w:rPr>
+          <w:b w:val="false"/>
+          <w:bCs w:val="false"/>
+        </w:rPr>
+        <w:drawing>
+          <wp:anchor behindDoc="0" distT="0" distB="0" distL="0" distR="0" simplePos="0" locked="0" layoutInCell="1" allowOverlap="1" relativeHeight="10">
+            <wp:simplePos x="0" y="0"/>
+            <wp:positionH relativeFrom="column">
+              <wp:align>center</wp:align>
+            </wp:positionH>
+            <wp:positionV relativeFrom="paragraph">
+              <wp:posOffset>635</wp:posOffset>
+            </wp:positionV>
+            <wp:extent cx="5731510" cy="4143375"/>
+            <wp:effectExtent l="0" t="0" r="0" b="0"/>
+            <wp:wrapSquare wrapText="largest"/>
+            <wp:docPr id="9" name="Imagen9" descr=""/>
+            <wp:cNvGraphicFramePr>
+              <a:graphicFrameLocks xmlns:a="http://schemas.openxmlformats.org/drawingml/2006/main" noChangeAspect="1"/>
+            </wp:cNvGraphicFramePr>
+            <a:graphic xmlns:a="http://schemas.openxmlformats.org/drawingml/2006/main">
+              <a:graphicData uri="http://schemas.openxmlformats.org/drawingml/2006/picture">
+                <pic:pic xmlns:pic="http://schemas.openxmlformats.org/drawingml/2006/picture">
+                  <pic:nvPicPr>
+                    <pic:cNvPr id="9" name="Imagen9" descr=""/>
+                    <pic:cNvPicPr>
+                      <a:picLocks noChangeAspect="1" noChangeArrowheads="1"/>
+                    </pic:cNvPicPr>
+                  </pic:nvPicPr>
+                  <pic:blipFill>
+                    <a:blip r:embed="rId10"/>
+                    <a:stretch>
+                      <a:fillRect/>
+                    </a:stretch>
+                  </pic:blipFill>
+                  <pic:spPr bwMode="auto">
+                    <a:xfrm>
+                      <a:off x="0" y="0"/>
+                      <a:ext cx="5731510" cy="4143375"/>
+                    </a:xfrm>
+                    <a:prstGeom prst="rect">
+                      <a:avLst/>
+                    </a:prstGeom>
+                  </pic:spPr>
+                </pic:pic>
+              </a:graphicData>
+            </a:graphic>
+          </wp:anchor>
+        </w:drawing>
+      </w:r>
+    </w:p>
+    <w:p>
+      <w:pPr>
+        <w:pStyle w:val="Normal"/>
+        <w:spacing w:before="0" w:after="0"/>
+        <w:contextualSpacing/>
+        <w:rPr>
+          <w:b w:val="false"/>
+          <w:b w:val="false"/>
+          <w:bCs w:val="false"/>
+          <w:sz w:val="22"/>
+          <w:szCs w:val="22"/>
+        </w:rPr>
+      </w:pPr>
+      <w:r>
+        <w:rPr>
+          <w:b w:val="false"/>
+          <w:bCs w:val="false"/>
+          <w:sz w:val="22"/>
+          <w:szCs w:val="22"/>
+        </w:rPr>
+        <w:t>Quick sort:</w:t>
+      </w:r>
+    </w:p>
+    <w:p>
+      <w:pPr>
+        <w:pStyle w:val="Normal"/>
+        <w:spacing w:before="0" w:after="0"/>
+        <w:contextualSpacing/>
+        <w:rPr>
+          <w:b w:val="false"/>
+          <w:b w:val="false"/>
+          <w:bCs w:val="false"/>
+          <w:sz w:val="22"/>
+          <w:szCs w:val="22"/>
+        </w:rPr>
+      </w:pPr>
+      <w:r>
+        <w:rPr>
+          <w:b w:val="false"/>
+          <w:bCs w:val="false"/>
+          <w:sz w:val="22"/>
+          <w:szCs w:val="22"/>
+        </w:rPr>
+        <w:drawing>
+          <wp:anchor behindDoc="0" distT="0" distB="0" distL="0" distR="0" simplePos="0" locked="0" layoutInCell="1" allowOverlap="1" relativeHeight="11">
+            <wp:simplePos x="0" y="0"/>
+            <wp:positionH relativeFrom="column">
+              <wp:align>center</wp:align>
+            </wp:positionH>
+            <wp:positionV relativeFrom="paragraph">
+              <wp:posOffset>635</wp:posOffset>
+            </wp:positionV>
+            <wp:extent cx="5731510" cy="4342765"/>
+            <wp:effectExtent l="0" t="0" r="0" b="0"/>
+            <wp:wrapSquare wrapText="largest"/>
+            <wp:docPr id="10" name="Imagen10" descr=""/>
+            <wp:cNvGraphicFramePr>
+              <a:graphicFrameLocks xmlns:a="http://schemas.openxmlformats.org/drawingml/2006/main" noChangeAspect="1"/>
+            </wp:cNvGraphicFramePr>
+            <a:graphic xmlns:a="http://schemas.openxmlformats.org/drawingml/2006/main">
+              <a:graphicData uri="http://schemas.openxmlformats.org/drawingml/2006/picture">
+                <pic:pic xmlns:pic="http://schemas.openxmlformats.org/drawingml/2006/picture">
+                  <pic:nvPicPr>
+                    <pic:cNvPr id="10" name="Imagen10" descr=""/>
+                    <pic:cNvPicPr>
+                      <a:picLocks noChangeAspect="1" noChangeArrowheads="1"/>
+                    </pic:cNvPicPr>
+                  </pic:nvPicPr>
+                  <pic:blipFill>
+                    <a:blip r:embed="rId11"/>
+                    <a:stretch>
+                      <a:fillRect/>
+                    </a:stretch>
+                  </pic:blipFill>
+                  <pic:spPr bwMode="auto">
+                    <a:xfrm>
+                      <a:off x="0" y="0"/>
+                      <a:ext cx="5731510" cy="4342765"/>
                     </a:xfrm>
                     <a:prstGeom prst="rect">
                       <a:avLst/>
@@ -10725,6 +10962,198 @@
       <w:rFonts w:cs="Wingdings"/>
     </w:rPr>
   </w:style>
+  <w:style w:type="character" w:styleId="ListLabel100">
+    <w:name w:val="ListLabel 100"/>
+    <w:qFormat/>
+    <w:rPr>
+      <w:rFonts w:ascii="Times New Roman" w:hAnsi="Times New Roman" w:cs="Symbol"/>
+      <w:sz w:val="24"/>
+    </w:rPr>
+  </w:style>
+  <w:style w:type="character" w:styleId="ListLabel101">
+    <w:name w:val="ListLabel 101"/>
+    <w:qFormat/>
+    <w:rPr>
+      <w:rFonts w:cs="Courier New"/>
+    </w:rPr>
+  </w:style>
+  <w:style w:type="character" w:styleId="ListLabel102">
+    <w:name w:val="ListLabel 102"/>
+    <w:qFormat/>
+    <w:rPr>
+      <w:rFonts w:cs="Wingdings"/>
+    </w:rPr>
+  </w:style>
+  <w:style w:type="character" w:styleId="ListLabel103">
+    <w:name w:val="ListLabel 103"/>
+    <w:qFormat/>
+    <w:rPr>
+      <w:rFonts w:cs="Symbol"/>
+    </w:rPr>
+  </w:style>
+  <w:style w:type="character" w:styleId="ListLabel104">
+    <w:name w:val="ListLabel 104"/>
+    <w:qFormat/>
+    <w:rPr>
+      <w:rFonts w:cs="Courier New"/>
+    </w:rPr>
+  </w:style>
+  <w:style w:type="character" w:styleId="ListLabel105">
+    <w:name w:val="ListLabel 105"/>
+    <w:qFormat/>
+    <w:rPr>
+      <w:rFonts w:cs="Wingdings"/>
+    </w:rPr>
+  </w:style>
+  <w:style w:type="character" w:styleId="ListLabel106">
+    <w:name w:val="ListLabel 106"/>
+    <w:qFormat/>
+    <w:rPr>
+      <w:rFonts w:cs="Symbol"/>
+    </w:rPr>
+  </w:style>
+  <w:style w:type="character" w:styleId="ListLabel107">
+    <w:name w:val="ListLabel 107"/>
+    <w:qFormat/>
+    <w:rPr>
+      <w:rFonts w:cs="Courier New"/>
+    </w:rPr>
+  </w:style>
+  <w:style w:type="character" w:styleId="ListLabel108">
+    <w:name w:val="ListLabel 108"/>
+    <w:qFormat/>
+    <w:rPr>
+      <w:rFonts w:cs="Wingdings"/>
+    </w:rPr>
+  </w:style>
+  <w:style w:type="character" w:styleId="ListLabel109">
+    <w:name w:val="ListLabel 109"/>
+    <w:qFormat/>
+    <w:rPr>
+      <w:rFonts w:ascii="Times New Roman" w:hAnsi="Times New Roman" w:cs="Symbol"/>
+      <w:sz w:val="24"/>
+    </w:rPr>
+  </w:style>
+  <w:style w:type="character" w:styleId="ListLabel110">
+    <w:name w:val="ListLabel 110"/>
+    <w:qFormat/>
+    <w:rPr>
+      <w:rFonts w:cs="Courier New"/>
+    </w:rPr>
+  </w:style>
+  <w:style w:type="character" w:styleId="ListLabel111">
+    <w:name w:val="ListLabel 111"/>
+    <w:qFormat/>
+    <w:rPr>
+      <w:rFonts w:cs="Wingdings"/>
+    </w:rPr>
+  </w:style>
+  <w:style w:type="character" w:styleId="ListLabel112">
+    <w:name w:val="ListLabel 112"/>
+    <w:qFormat/>
+    <w:rPr>
+      <w:rFonts w:cs="Symbol"/>
+    </w:rPr>
+  </w:style>
+  <w:style w:type="character" w:styleId="ListLabel113">
+    <w:name w:val="ListLabel 113"/>
+    <w:qFormat/>
+    <w:rPr>
+      <w:rFonts w:cs="Courier New"/>
+    </w:rPr>
+  </w:style>
+  <w:style w:type="character" w:styleId="ListLabel114">
+    <w:name w:val="ListLabel 114"/>
+    <w:qFormat/>
+    <w:rPr>
+      <w:rFonts w:cs="Wingdings"/>
+    </w:rPr>
+  </w:style>
+  <w:style w:type="character" w:styleId="ListLabel115">
+    <w:name w:val="ListLabel 115"/>
+    <w:qFormat/>
+    <w:rPr>
+      <w:rFonts w:cs="Symbol"/>
+    </w:rPr>
+  </w:style>
+  <w:style w:type="character" w:styleId="ListLabel116">
+    <w:name w:val="ListLabel 116"/>
+    <w:qFormat/>
+    <w:rPr>
+      <w:rFonts w:cs="Courier New"/>
+    </w:rPr>
+  </w:style>
+  <w:style w:type="character" w:styleId="ListLabel117">
+    <w:name w:val="ListLabel 117"/>
+    <w:qFormat/>
+    <w:rPr>
+      <w:rFonts w:cs="Wingdings"/>
+    </w:rPr>
+  </w:style>
+  <w:style w:type="character" w:styleId="ListLabel118">
+    <w:name w:val="ListLabel 118"/>
+    <w:qFormat/>
+    <w:rPr>
+      <w:rFonts w:ascii="Times New Roman" w:hAnsi="Times New Roman" w:cs="Symbol"/>
+      <w:sz w:val="24"/>
+    </w:rPr>
+  </w:style>
+  <w:style w:type="character" w:styleId="ListLabel119">
+    <w:name w:val="ListLabel 119"/>
+    <w:qFormat/>
+    <w:rPr>
+      <w:rFonts w:cs="Courier New"/>
+    </w:rPr>
+  </w:style>
+  <w:style w:type="character" w:styleId="ListLabel120">
+    <w:name w:val="ListLabel 120"/>
+    <w:qFormat/>
+    <w:rPr>
+      <w:rFonts w:cs="Wingdings"/>
+    </w:rPr>
+  </w:style>
+  <w:style w:type="character" w:styleId="ListLabel121">
+    <w:name w:val="ListLabel 121"/>
+    <w:qFormat/>
+    <w:rPr>
+      <w:rFonts w:cs="Symbol"/>
+    </w:rPr>
+  </w:style>
+  <w:style w:type="character" w:styleId="ListLabel122">
+    <w:name w:val="ListLabel 122"/>
+    <w:qFormat/>
+    <w:rPr>
+      <w:rFonts w:cs="Courier New"/>
+    </w:rPr>
+  </w:style>
+  <w:style w:type="character" w:styleId="ListLabel123">
+    <w:name w:val="ListLabel 123"/>
+    <w:qFormat/>
+    <w:rPr>
+      <w:rFonts w:cs="Wingdings"/>
+    </w:rPr>
+  </w:style>
+  <w:style w:type="character" w:styleId="ListLabel124">
+    <w:name w:val="ListLabel 124"/>
+    <w:qFormat/>
+    <w:rPr>
+      <w:rFonts w:cs="Symbol"/>
+    </w:rPr>
+  </w:style>
+  <w:style w:type="character" w:styleId="ListLabel125">
+    <w:name w:val="ListLabel 125"/>
+    <w:qFormat/>
+    <w:rPr>
+      <w:rFonts w:cs="Courier New"/>
+    </w:rPr>
+  </w:style>
+  <w:style w:type="character" w:styleId="ListLabel126">
+    <w:name w:val="ListLabel 126"/>
+    <w:qFormat/>
+    <w:rPr>
+      <w:rFonts w:cs="Wingdings"/>
+    </w:rPr>
+  </w:style>
   <w:style w:type="paragraph" w:styleId="Ttulo">
     <w:name w:val="Título"/>
     <w:basedOn w:val="Normal"/>

</xml_diff>

<commit_message>
Space an Time Complexity of the merge sort
</commit_message>
<xml_diff>
--- a/docs/Engineering method.docx
+++ b/docs/Engineering method.docx
@@ -7566,7 +7566,13 @@
         </w:rPr>
       </w:pPr>
       <w:r>
-        <w:rPr/>
+        <w:rPr>
+          <w:rFonts w:eastAsia="Times New Roman" w:cs="Times New Roman" w:ascii="Times New Roman" w:hAnsi="Times New Roman"/>
+          <w:b/>
+          <w:sz w:val="28"/>
+          <w:szCs w:val="28"/>
+          <w:lang w:val="es-CO"/>
+        </w:rPr>
       </w:r>
     </w:p>
     <w:p>
@@ -8142,9 +8148,9 @@
             <wp:wrapTight wrapText="bothSides">
               <wp:wrapPolygon edited="0">
                 <wp:start x="-46" y="0"/>
-                <wp:lineTo x="-46" y="21030"/>
-                <wp:lineTo x="21228" y="21030"/>
-                <wp:lineTo x="21228" y="0"/>
+                <wp:lineTo x="-46" y="20955"/>
+                <wp:lineTo x="21181" y="20955"/>
+                <wp:lineTo x="21181" y="0"/>
                 <wp:lineTo x="-46" y="0"/>
               </wp:wrapPolygon>
             </wp:wrapTight>
@@ -8820,24 +8826,12 @@
         </w:rPr>
       </w:pPr>
       <w:r>
-        <w:rPr/>
-      </w:r>
-    </w:p>
-    <w:p>
-      <w:pPr>
-        <w:pStyle w:val="Normal"/>
-        <w:spacing w:before="0" w:after="0"/>
-        <w:contextualSpacing/>
-        <w:rPr>
-          <w:b/>
+        <w:rPr>
           <w:b/>
           <w:bCs/>
           <w:sz w:val="40"/>
           <w:szCs w:val="40"/>
         </w:rPr>
-      </w:pPr>
-      <w:r>
-        <w:rPr/>
       </w:r>
     </w:p>
     <w:p>
@@ -8854,24 +8848,12 @@
         </w:rPr>
       </w:pPr>
       <w:r>
-        <w:rPr/>
-      </w:r>
-    </w:p>
-    <w:p>
-      <w:pPr>
-        <w:pStyle w:val="Normal"/>
-        <w:spacing w:before="0" w:after="0"/>
-        <w:contextualSpacing/>
-        <w:rPr>
-          <w:b/>
+        <w:rPr>
           <w:b/>
           <w:bCs/>
           <w:sz w:val="40"/>
           <w:szCs w:val="40"/>
         </w:rPr>
-      </w:pPr>
-      <w:r>
-        <w:rPr/>
       </w:r>
     </w:p>
     <w:p>
@@ -8888,24 +8870,12 @@
         </w:rPr>
       </w:pPr>
       <w:r>
-        <w:rPr/>
-      </w:r>
-    </w:p>
-    <w:p>
-      <w:pPr>
-        <w:pStyle w:val="Normal"/>
-        <w:spacing w:before="0" w:after="0"/>
-        <w:contextualSpacing/>
-        <w:rPr>
-          <w:b/>
+        <w:rPr>
           <w:b/>
           <w:bCs/>
           <w:sz w:val="40"/>
           <w:szCs w:val="40"/>
         </w:rPr>
-      </w:pPr>
-      <w:r>
-        <w:rPr/>
       </w:r>
     </w:p>
     <w:p>
@@ -8922,24 +8892,12 @@
         </w:rPr>
       </w:pPr>
       <w:r>
-        <w:rPr/>
-      </w:r>
-    </w:p>
-    <w:p>
-      <w:pPr>
-        <w:pStyle w:val="Normal"/>
-        <w:spacing w:before="0" w:after="0"/>
-        <w:contextualSpacing/>
-        <w:rPr>
-          <w:b/>
+        <w:rPr>
           <w:b/>
           <w:bCs/>
           <w:sz w:val="40"/>
           <w:szCs w:val="40"/>
         </w:rPr>
-      </w:pPr>
-      <w:r>
-        <w:rPr/>
       </w:r>
     </w:p>
     <w:p>
@@ -8956,24 +8914,12 @@
         </w:rPr>
       </w:pPr>
       <w:r>
-        <w:rPr/>
-      </w:r>
-    </w:p>
-    <w:p>
-      <w:pPr>
-        <w:pStyle w:val="Normal"/>
-        <w:spacing w:before="0" w:after="0"/>
-        <w:contextualSpacing/>
-        <w:rPr>
-          <w:b/>
+        <w:rPr>
           <w:b/>
           <w:bCs/>
           <w:sz w:val="40"/>
           <w:szCs w:val="40"/>
         </w:rPr>
-      </w:pPr>
-      <w:r>
-        <w:rPr/>
       </w:r>
     </w:p>
     <w:p>
@@ -8990,42 +8936,27 @@
         </w:rPr>
       </w:pPr>
       <w:r>
-        <w:rPr/>
-      </w:r>
-    </w:p>
-    <w:p>
-      <w:pPr>
-        <w:pStyle w:val="Normal"/>
-        <w:spacing w:before="0" w:after="0"/>
-        <w:contextualSpacing/>
-        <w:rPr>
-          <w:b/>
+        <w:rPr>
           <w:b/>
           <w:bCs/>
           <w:sz w:val="40"/>
           <w:szCs w:val="40"/>
         </w:rPr>
-      </w:pPr>
-      <w:r>
-        <w:rPr/>
-      </w:r>
-    </w:p>
-    <w:p>
-      <w:pPr>
-        <w:pStyle w:val="Normal"/>
-        <w:spacing w:before="0" w:after="0"/>
-        <w:contextualSpacing/>
-        <w:rPr/>
-      </w:pPr>
-      <w:r>
-        <w:rPr>
+      </w:r>
+    </w:p>
+    <w:p>
+      <w:pPr>
+        <w:pStyle w:val="Normal"/>
+        <w:spacing w:before="0" w:after="0"/>
+        <w:contextualSpacing/>
+        <w:rPr>
+          <w:b/>
           <w:b/>
           <w:bCs/>
           <w:sz w:val="40"/>
           <w:szCs w:val="40"/>
         </w:rPr>
-        <w:t xml:space="preserve">Complejidad </w:t>
-      </w:r>
+      </w:pPr>
       <w:r>
         <w:rPr>
           <w:b/>
@@ -9033,16 +8964,133 @@
           <w:sz w:val="40"/>
           <w:szCs w:val="40"/>
         </w:rPr>
-        <w:t>Espacial</w:t>
-      </w:r>
-      <w:r>
-        <w:rPr>
+      </w:r>
+    </w:p>
+    <w:p>
+      <w:pPr>
+        <w:pStyle w:val="Normal"/>
+        <w:spacing w:before="0" w:after="0"/>
+        <w:contextualSpacing/>
+        <w:rPr>
+          <w:b/>
           <w:b/>
           <w:bCs/>
           <w:sz w:val="40"/>
           <w:szCs w:val="40"/>
         </w:rPr>
-        <w:t>:</w:t>
+      </w:pPr>
+      <w:r>
+        <w:rPr>
+          <w:b/>
+          <w:bCs/>
+          <w:sz w:val="40"/>
+          <w:szCs w:val="40"/>
+        </w:rPr>
+      </w:r>
+    </w:p>
+    <w:p>
+      <w:pPr>
+        <w:pStyle w:val="Normal"/>
+        <w:spacing w:before="0" w:after="0"/>
+        <w:contextualSpacing/>
+        <w:rPr>
+          <w:b/>
+          <w:b/>
+          <w:bCs/>
+          <w:sz w:val="40"/>
+          <w:szCs w:val="40"/>
+        </w:rPr>
+      </w:pPr>
+      <w:r>
+        <w:rPr>
+          <w:b/>
+          <w:bCs/>
+          <w:sz w:val="40"/>
+          <w:szCs w:val="40"/>
+        </w:rPr>
+      </w:r>
+    </w:p>
+    <w:p>
+      <w:pPr>
+        <w:pStyle w:val="Normal"/>
+        <w:spacing w:before="0" w:after="0"/>
+        <w:contextualSpacing/>
+        <w:rPr>
+          <w:b/>
+          <w:b/>
+          <w:bCs/>
+          <w:sz w:val="40"/>
+          <w:szCs w:val="40"/>
+        </w:rPr>
+      </w:pPr>
+      <w:r>
+        <w:rPr>
+          <w:b/>
+          <w:bCs/>
+          <w:sz w:val="40"/>
+          <w:szCs w:val="40"/>
+        </w:rPr>
+      </w:r>
+    </w:p>
+    <w:p>
+      <w:pPr>
+        <w:pStyle w:val="Normal"/>
+        <w:spacing w:before="0" w:after="0"/>
+        <w:contextualSpacing/>
+        <w:rPr>
+          <w:b/>
+          <w:b/>
+          <w:bCs/>
+          <w:sz w:val="40"/>
+          <w:szCs w:val="40"/>
+        </w:rPr>
+      </w:pPr>
+      <w:r>
+        <w:rPr>
+          <w:b/>
+          <w:bCs/>
+          <w:sz w:val="40"/>
+          <w:szCs w:val="40"/>
+        </w:rPr>
+      </w:r>
+    </w:p>
+    <w:p>
+      <w:pPr>
+        <w:pStyle w:val="Normal"/>
+        <w:spacing w:before="0" w:after="0"/>
+        <w:contextualSpacing/>
+        <w:rPr>
+          <w:b/>
+          <w:b/>
+          <w:bCs/>
+          <w:sz w:val="40"/>
+          <w:szCs w:val="40"/>
+        </w:rPr>
+      </w:pPr>
+      <w:r>
+        <w:rPr>
+          <w:b/>
+          <w:bCs/>
+          <w:sz w:val="40"/>
+          <w:szCs w:val="40"/>
+        </w:rPr>
+      </w:r>
+    </w:p>
+    <w:p>
+      <w:pPr>
+        <w:pStyle w:val="Normal"/>
+        <w:spacing w:before="0" w:after="0"/>
+        <w:contextualSpacing/>
+        <w:rPr/>
+      </w:pPr>
+      <w:r>
+        <w:rPr>
+          <w:b/>
+          <w:bCs/>
+          <w:sz w:val="40"/>
+          <w:szCs w:val="40"/>
+        </w:rPr>
+        <w:t>Complejidad Espacial:</w:t>
       </w:r>
     </w:p>
     <w:p>
@@ -9102,17 +9150,17 @@
       </w:pPr>
       <w:r>
         <w:rPr>
-          <w:b w:val="false"/>
-          <w:bCs w:val="false"/>
+          <w:sz w:val="40"/>
+          <w:szCs w:val="40"/>
         </w:rPr>
         <w:drawing>
-          <wp:anchor behindDoc="0" distT="0" distB="0" distL="0" distR="0" simplePos="0" locked="0" layoutInCell="1" allowOverlap="1" relativeHeight="10">
+          <wp:anchor behindDoc="0" distT="0" distB="0" distL="0" distR="0" simplePos="0" locked="0" layoutInCell="1" allowOverlap="1" relativeHeight="6">
             <wp:simplePos x="0" y="0"/>
             <wp:positionH relativeFrom="column">
-              <wp:align>center</wp:align>
+              <wp:posOffset>-112395</wp:posOffset>
             </wp:positionH>
             <wp:positionV relativeFrom="paragraph">
-              <wp:posOffset>635</wp:posOffset>
+              <wp:posOffset>161290</wp:posOffset>
             </wp:positionV>
             <wp:extent cx="5731510" cy="4143375"/>
             <wp:effectExtent l="0" t="0" r="0" b="0"/>
@@ -9158,6 +9206,108 @@
         <w:spacing w:before="0" w:after="0"/>
         <w:contextualSpacing/>
         <w:rPr>
+          <w:sz w:val="40"/>
+          <w:szCs w:val="40"/>
+        </w:rPr>
+      </w:pPr>
+      <w:r>
+        <w:rPr>
+          <w:sz w:val="40"/>
+          <w:szCs w:val="40"/>
+        </w:rPr>
+      </w:r>
+    </w:p>
+    <w:p>
+      <w:pPr>
+        <w:pStyle w:val="Normal"/>
+        <w:spacing w:before="0" w:after="0"/>
+        <w:contextualSpacing/>
+        <w:rPr>
+          <w:sz w:val="40"/>
+          <w:szCs w:val="40"/>
+        </w:rPr>
+      </w:pPr>
+      <w:r>
+        <w:rPr>
+          <w:sz w:val="40"/>
+          <w:szCs w:val="40"/>
+        </w:rPr>
+      </w:r>
+    </w:p>
+    <w:p>
+      <w:pPr>
+        <w:pStyle w:val="Normal"/>
+        <w:spacing w:before="0" w:after="0"/>
+        <w:contextualSpacing/>
+        <w:rPr>
+          <w:sz w:val="40"/>
+          <w:szCs w:val="40"/>
+        </w:rPr>
+      </w:pPr>
+      <w:r>
+        <w:rPr>
+          <w:sz w:val="40"/>
+          <w:szCs w:val="40"/>
+        </w:rPr>
+      </w:r>
+    </w:p>
+    <w:p>
+      <w:pPr>
+        <w:pStyle w:val="Normal"/>
+        <w:spacing w:before="0" w:after="0"/>
+        <w:contextualSpacing/>
+        <w:rPr>
+          <w:sz w:val="40"/>
+          <w:szCs w:val="40"/>
+        </w:rPr>
+      </w:pPr>
+      <w:r>
+        <w:rPr>
+          <w:sz w:val="40"/>
+          <w:szCs w:val="40"/>
+        </w:rPr>
+      </w:r>
+    </w:p>
+    <w:p>
+      <w:pPr>
+        <w:pStyle w:val="Normal"/>
+        <w:spacing w:before="0" w:after="0"/>
+        <w:contextualSpacing/>
+        <w:rPr>
+          <w:sz w:val="40"/>
+          <w:szCs w:val="40"/>
+        </w:rPr>
+      </w:pPr>
+      <w:r>
+        <w:rPr>
+          <w:sz w:val="40"/>
+          <w:szCs w:val="40"/>
+        </w:rPr>
+      </w:r>
+    </w:p>
+    <w:p>
+      <w:pPr>
+        <w:pStyle w:val="Normal"/>
+        <w:spacing w:before="0" w:after="0"/>
+        <w:contextualSpacing/>
+        <w:rPr>
+          <w:sz w:val="40"/>
+          <w:szCs w:val="40"/>
+        </w:rPr>
+      </w:pPr>
+      <w:r>
+        <w:rPr>
+          <w:sz w:val="40"/>
+          <w:szCs w:val="40"/>
+        </w:rPr>
+      </w:r>
+    </w:p>
+    <w:p>
+      <w:pPr>
+        <w:pStyle w:val="Normal"/>
+        <w:spacing w:before="0" w:after="0"/>
+        <w:contextualSpacing/>
+        <w:rPr>
           <w:b w:val="false"/>
           <w:b w:val="false"/>
           <w:bCs w:val="false"/>
@@ -9180,23 +9330,23 @@
         <w:pStyle w:val="Normal"/>
         <w:spacing w:before="0" w:after="0"/>
         <w:contextualSpacing/>
-        <w:rPr>
-          <w:b w:val="false"/>
-          <w:b w:val="false"/>
-          <w:bCs w:val="false"/>
-          <w:sz w:val="22"/>
-          <w:szCs w:val="22"/>
-        </w:rPr>
-      </w:pPr>
-      <w:r>
-        <w:rPr>
-          <w:b w:val="false"/>
-          <w:bCs w:val="false"/>
-          <w:sz w:val="22"/>
-          <w:szCs w:val="22"/>
-        </w:rPr>
+        <w:rPr/>
+      </w:pPr>
+      <w:r>
+        <w:rPr/>
+      </w:r>
+    </w:p>
+    <w:p>
+      <w:pPr>
+        <w:pStyle w:val="Normal"/>
+        <w:spacing w:before="0" w:after="0"/>
+        <w:contextualSpacing/>
+        <w:rPr/>
+      </w:pPr>
+      <w:r>
+        <w:rPr/>
         <w:drawing>
-          <wp:anchor behindDoc="0" distT="0" distB="0" distL="0" distR="0" simplePos="0" locked="0" layoutInCell="1" allowOverlap="1" relativeHeight="11">
+          <wp:anchor behindDoc="0" distT="0" distB="0" distL="0" distR="0" simplePos="0" locked="0" layoutInCell="1" allowOverlap="1" relativeHeight="7">
             <wp:simplePos x="0" y="0"/>
             <wp:positionH relativeFrom="column">
               <wp:align>center</wp:align>
@@ -9240,6 +9390,73 @@
             </a:graphic>
           </wp:anchor>
         </w:drawing>
+      </w:r>
+    </w:p>
+    <w:p>
+      <w:pPr>
+        <w:pStyle w:val="Normal"/>
+        <w:spacing w:before="0" w:after="0"/>
+        <w:contextualSpacing/>
+        <w:rPr/>
+      </w:pPr>
+      <w:r>
+        <w:rPr/>
+        <w:t>Merge sort</w:t>
+      </w:r>
+    </w:p>
+    <w:p>
+      <w:pPr>
+        <w:pStyle w:val="Normal"/>
+        <w:spacing w:before="0" w:after="0"/>
+        <w:contextualSpacing/>
+        <w:rPr/>
+      </w:pPr>
+      <w:r>
+        <w:rPr/>
+      </w:r>
+    </w:p>
+    <w:p>
+      <w:pPr>
+        <w:pStyle w:val="Normal"/>
+        <w:spacing w:before="0" w:after="0"/>
+        <w:contextualSpacing/>
+        <w:rPr/>
+      </w:pPr>
+      <w:r>
+        <w:rPr/>
+        <w:t>La complejidad del espacio del Merge Sort siempre será O(n) incluida con las matrices. Si dibuja el árbol del espacio, parecerá que la complejidad del espacio es O(n l</w:t>
+      </w:r>
+      <w:r>
+        <w:rPr/>
+        <w:t>o</w:t>
+      </w:r>
+      <w:r>
+        <w:rPr/>
+        <w:t xml:space="preserve">g n). Sin embargo, como el código es un código de Profundidad Primero, siempre se expandirá a lo largo de una rama del árbol, por lo tanto, el uso de espacio total requerido siempre estará limitado por O(3n) = O(n). Mergesort es un algoritmo que emplea el </w:t>
+      </w:r>
+      <w:r>
+        <w:rPr/>
+        <w:t>método</w:t>
+      </w:r>
+      <w:r>
+        <w:rPr/>
+        <w:t xml:space="preserve"> "Divide y </w:t>
+      </w:r>
+      <w:r>
+        <w:rPr/>
+        <w:t>vencerás</w:t>
+      </w:r>
+      <w:r>
+        <w:rPr/>
+        <w:t>" y es O (</w:t>
+      </w:r>
+      <w:r>
+        <w:rPr/>
+        <w:t>n l</w:t>
+      </w:r>
+      <w:r>
+        <w:rPr/>
+        <w:t>og n) porque la entrada se reduce a la mitad repetidamente.</w:t>
       </w:r>
     </w:p>
     <w:sectPr>
@@ -11154,6 +11371,198 @@
       <w:rFonts w:cs="Wingdings"/>
     </w:rPr>
   </w:style>
+  <w:style w:type="character" w:styleId="ListLabel127">
+    <w:name w:val="ListLabel 127"/>
+    <w:qFormat/>
+    <w:rPr>
+      <w:rFonts w:ascii="Times New Roman" w:hAnsi="Times New Roman" w:cs="Symbol"/>
+      <w:sz w:val="24"/>
+    </w:rPr>
+  </w:style>
+  <w:style w:type="character" w:styleId="ListLabel128">
+    <w:name w:val="ListLabel 128"/>
+    <w:qFormat/>
+    <w:rPr>
+      <w:rFonts w:cs="Courier New"/>
+    </w:rPr>
+  </w:style>
+  <w:style w:type="character" w:styleId="ListLabel129">
+    <w:name w:val="ListLabel 129"/>
+    <w:qFormat/>
+    <w:rPr>
+      <w:rFonts w:cs="Wingdings"/>
+    </w:rPr>
+  </w:style>
+  <w:style w:type="character" w:styleId="ListLabel130">
+    <w:name w:val="ListLabel 130"/>
+    <w:qFormat/>
+    <w:rPr>
+      <w:rFonts w:cs="Symbol"/>
+    </w:rPr>
+  </w:style>
+  <w:style w:type="character" w:styleId="ListLabel131">
+    <w:name w:val="ListLabel 131"/>
+    <w:qFormat/>
+    <w:rPr>
+      <w:rFonts w:cs="Courier New"/>
+    </w:rPr>
+  </w:style>
+  <w:style w:type="character" w:styleId="ListLabel132">
+    <w:name w:val="ListLabel 132"/>
+    <w:qFormat/>
+    <w:rPr>
+      <w:rFonts w:cs="Wingdings"/>
+    </w:rPr>
+  </w:style>
+  <w:style w:type="character" w:styleId="ListLabel133">
+    <w:name w:val="ListLabel 133"/>
+    <w:qFormat/>
+    <w:rPr>
+      <w:rFonts w:cs="Symbol"/>
+    </w:rPr>
+  </w:style>
+  <w:style w:type="character" w:styleId="ListLabel134">
+    <w:name w:val="ListLabel 134"/>
+    <w:qFormat/>
+    <w:rPr>
+      <w:rFonts w:cs="Courier New"/>
+    </w:rPr>
+  </w:style>
+  <w:style w:type="character" w:styleId="ListLabel135">
+    <w:name w:val="ListLabel 135"/>
+    <w:qFormat/>
+    <w:rPr>
+      <w:rFonts w:cs="Wingdings"/>
+    </w:rPr>
+  </w:style>
+  <w:style w:type="character" w:styleId="ListLabel136">
+    <w:name w:val="ListLabel 136"/>
+    <w:qFormat/>
+    <w:rPr>
+      <w:rFonts w:ascii="Times New Roman" w:hAnsi="Times New Roman" w:cs="Symbol"/>
+      <w:sz w:val="24"/>
+    </w:rPr>
+  </w:style>
+  <w:style w:type="character" w:styleId="ListLabel137">
+    <w:name w:val="ListLabel 137"/>
+    <w:qFormat/>
+    <w:rPr>
+      <w:rFonts w:cs="Courier New"/>
+    </w:rPr>
+  </w:style>
+  <w:style w:type="character" w:styleId="ListLabel138">
+    <w:name w:val="ListLabel 138"/>
+    <w:qFormat/>
+    <w:rPr>
+      <w:rFonts w:cs="Wingdings"/>
+    </w:rPr>
+  </w:style>
+  <w:style w:type="character" w:styleId="ListLabel139">
+    <w:name w:val="ListLabel 139"/>
+    <w:qFormat/>
+    <w:rPr>
+      <w:rFonts w:cs="Symbol"/>
+    </w:rPr>
+  </w:style>
+  <w:style w:type="character" w:styleId="ListLabel140">
+    <w:name w:val="ListLabel 140"/>
+    <w:qFormat/>
+    <w:rPr>
+      <w:rFonts w:cs="Courier New"/>
+    </w:rPr>
+  </w:style>
+  <w:style w:type="character" w:styleId="ListLabel141">
+    <w:name w:val="ListLabel 141"/>
+    <w:qFormat/>
+    <w:rPr>
+      <w:rFonts w:cs="Wingdings"/>
+    </w:rPr>
+  </w:style>
+  <w:style w:type="character" w:styleId="ListLabel142">
+    <w:name w:val="ListLabel 142"/>
+    <w:qFormat/>
+    <w:rPr>
+      <w:rFonts w:cs="Symbol"/>
+    </w:rPr>
+  </w:style>
+  <w:style w:type="character" w:styleId="ListLabel143">
+    <w:name w:val="ListLabel 143"/>
+    <w:qFormat/>
+    <w:rPr>
+      <w:rFonts w:cs="Courier New"/>
+    </w:rPr>
+  </w:style>
+  <w:style w:type="character" w:styleId="ListLabel144">
+    <w:name w:val="ListLabel 144"/>
+    <w:qFormat/>
+    <w:rPr>
+      <w:rFonts w:cs="Wingdings"/>
+    </w:rPr>
+  </w:style>
+  <w:style w:type="character" w:styleId="ListLabel145">
+    <w:name w:val="ListLabel 145"/>
+    <w:qFormat/>
+    <w:rPr>
+      <w:rFonts w:ascii="Times New Roman" w:hAnsi="Times New Roman" w:cs="Symbol"/>
+      <w:sz w:val="24"/>
+    </w:rPr>
+  </w:style>
+  <w:style w:type="character" w:styleId="ListLabel146">
+    <w:name w:val="ListLabel 146"/>
+    <w:qFormat/>
+    <w:rPr>
+      <w:rFonts w:cs="Courier New"/>
+    </w:rPr>
+  </w:style>
+  <w:style w:type="character" w:styleId="ListLabel147">
+    <w:name w:val="ListLabel 147"/>
+    <w:qFormat/>
+    <w:rPr>
+      <w:rFonts w:cs="Wingdings"/>
+    </w:rPr>
+  </w:style>
+  <w:style w:type="character" w:styleId="ListLabel148">
+    <w:name w:val="ListLabel 148"/>
+    <w:qFormat/>
+    <w:rPr>
+      <w:rFonts w:cs="Symbol"/>
+    </w:rPr>
+  </w:style>
+  <w:style w:type="character" w:styleId="ListLabel149">
+    <w:name w:val="ListLabel 149"/>
+    <w:qFormat/>
+    <w:rPr>
+      <w:rFonts w:cs="Courier New"/>
+    </w:rPr>
+  </w:style>
+  <w:style w:type="character" w:styleId="ListLabel150">
+    <w:name w:val="ListLabel 150"/>
+    <w:qFormat/>
+    <w:rPr>
+      <w:rFonts w:cs="Wingdings"/>
+    </w:rPr>
+  </w:style>
+  <w:style w:type="character" w:styleId="ListLabel151">
+    <w:name w:val="ListLabel 151"/>
+    <w:qFormat/>
+    <w:rPr>
+      <w:rFonts w:cs="Symbol"/>
+    </w:rPr>
+  </w:style>
+  <w:style w:type="character" w:styleId="ListLabel152">
+    <w:name w:val="ListLabel 152"/>
+    <w:qFormat/>
+    <w:rPr>
+      <w:rFonts w:cs="Courier New"/>
+    </w:rPr>
+  </w:style>
+  <w:style w:type="character" w:styleId="ListLabel153">
+    <w:name w:val="ListLabel 153"/>
+    <w:qFormat/>
+    <w:rPr>
+      <w:rFonts w:cs="Wingdings"/>
+    </w:rPr>
+  </w:style>
   <w:style w:type="paragraph" w:styleId="Ttulo">
     <w:name w:val="Título"/>
     <w:basedOn w:val="Normal"/>

</xml_diff>

<commit_message>
Fixing grammar mistakes in the Engineering method
</commit_message>
<xml_diff>
--- a/docs/Engineering method.docx
+++ b/docs/Engineering method.docx
@@ -1,6 +1,6 @@
 
 <file path=word/document.xml><?xml version="1.0" encoding="utf-8"?>
-<w:document xmlns:wpc="http://schemas.microsoft.com/office/word/2010/wordprocessingCanvas" xmlns:cx="http://schemas.microsoft.com/office/drawing/2014/chartex" xmlns:cx1="http://schemas.microsoft.com/office/drawing/2015/9/8/chartex" xmlns:mc="http://schemas.openxmlformats.org/markup-compatibility/2006" xmlns:o="urn:schemas-microsoft-com:office:office" xmlns:r="http://schemas.openxmlformats.org/officeDocument/2006/relationships" xmlns:m="http://schemas.openxmlformats.org/officeDocument/2006/math" xmlns:v="urn:schemas-microsoft-com:vml" xmlns:wp14="http://schemas.microsoft.com/office/word/2010/wordprocessingDrawing" xmlns:wp="http://schemas.openxmlformats.org/drawingml/2006/wordprocessingDrawing" xmlns:w10="urn:schemas-microsoft-com:office:word" xmlns:w="http://schemas.openxmlformats.org/wordprocessingml/2006/main" xmlns:w14="http://schemas.microsoft.com/office/word/2010/wordml" xmlns:w15="http://schemas.microsoft.com/office/word/2012/wordml" xmlns:w16se="http://schemas.microsoft.com/office/word/2015/wordml/symex" xmlns:wpg="http://schemas.microsoft.com/office/word/2010/wordprocessingGroup" xmlns:wpi="http://schemas.microsoft.com/office/word/2010/wordprocessingInk" xmlns:wne="http://schemas.microsoft.com/office/word/2006/wordml" xmlns:wps="http://schemas.microsoft.com/office/word/2010/wordprocessingShape" mc:Ignorable="w14 w15 w16se wp14">
+<w:document xmlns:wpc="http://schemas.microsoft.com/office/word/2010/wordprocessingCanvas" xmlns:cx="http://schemas.microsoft.com/office/drawing/2014/chartex" xmlns:mc="http://schemas.openxmlformats.org/markup-compatibility/2006" xmlns:o="urn:schemas-microsoft-com:office:office" xmlns:r="http://schemas.openxmlformats.org/officeDocument/2006/relationships" xmlns:m="http://schemas.openxmlformats.org/officeDocument/2006/math" xmlns:v="urn:schemas-microsoft-com:vml" xmlns:wp14="http://schemas.microsoft.com/office/word/2010/wordprocessingDrawing" xmlns:wp="http://schemas.openxmlformats.org/drawingml/2006/wordprocessingDrawing" xmlns:w10="urn:schemas-microsoft-com:office:word" xmlns:w="http://schemas.openxmlformats.org/wordprocessingml/2006/main" xmlns:w14="http://schemas.microsoft.com/office/word/2010/wordml" xmlns:w15="http://schemas.microsoft.com/office/word/2012/wordml" xmlns:w16se="http://schemas.microsoft.com/office/word/2015/wordml/symex" xmlns:wpg="http://schemas.microsoft.com/office/word/2010/wordprocessingGroup" xmlns:wpi="http://schemas.microsoft.com/office/word/2010/wordprocessingInk" xmlns:wne="http://schemas.microsoft.com/office/word/2006/wordml" xmlns:wps="http://schemas.microsoft.com/office/word/2010/wordprocessingShape" mc:Ignorable="w14 w15 w16se wp14">
   <w:body>
     <w:p>
       <w:pPr>
@@ -16,9 +16,7 @@
         </w:rPr>
       </w:pPr>
       <w:bookmarkStart w:id="0" w:name="_uqdl6v1xi10p"/>
-      <w:bookmarkStart w:id="1" w:name="_GoBack"/>
       <w:bookmarkEnd w:id="0"/>
-      <w:bookmarkEnd w:id="1"/>
       <w:r>
         <w:rPr>
           <w:rFonts w:ascii="Times New Roman" w:eastAsia="Times New Roman" w:hAnsi="Times New Roman" w:cs="Times New Roman"/>
@@ -60,40 +58,24 @@
           <w:sz w:val="24"/>
           <w:szCs w:val="24"/>
         </w:rPr>
-        <w:t xml:space="preserve">Se deben encontrar 3 algoritmos </w:t>
-      </w:r>
-      <w:r>
-        <w:rPr>
-          <w:rFonts w:ascii="Times New Roman" w:eastAsia="Times New Roman" w:hAnsi="Times New Roman" w:cs="Times New Roman"/>
-          <w:sz w:val="24"/>
-          <w:szCs w:val="24"/>
-        </w:rPr>
-        <w:t>de ordenamiento que puedan ordenar, números enteros de tamaño arbitrariamente grande y números en formato de coma flotante de cualquier tamaño, muy eficientemente.</w:t>
-      </w:r>
-    </w:p>
-    <w:p>
-      <w:pPr>
-        <w:rPr>
-          <w:rFonts w:ascii="Times New Roman" w:eastAsia="Times New Roman" w:hAnsi="Times New Roman" w:cs="Times New Roman"/>
-          <w:sz w:val="24"/>
-          <w:szCs w:val="24"/>
-        </w:rPr>
-      </w:pPr>
-      <w:r>
-        <w:rPr>
-          <w:rFonts w:ascii="Times New Roman" w:eastAsia="Times New Roman" w:hAnsi="Times New Roman" w:cs="Times New Roman"/>
-          <w:sz w:val="24"/>
-          <w:szCs w:val="24"/>
-        </w:rPr>
-        <w:t>Para eso se deben pasar los algoritmos por ciertas pruebas y especificar el tiempo que se de</w:t>
-      </w:r>
-      <w:r>
-        <w:rPr>
-          <w:rFonts w:ascii="Times New Roman" w:eastAsia="Times New Roman" w:hAnsi="Times New Roman" w:cs="Times New Roman"/>
-          <w:sz w:val="24"/>
-          <w:szCs w:val="24"/>
-        </w:rPr>
-        <w:t>moran en ejecutar estos casos de prueba.</w:t>
+        <w:t>Se deben encontrar 3 algoritmos de ordenamiento que puedan ordenar, números enteros de tamaño arbitrariamente grande y números en formato de coma flotante de cualquier tamaño, muy eficientemente.</w:t>
+      </w:r>
+    </w:p>
+    <w:p>
+      <w:pPr>
+        <w:rPr>
+          <w:rFonts w:ascii="Times New Roman" w:eastAsia="Times New Roman" w:hAnsi="Times New Roman" w:cs="Times New Roman"/>
+          <w:sz w:val="24"/>
+          <w:szCs w:val="24"/>
+        </w:rPr>
+      </w:pPr>
+      <w:r>
+        <w:rPr>
+          <w:rFonts w:ascii="Times New Roman" w:eastAsia="Times New Roman" w:hAnsi="Times New Roman" w:cs="Times New Roman"/>
+          <w:sz w:val="24"/>
+          <w:szCs w:val="24"/>
+        </w:rPr>
+        <w:t>Para eso se deben pasar los algoritmos por ciertas pruebas y especificar el tiempo que se demoran en ejecutar estos casos de prueba.</w:t>
       </w:r>
     </w:p>
     <w:tbl>
@@ -636,15 +618,7 @@
                 <w:sz w:val="24"/>
                 <w:szCs w:val="24"/>
               </w:rPr>
-              <w:t xml:space="preserve">Booleano para saber si se pueden repetir números con el mismo </w:t>
-            </w:r>
-            <w:r>
-              <w:rPr>
-                <w:rFonts w:ascii="Times New Roman" w:eastAsia="Times New Roman" w:hAnsi="Times New Roman" w:cs="Times New Roman"/>
-                <w:sz w:val="24"/>
-                <w:szCs w:val="24"/>
-              </w:rPr>
-              <w:t>valor</w:t>
+              <w:t>Booleano para saber si se pueden repetir números con el mismo valor</w:t>
             </w:r>
           </w:p>
           <w:p>
@@ -964,15 +938,7 @@
                 <w:sz w:val="24"/>
                 <w:szCs w:val="24"/>
               </w:rPr>
-              <w:t xml:space="preserve">Se debe ordenar un conjunto de valores de manera </w:t>
-            </w:r>
-            <w:r>
-              <w:rPr>
-                <w:rFonts w:ascii="Times New Roman" w:eastAsia="Times New Roman" w:hAnsi="Times New Roman" w:cs="Times New Roman"/>
-                <w:sz w:val="24"/>
-                <w:szCs w:val="24"/>
-              </w:rPr>
-              <w:t>ascendente</w:t>
+              <w:t>Se debe ordenar un conjunto de valores de manera ascendente</w:t>
             </w:r>
           </w:p>
         </w:tc>
@@ -1392,15 +1358,7 @@
                 <w:sz w:val="24"/>
                 <w:szCs w:val="24"/>
               </w:rPr>
-              <w:t xml:space="preserve">Valores ordenados </w:t>
-            </w:r>
-            <w:r>
-              <w:rPr>
-                <w:rFonts w:ascii="Times New Roman" w:eastAsia="Times New Roman" w:hAnsi="Times New Roman" w:cs="Times New Roman"/>
-                <w:sz w:val="24"/>
-                <w:szCs w:val="24"/>
-              </w:rPr>
-              <w:t>descendentemente</w:t>
+              <w:t>Valores ordenados descendentemente</w:t>
             </w:r>
           </w:p>
         </w:tc>
@@ -1862,15 +1820,7 @@
                 <w:sz w:val="24"/>
                 <w:szCs w:val="24"/>
               </w:rPr>
-              <w:t xml:space="preserve">Ingresar valores manualmente a través de una </w:t>
-            </w:r>
-            <w:r>
-              <w:rPr>
-                <w:rFonts w:ascii="Times New Roman" w:eastAsia="Times New Roman" w:hAnsi="Times New Roman" w:cs="Times New Roman"/>
-                <w:sz w:val="24"/>
-                <w:szCs w:val="24"/>
-              </w:rPr>
-              <w:t>interfaz gráfica</w:t>
+              <w:t>Ingresar valores manualmente a través de una interfaz gráfica</w:t>
             </w:r>
           </w:p>
         </w:tc>
@@ -2165,15 +2115,7 @@
                 <w:sz w:val="24"/>
                 <w:szCs w:val="24"/>
               </w:rPr>
-              <w:t xml:space="preserve">Interfaz gráfica que permita ver los valores ingresados o generados aleatoriamente, además de mostrar el tiempo de ejecución de los algoritmos de ordenamiento que se </w:t>
-            </w:r>
-            <w:r>
-              <w:rPr>
-                <w:rFonts w:ascii="Times New Roman" w:eastAsia="Times New Roman" w:hAnsi="Times New Roman" w:cs="Times New Roman"/>
-                <w:sz w:val="24"/>
-                <w:szCs w:val="24"/>
-              </w:rPr>
-              <w:t>usan para organizar ese conjunto de valores</w:t>
+              <w:t>Interfaz gráfica que permita ver los valores ingresados o generados aleatoriamente, además de mostrar el tiempo de ejecución de los algoritmos de ordenamiento que se usan para organizar ese conjunto de valores</w:t>
             </w:r>
           </w:p>
         </w:tc>
@@ -2340,8 +2282,8 @@
           <w:szCs w:val="34"/>
         </w:rPr>
       </w:pPr>
-      <w:bookmarkStart w:id="2" w:name="_lbzsd8i4nsk7"/>
-      <w:bookmarkEnd w:id="2"/>
+      <w:bookmarkStart w:id="1" w:name="_lbzsd8i4nsk7"/>
+      <w:bookmarkEnd w:id="1"/>
       <w:r>
         <w:rPr>
           <w:rFonts w:ascii="Times New Roman" w:eastAsia="Times New Roman" w:hAnsi="Times New Roman" w:cs="Times New Roman"/>
@@ -3134,15 +3076,7 @@
           <w:sz w:val="18"/>
           <w:szCs w:val="18"/>
         </w:rPr>
-        <w:t xml:space="preserve"> 1. Tabla de tipos</w:t>
-      </w:r>
-      <w:r>
-        <w:rPr>
-          <w:rFonts w:ascii="Times New Roman" w:eastAsia="Times New Roman" w:hAnsi="Times New Roman" w:cs="Times New Roman"/>
-          <w:sz w:val="18"/>
-          <w:szCs w:val="18"/>
-        </w:rPr>
-        <w:t xml:space="preserve"> de complejidad más comunes.</w:t>
+        <w:t xml:space="preserve"> 1. Tabla de tipos de complejidad más comunes.</w:t>
       </w:r>
     </w:p>
     <w:p>
@@ -3176,15 +3110,7 @@
           <w:sz w:val="24"/>
           <w:szCs w:val="24"/>
         </w:rPr>
-        <w:t>En la tabla, se inicia desde las complejidades computacionales más eficientes hasta las menos óptimas. En el caso de la solución del problema se desea encontrar cualquier algoritmo que esté entre complejidad constante hasta c</w:t>
-      </w:r>
-      <w:r>
-        <w:rPr>
-          <w:rFonts w:ascii="Times New Roman" w:eastAsia="Times New Roman" w:hAnsi="Times New Roman" w:cs="Times New Roman"/>
-          <w:sz w:val="24"/>
-          <w:szCs w:val="24"/>
-        </w:rPr>
-        <w:t>omplejidad n log n.</w:t>
+        <w:t>En la tabla, se inicia desde las complejidades computacionales más eficientes hasta las menos óptimas. En el caso de la solución del problema se desea encontrar cualquier algoritmo que esté entre complejidad constante hasta complejidad n log n.</w:t>
       </w:r>
     </w:p>
     <w:p>
@@ -3227,15 +3153,7 @@
           <w:sz w:val="24"/>
           <w:szCs w:val="24"/>
         </w:rPr>
-        <w:t>Se debe conocer que es mucho más fácil organizar listas de elementos que manejan una estructura de datos distintiva, como lo hacen los árboles o los montículos, que aprovechan de la recursión para llegar a solucio</w:t>
-      </w:r>
-      <w:r>
-        <w:rPr>
-          <w:rFonts w:ascii="Times New Roman" w:eastAsia="Times New Roman" w:hAnsi="Times New Roman" w:cs="Times New Roman"/>
-          <w:sz w:val="24"/>
-          <w:szCs w:val="24"/>
-        </w:rPr>
-        <w:t>nes más rápidas.</w:t>
+        <w:t>Se debe conocer que es mucho más fácil organizar listas de elementos que manejan una estructura de datos distintiva, como lo hacen los árboles o los montículos, que aprovechan de la recursión para llegar a soluciones más rápidas.</w:t>
       </w:r>
       <w:r>
         <w:rPr>
@@ -3330,15 +3248,7 @@
           <w:sz w:val="24"/>
           <w:szCs w:val="24"/>
         </w:rPr>
-        <w:t xml:space="preserve">Son aquellos que tardan </w:t>
-      </w:r>
-      <w:r>
-        <w:rPr>
-          <w:rFonts w:ascii="Times New Roman" w:eastAsia="Times New Roman" w:hAnsi="Times New Roman" w:cs="Times New Roman"/>
-          <w:sz w:val="24"/>
-          <w:szCs w:val="24"/>
-        </w:rPr>
-        <w:t>lo mínimo posible cuando la entrada esta inversamente ordenada.</w:t>
+        <w:t>Son aquellos que tardan lo mínimo posible cuando la entrada esta inversamente ordenada.</w:t>
       </w:r>
     </w:p>
     <w:p>
@@ -3402,16 +3312,14 @@
         </w:rPr>
         <w:t xml:space="preserve">La técnica de generación de ideas fue lluvia de ideas. Se </w:t>
       </w:r>
-      <w:proofErr w:type="spellStart"/>
-      <w:r>
-        <w:rPr>
-          <w:rFonts w:ascii="Times New Roman" w:eastAsia="Times New Roman" w:hAnsi="Times New Roman" w:cs="Times New Roman"/>
-          <w:sz w:val="24"/>
-          <w:szCs w:val="24"/>
-        </w:rPr>
-        <w:t>tomo</w:t>
-      </w:r>
-      <w:proofErr w:type="spellEnd"/>
+      <w:r>
+        <w:rPr>
+          <w:rFonts w:ascii="Times New Roman" w:eastAsia="Times New Roman" w:hAnsi="Times New Roman" w:cs="Times New Roman"/>
+          <w:sz w:val="24"/>
+          <w:szCs w:val="24"/>
+        </w:rPr>
+        <w:t>tomó</w:t>
+      </w:r>
       <w:r>
         <w:rPr>
           <w:rFonts w:ascii="Times New Roman" w:eastAsia="Times New Roman" w:hAnsi="Times New Roman" w:cs="Times New Roman"/>
@@ -3477,15 +3385,7 @@
                 <w:sz w:val="24"/>
                 <w:szCs w:val="24"/>
               </w:rPr>
-              <w:t>Algor</w:t>
-            </w:r>
-            <w:r>
-              <w:rPr>
-                <w:rFonts w:ascii="Times New Roman" w:eastAsia="Times New Roman" w:hAnsi="Times New Roman" w:cs="Times New Roman"/>
-                <w:sz w:val="24"/>
-                <w:szCs w:val="24"/>
-              </w:rPr>
-              <w:t>itmo</w:t>
+              <w:t>Algoritmo</w:t>
             </w:r>
           </w:p>
         </w:tc>
@@ -5748,15 +5648,7 @@
           <w:sz w:val="24"/>
           <w:szCs w:val="24"/>
         </w:rPr>
-        <w:t>Los algoritmos de</w:t>
-      </w:r>
-      <w:r>
-        <w:rPr>
-          <w:rFonts w:ascii="Times New Roman" w:eastAsia="Times New Roman" w:hAnsi="Times New Roman" w:cs="Times New Roman"/>
-          <w:sz w:val="24"/>
-          <w:szCs w:val="24"/>
-        </w:rPr>
-        <w:t xml:space="preserve"> burbuja, selección e inserción (</w:t>
+        <w:t>Los algoritmos de burbuja, selección e inserción (</w:t>
       </w:r>
       <w:proofErr w:type="spellStart"/>
       <w:r>
@@ -5864,15 +5756,7 @@
           <w:sz w:val="24"/>
           <w:szCs w:val="24"/>
         </w:rPr>
-        <w:t>) a pesar de tener complejidades temporales no tan deseables son los más fáciles y rápidos de implementar por eso mismo se suelen usar con frecuencia en casos donde no se manejan m</w:t>
-      </w:r>
-      <w:r>
-        <w:rPr>
-          <w:rFonts w:ascii="Times New Roman" w:eastAsia="Times New Roman" w:hAnsi="Times New Roman" w:cs="Times New Roman"/>
-          <w:sz w:val="24"/>
-          <w:szCs w:val="24"/>
-        </w:rPr>
-        <w:t>uchos datos. Para un grupo de elementos ordenado o casi ordenado estos algoritmos tienen a ser más eficientes.</w:t>
+        <w:t>) a pesar de tener complejidades temporales no tan deseables son los más fáciles y rápidos de implementar por eso mismo se suelen usar con frecuencia en casos donde no se manejan muchos datos. Para un grupo de elementos ordenado o casi ordenado estos algoritmos tienen a ser más eficientes.</w:t>
       </w:r>
     </w:p>
     <w:p>
@@ -6042,15 +5926,7 @@
           <w:sz w:val="24"/>
           <w:szCs w:val="24"/>
         </w:rPr>
-        <w:t>El algoritm</w:t>
-      </w:r>
-      <w:r>
-        <w:rPr>
-          <w:rFonts w:ascii="Times New Roman" w:eastAsia="Times New Roman" w:hAnsi="Times New Roman" w:cs="Times New Roman"/>
-          <w:sz w:val="24"/>
-          <w:szCs w:val="24"/>
-        </w:rPr>
-        <w:t xml:space="preserve">o </w:t>
+        <w:t xml:space="preserve">El algoritmo </w:t>
       </w:r>
       <w:proofErr w:type="spellStart"/>
       <w:r>
@@ -6160,15 +6036,7 @@
           <w:sz w:val="24"/>
           <w:szCs w:val="24"/>
         </w:rPr>
-        <w:t xml:space="preserve">El algoritmo rápido </w:t>
-      </w:r>
-      <w:r>
-        <w:rPr>
-          <w:rFonts w:ascii="Times New Roman" w:eastAsia="Times New Roman" w:hAnsi="Times New Roman" w:cs="Times New Roman"/>
-          <w:sz w:val="24"/>
-          <w:szCs w:val="24"/>
-        </w:rPr>
-        <w:t xml:space="preserve">(Quick </w:t>
+        <w:t xml:space="preserve">El algoritmo rápido (Quick </w:t>
       </w:r>
       <w:proofErr w:type="spellStart"/>
       <w:r>
@@ -6186,15 +6054,7 @@
           <w:sz w:val="24"/>
           <w:szCs w:val="24"/>
         </w:rPr>
-        <w:t>) es un algoritmo basado en la técnica divide y vencerás. donde divide el conjunto de elementos a ordenar en subconjuntos, escogiendo un pivote como base. Cada vez que organiza estos subconjuntos elige un nuevo pivote y vuelve a repetir el proce</w:t>
-      </w:r>
-      <w:r>
-        <w:rPr>
-          <w:rFonts w:ascii="Times New Roman" w:eastAsia="Times New Roman" w:hAnsi="Times New Roman" w:cs="Times New Roman"/>
-          <w:sz w:val="24"/>
-          <w:szCs w:val="24"/>
-        </w:rPr>
-        <w:t>so. Por cuestiones prácticas es común escoger como pivote el elemento que esté más a la derecha en el subconjunto.</w:t>
+        <w:t>) es un algoritmo basado en la técnica divide y vencerás. donde divide el conjunto de elementos a ordenar en subconjuntos, escogiendo un pivote como base. Cada vez que organiza estos subconjuntos elige un nuevo pivote y vuelve a repetir el proceso. Por cuestiones prácticas es común escoger como pivote el elemento que esté más a la derecha en el subconjunto.</w:t>
       </w:r>
       <w:r>
         <w:rPr>
@@ -6220,26 +6080,16 @@
           <w:sz w:val="24"/>
           <w:szCs w:val="24"/>
         </w:rPr>
-        <w:t xml:space="preserve"> puede tener problemas de eficiencia al momento de tratar con conjuntos de elementos ordenados o casi ordenados donde el mayor eleme</w:t>
-      </w:r>
-      <w:r>
-        <w:rPr>
-          <w:rFonts w:ascii="Times New Roman" w:eastAsia="Times New Roman" w:hAnsi="Times New Roman" w:cs="Times New Roman"/>
-          <w:sz w:val="24"/>
-          <w:szCs w:val="24"/>
-        </w:rPr>
-        <w:t xml:space="preserve">nto esté a la derecha del conjunto. Aun </w:t>
-      </w:r>
-      <w:proofErr w:type="gramStart"/>
-      <w:r>
-        <w:rPr>
-          <w:rFonts w:ascii="Times New Roman" w:eastAsia="Times New Roman" w:hAnsi="Times New Roman" w:cs="Times New Roman"/>
-          <w:sz w:val="24"/>
-          <w:szCs w:val="24"/>
-        </w:rPr>
-        <w:t>así</w:t>
-      </w:r>
-      <w:proofErr w:type="gramEnd"/>
+        <w:t xml:space="preserve"> puede tener problemas de eficiencia al momento de tratar con conjuntos de elementos ordenados o casi ordenados donde el mayor elemento esté a la derecha del conjunto. Aun </w:t>
+      </w:r>
+      <w:r>
+        <w:rPr>
+          <w:rFonts w:ascii="Times New Roman" w:eastAsia="Times New Roman" w:hAnsi="Times New Roman" w:cs="Times New Roman"/>
+          <w:sz w:val="24"/>
+          <w:szCs w:val="24"/>
+        </w:rPr>
+        <w:t>así,</w:t>
+      </w:r>
       <w:r>
         <w:rPr>
           <w:rFonts w:ascii="Times New Roman" w:eastAsia="Times New Roman" w:hAnsi="Times New Roman" w:cs="Times New Roman"/>
@@ -6248,19 +6098,72 @@
         </w:rPr>
         <w:t xml:space="preserve"> es considerado el algoritmo de ordenamiento </w:t>
       </w:r>
+      <w:r>
+        <w:rPr>
+          <w:rFonts w:ascii="Times New Roman" w:eastAsia="Times New Roman" w:hAnsi="Times New Roman" w:cs="Times New Roman"/>
+          <w:sz w:val="24"/>
+          <w:szCs w:val="24"/>
+        </w:rPr>
+        <w:t>más</w:t>
+      </w:r>
+      <w:r>
+        <w:rPr>
+          <w:rFonts w:ascii="Times New Roman" w:eastAsia="Times New Roman" w:hAnsi="Times New Roman" w:cs="Times New Roman"/>
+          <w:sz w:val="24"/>
+          <w:szCs w:val="24"/>
+        </w:rPr>
+        <w:t xml:space="preserve"> </w:t>
+      </w:r>
+      <w:r>
+        <w:rPr>
+          <w:rFonts w:ascii="Times New Roman" w:eastAsia="Times New Roman" w:hAnsi="Times New Roman" w:cs="Times New Roman"/>
+          <w:sz w:val="24"/>
+          <w:szCs w:val="24"/>
+        </w:rPr>
+        <w:t>rápido</w:t>
+      </w:r>
+      <w:r>
+        <w:rPr>
+          <w:rFonts w:ascii="Times New Roman" w:eastAsia="Times New Roman" w:hAnsi="Times New Roman" w:cs="Times New Roman"/>
+          <w:sz w:val="24"/>
+          <w:szCs w:val="24"/>
+        </w:rPr>
+        <w:t xml:space="preserve"> hablando de propósitos generales </w:t>
+      </w:r>
+    </w:p>
+    <w:p>
+      <w:pPr>
+        <w:rPr>
+          <w:rFonts w:ascii="Times New Roman" w:eastAsia="Times New Roman" w:hAnsi="Times New Roman" w:cs="Times New Roman"/>
+          <w:sz w:val="24"/>
+          <w:szCs w:val="24"/>
+        </w:rPr>
+      </w:pPr>
+    </w:p>
+    <w:p>
+      <w:pPr>
+        <w:rPr>
+          <w:rFonts w:ascii="Times New Roman" w:eastAsia="Times New Roman" w:hAnsi="Times New Roman" w:cs="Times New Roman"/>
+          <w:b/>
+          <w:sz w:val="24"/>
+          <w:szCs w:val="24"/>
+        </w:rPr>
+      </w:pPr>
       <w:proofErr w:type="spellStart"/>
       <w:r>
         <w:rPr>
           <w:rFonts w:ascii="Times New Roman" w:eastAsia="Times New Roman" w:hAnsi="Times New Roman" w:cs="Times New Roman"/>
-          <w:sz w:val="24"/>
-          <w:szCs w:val="24"/>
-        </w:rPr>
-        <w:t>mas</w:t>
+          <w:b/>
+          <w:sz w:val="24"/>
+          <w:szCs w:val="24"/>
+        </w:rPr>
+        <w:t>Merge</w:t>
       </w:r>
       <w:proofErr w:type="spellEnd"/>
       <w:r>
         <w:rPr>
           <w:rFonts w:ascii="Times New Roman" w:eastAsia="Times New Roman" w:hAnsi="Times New Roman" w:cs="Times New Roman"/>
+          <w:b/>
           <w:sz w:val="24"/>
           <w:szCs w:val="24"/>
         </w:rPr>
@@ -6270,44 +6173,34 @@
       <w:r>
         <w:rPr>
           <w:rFonts w:ascii="Times New Roman" w:eastAsia="Times New Roman" w:hAnsi="Times New Roman" w:cs="Times New Roman"/>
-          <w:sz w:val="24"/>
-          <w:szCs w:val="24"/>
-        </w:rPr>
-        <w:t>rapido</w:t>
+          <w:b/>
+          <w:sz w:val="24"/>
+          <w:szCs w:val="24"/>
+        </w:rPr>
+        <w:t>sort</w:t>
       </w:r>
       <w:proofErr w:type="spellEnd"/>
       <w:r>
         <w:rPr>
           <w:rFonts w:ascii="Times New Roman" w:eastAsia="Times New Roman" w:hAnsi="Times New Roman" w:cs="Times New Roman"/>
-          <w:sz w:val="24"/>
-          <w:szCs w:val="24"/>
-        </w:rPr>
-        <w:t xml:space="preserve"> hablando de propósitos generales </w:t>
-      </w:r>
-    </w:p>
-    <w:p>
-      <w:pPr>
-        <w:rPr>
-          <w:rFonts w:ascii="Times New Roman" w:eastAsia="Times New Roman" w:hAnsi="Times New Roman" w:cs="Times New Roman"/>
-          <w:sz w:val="24"/>
-          <w:szCs w:val="24"/>
-        </w:rPr>
-      </w:pPr>
-    </w:p>
-    <w:p>
-      <w:pPr>
-        <w:rPr>
-          <w:rFonts w:ascii="Times New Roman" w:eastAsia="Times New Roman" w:hAnsi="Times New Roman" w:cs="Times New Roman"/>
-          <w:b/>
-          <w:sz w:val="24"/>
-          <w:szCs w:val="24"/>
-        </w:rPr>
-      </w:pPr>
+          <w:b/>
+          <w:sz w:val="24"/>
+          <w:szCs w:val="24"/>
+        </w:rPr>
+        <w:t xml:space="preserve">: </w:t>
+      </w:r>
+      <w:r>
+        <w:rPr>
+          <w:rFonts w:ascii="Times New Roman" w:eastAsia="Times New Roman" w:hAnsi="Times New Roman" w:cs="Times New Roman"/>
+          <w:sz w:val="24"/>
+          <w:szCs w:val="24"/>
+        </w:rPr>
+        <w:t>El algoritmo por mezcla (</w:t>
+      </w:r>
       <w:proofErr w:type="spellStart"/>
       <w:r>
         <w:rPr>
           <w:rFonts w:ascii="Times New Roman" w:eastAsia="Times New Roman" w:hAnsi="Times New Roman" w:cs="Times New Roman"/>
-          <w:b/>
           <w:sz w:val="24"/>
           <w:szCs w:val="24"/>
         </w:rPr>
@@ -6317,7 +6210,6 @@
       <w:r>
         <w:rPr>
           <w:rFonts w:ascii="Times New Roman" w:eastAsia="Times New Roman" w:hAnsi="Times New Roman" w:cs="Times New Roman"/>
-          <w:b/>
           <w:sz w:val="24"/>
           <w:szCs w:val="24"/>
         </w:rPr>
@@ -6327,7 +6219,6 @@
       <w:r>
         <w:rPr>
           <w:rFonts w:ascii="Times New Roman" w:eastAsia="Times New Roman" w:hAnsi="Times New Roman" w:cs="Times New Roman"/>
-          <w:b/>
           <w:sz w:val="24"/>
           <w:szCs w:val="24"/>
         </w:rPr>
@@ -6337,6 +6228,107 @@
       <w:r>
         <w:rPr>
           <w:rFonts w:ascii="Times New Roman" w:eastAsia="Times New Roman" w:hAnsi="Times New Roman" w:cs="Times New Roman"/>
+          <w:sz w:val="24"/>
+          <w:szCs w:val="24"/>
+        </w:rPr>
+        <w:t>) es un algoritmo basado en divide y vencerás, que divide continuamente una lista por la mitad. Si la lista está vacía o tiene un solo ítem, se ordena por definición (el caso base). Si la lista tiene más de un ítem, dividimos la lista e invocamos recursivamente un ordenamiento por mezcla para ambas mitades. Una vez que las dos mitades están ordenadas, se realiza la operación fundamental. La mezcla es el proceso de tomar dos listas ordenadas más pequeñas y combinarlas en una sola lista nueva y ordenada.</w:t>
+      </w:r>
+    </w:p>
+    <w:p>
+      <w:pPr>
+        <w:rPr>
+          <w:rFonts w:ascii="Times New Roman" w:eastAsia="Times New Roman" w:hAnsi="Times New Roman" w:cs="Times New Roman"/>
+          <w:sz w:val="24"/>
+          <w:szCs w:val="24"/>
+        </w:rPr>
+      </w:pPr>
+      <w:r>
+        <w:rPr>
+          <w:rFonts w:ascii="Times New Roman" w:eastAsia="Times New Roman" w:hAnsi="Times New Roman" w:cs="Times New Roman"/>
+          <w:sz w:val="24"/>
+          <w:szCs w:val="24"/>
+        </w:rPr>
+        <w:t xml:space="preserve">Este algoritmo suele ser más fácil de implementar y más eficiente que su </w:t>
+      </w:r>
+      <w:r>
+        <w:rPr>
+          <w:rFonts w:ascii="Times New Roman" w:eastAsia="Times New Roman" w:hAnsi="Times New Roman" w:cs="Times New Roman"/>
+          <w:sz w:val="24"/>
+          <w:szCs w:val="24"/>
+        </w:rPr>
+        <w:t>rival (</w:t>
+      </w:r>
+      <w:proofErr w:type="spellStart"/>
+      <w:r>
+        <w:rPr>
+          <w:rFonts w:ascii="Times New Roman" w:eastAsia="Times New Roman" w:hAnsi="Times New Roman" w:cs="Times New Roman"/>
+          <w:sz w:val="24"/>
+          <w:szCs w:val="24"/>
+        </w:rPr>
+        <w:t>Quicksort</w:t>
+      </w:r>
+      <w:proofErr w:type="spellEnd"/>
+      <w:r>
+        <w:rPr>
+          <w:rFonts w:ascii="Times New Roman" w:eastAsia="Times New Roman" w:hAnsi="Times New Roman" w:cs="Times New Roman"/>
+          <w:sz w:val="24"/>
+          <w:szCs w:val="24"/>
+        </w:rPr>
+        <w:t>) cuando ordenada listas enlazadas.</w:t>
+      </w:r>
+    </w:p>
+    <w:p>
+      <w:pPr>
+        <w:rPr>
+          <w:rFonts w:ascii="Times New Roman" w:eastAsia="Times New Roman" w:hAnsi="Times New Roman" w:cs="Times New Roman"/>
+          <w:sz w:val="24"/>
+          <w:szCs w:val="24"/>
+        </w:rPr>
+      </w:pPr>
+    </w:p>
+    <w:p>
+      <w:pPr>
+        <w:rPr>
+          <w:rFonts w:ascii="Times New Roman" w:eastAsia="Times New Roman" w:hAnsi="Times New Roman" w:cs="Times New Roman"/>
+          <w:b/>
+          <w:sz w:val="24"/>
+          <w:szCs w:val="24"/>
+        </w:rPr>
+      </w:pPr>
+      <w:proofErr w:type="spellStart"/>
+      <w:r>
+        <w:rPr>
+          <w:rFonts w:ascii="Times New Roman" w:eastAsia="Times New Roman" w:hAnsi="Times New Roman" w:cs="Times New Roman"/>
+          <w:b/>
+          <w:sz w:val="24"/>
+          <w:szCs w:val="24"/>
+        </w:rPr>
+        <w:t>Heap</w:t>
+      </w:r>
+      <w:proofErr w:type="spellEnd"/>
+      <w:r>
+        <w:rPr>
+          <w:rFonts w:ascii="Times New Roman" w:eastAsia="Times New Roman" w:hAnsi="Times New Roman" w:cs="Times New Roman"/>
+          <w:b/>
+          <w:sz w:val="24"/>
+          <w:szCs w:val="24"/>
+        </w:rPr>
+        <w:t xml:space="preserve"> </w:t>
+      </w:r>
+      <w:proofErr w:type="spellStart"/>
+      <w:r>
+        <w:rPr>
+          <w:rFonts w:ascii="Times New Roman" w:eastAsia="Times New Roman" w:hAnsi="Times New Roman" w:cs="Times New Roman"/>
+          <w:b/>
+          <w:sz w:val="24"/>
+          <w:szCs w:val="24"/>
+        </w:rPr>
+        <w:t>sort</w:t>
+      </w:r>
+      <w:proofErr w:type="spellEnd"/>
+      <w:r>
+        <w:rPr>
+          <w:rFonts w:ascii="Times New Roman" w:eastAsia="Times New Roman" w:hAnsi="Times New Roman" w:cs="Times New Roman"/>
           <w:b/>
           <w:sz w:val="24"/>
           <w:szCs w:val="24"/>
@@ -6349,7 +6341,7 @@
           <w:sz w:val="24"/>
           <w:szCs w:val="24"/>
         </w:rPr>
-        <w:t>El algoritmo por mezcla (</w:t>
+        <w:t>El algoritmo de ordenamiento por montículos (</w:t>
       </w:r>
       <w:proofErr w:type="spellStart"/>
       <w:r>
@@ -6358,7 +6350,7 @@
           <w:sz w:val="24"/>
           <w:szCs w:val="24"/>
         </w:rPr>
-        <w:t>Merge</w:t>
+        <w:t>Heapsort</w:t>
       </w:r>
       <w:proofErr w:type="spellEnd"/>
       <w:r>
@@ -6367,198 +6359,16 @@
           <w:sz w:val="24"/>
           <w:szCs w:val="24"/>
         </w:rPr>
-        <w:t xml:space="preserve"> </w:t>
-      </w:r>
-      <w:proofErr w:type="spellStart"/>
-      <w:r>
-        <w:rPr>
-          <w:rFonts w:ascii="Times New Roman" w:eastAsia="Times New Roman" w:hAnsi="Times New Roman" w:cs="Times New Roman"/>
-          <w:sz w:val="24"/>
-          <w:szCs w:val="24"/>
-        </w:rPr>
-        <w:t>sort</w:t>
-      </w:r>
-      <w:proofErr w:type="spellEnd"/>
-      <w:r>
-        <w:rPr>
-          <w:rFonts w:ascii="Times New Roman" w:eastAsia="Times New Roman" w:hAnsi="Times New Roman" w:cs="Times New Roman"/>
-          <w:sz w:val="24"/>
-          <w:szCs w:val="24"/>
-        </w:rPr>
-        <w:t>) es un algoritmo basado en divide y vencerás, que divide continuamente una</w:t>
-      </w:r>
-      <w:r>
-        <w:rPr>
-          <w:rFonts w:ascii="Times New Roman" w:eastAsia="Times New Roman" w:hAnsi="Times New Roman" w:cs="Times New Roman"/>
-          <w:sz w:val="24"/>
-          <w:szCs w:val="24"/>
-        </w:rPr>
-        <w:t xml:space="preserve"> lista por la mitad. Si la lista está vacía o tiene un solo ítem, se ordena por definición (el caso base). Si la lista tiene más de un ítem, dividimos la lista e invocamos recursivamente un ordenamiento por mezcla para ambas mitades. Una vez que las dos mi</w:t>
-      </w:r>
-      <w:r>
-        <w:rPr>
-          <w:rFonts w:ascii="Times New Roman" w:eastAsia="Times New Roman" w:hAnsi="Times New Roman" w:cs="Times New Roman"/>
-          <w:sz w:val="24"/>
-          <w:szCs w:val="24"/>
-        </w:rPr>
-        <w:t>tades están ordenadas, se realiza la operación fundamental. La mezcla es el proceso de tomar dos listas ordenadas más pequeñas y combinarlas en una sola lista nueva y ordenada.</w:t>
-      </w:r>
-    </w:p>
-    <w:p>
-      <w:pPr>
-        <w:rPr>
-          <w:rFonts w:ascii="Times New Roman" w:eastAsia="Times New Roman" w:hAnsi="Times New Roman" w:cs="Times New Roman"/>
-          <w:sz w:val="24"/>
-          <w:szCs w:val="24"/>
-        </w:rPr>
-      </w:pPr>
-      <w:r>
-        <w:rPr>
-          <w:rFonts w:ascii="Times New Roman" w:eastAsia="Times New Roman" w:hAnsi="Times New Roman" w:cs="Times New Roman"/>
-          <w:sz w:val="24"/>
-          <w:szCs w:val="24"/>
-        </w:rPr>
-        <w:t xml:space="preserve">Este algoritmo suele ser más fácil de implementar y más eficiente que su </w:t>
-      </w:r>
-      <w:proofErr w:type="gramStart"/>
-      <w:r>
-        <w:rPr>
-          <w:rFonts w:ascii="Times New Roman" w:eastAsia="Times New Roman" w:hAnsi="Times New Roman" w:cs="Times New Roman"/>
-          <w:sz w:val="24"/>
-          <w:szCs w:val="24"/>
-        </w:rPr>
-        <w:t xml:space="preserve">rival </w:t>
-      </w:r>
-      <w:r>
-        <w:rPr>
-          <w:rFonts w:ascii="Times New Roman" w:eastAsia="Times New Roman" w:hAnsi="Times New Roman" w:cs="Times New Roman"/>
-          <w:sz w:val="24"/>
-          <w:szCs w:val="24"/>
-        </w:rPr>
-        <w:t xml:space="preserve"> (</w:t>
-      </w:r>
-      <w:proofErr w:type="spellStart"/>
-      <w:proofErr w:type="gramEnd"/>
-      <w:r>
-        <w:rPr>
-          <w:rFonts w:ascii="Times New Roman" w:eastAsia="Times New Roman" w:hAnsi="Times New Roman" w:cs="Times New Roman"/>
-          <w:sz w:val="24"/>
-          <w:szCs w:val="24"/>
-        </w:rPr>
-        <w:t>Quicksort</w:t>
-      </w:r>
-      <w:proofErr w:type="spellEnd"/>
-      <w:r>
-        <w:rPr>
-          <w:rFonts w:ascii="Times New Roman" w:eastAsia="Times New Roman" w:hAnsi="Times New Roman" w:cs="Times New Roman"/>
-          <w:sz w:val="24"/>
-          <w:szCs w:val="24"/>
-        </w:rPr>
-        <w:t>) cuando ordenada listas enlazadas.</w:t>
-      </w:r>
-    </w:p>
-    <w:p>
-      <w:pPr>
-        <w:rPr>
-          <w:rFonts w:ascii="Times New Roman" w:eastAsia="Times New Roman" w:hAnsi="Times New Roman" w:cs="Times New Roman"/>
-          <w:sz w:val="24"/>
-          <w:szCs w:val="24"/>
-        </w:rPr>
-      </w:pPr>
-    </w:p>
-    <w:p>
-      <w:pPr>
-        <w:rPr>
-          <w:rFonts w:ascii="Times New Roman" w:eastAsia="Times New Roman" w:hAnsi="Times New Roman" w:cs="Times New Roman"/>
-          <w:b/>
-          <w:sz w:val="24"/>
-          <w:szCs w:val="24"/>
-        </w:rPr>
-      </w:pPr>
-      <w:proofErr w:type="spellStart"/>
-      <w:r>
-        <w:rPr>
-          <w:rFonts w:ascii="Times New Roman" w:eastAsia="Times New Roman" w:hAnsi="Times New Roman" w:cs="Times New Roman"/>
-          <w:b/>
-          <w:sz w:val="24"/>
-          <w:szCs w:val="24"/>
-        </w:rPr>
-        <w:t>Heap</w:t>
-      </w:r>
-      <w:proofErr w:type="spellEnd"/>
-      <w:r>
-        <w:rPr>
-          <w:rFonts w:ascii="Times New Roman" w:eastAsia="Times New Roman" w:hAnsi="Times New Roman" w:cs="Times New Roman"/>
-          <w:b/>
-          <w:sz w:val="24"/>
-          <w:szCs w:val="24"/>
-        </w:rPr>
-        <w:t xml:space="preserve"> </w:t>
-      </w:r>
-      <w:proofErr w:type="spellStart"/>
-      <w:r>
-        <w:rPr>
-          <w:rFonts w:ascii="Times New Roman" w:eastAsia="Times New Roman" w:hAnsi="Times New Roman" w:cs="Times New Roman"/>
-          <w:b/>
-          <w:sz w:val="24"/>
-          <w:szCs w:val="24"/>
-        </w:rPr>
-        <w:t>sort</w:t>
-      </w:r>
-      <w:proofErr w:type="spellEnd"/>
-      <w:r>
-        <w:rPr>
-          <w:rFonts w:ascii="Times New Roman" w:eastAsia="Times New Roman" w:hAnsi="Times New Roman" w:cs="Times New Roman"/>
-          <w:b/>
-          <w:sz w:val="24"/>
-          <w:szCs w:val="24"/>
-        </w:rPr>
-        <w:t xml:space="preserve">: </w:t>
-      </w:r>
-      <w:r>
-        <w:rPr>
-          <w:rFonts w:ascii="Times New Roman" w:eastAsia="Times New Roman" w:hAnsi="Times New Roman" w:cs="Times New Roman"/>
-          <w:sz w:val="24"/>
-          <w:szCs w:val="24"/>
-        </w:rPr>
-        <w:t>El algoritmo de ordenamiento por montículos (</w:t>
-      </w:r>
-      <w:proofErr w:type="spellStart"/>
-      <w:r>
-        <w:rPr>
-          <w:rFonts w:ascii="Times New Roman" w:eastAsia="Times New Roman" w:hAnsi="Times New Roman" w:cs="Times New Roman"/>
-          <w:sz w:val="24"/>
-          <w:szCs w:val="24"/>
-        </w:rPr>
-        <w:t>Heapsort</w:t>
-      </w:r>
-      <w:proofErr w:type="spellEnd"/>
-      <w:r>
-        <w:rPr>
-          <w:rFonts w:ascii="Times New Roman" w:eastAsia="Times New Roman" w:hAnsi="Times New Roman" w:cs="Times New Roman"/>
-          <w:sz w:val="24"/>
-          <w:szCs w:val="24"/>
-        </w:rPr>
-        <w:t>) consiste en hacer uso de la estructura conocida como apilamiento, la cual es un tipo de árbol binario completo, en donde el elemento mayor o m</w:t>
-      </w:r>
-      <w:r>
-        <w:rPr>
-          <w:rFonts w:ascii="Times New Roman" w:eastAsia="Times New Roman" w:hAnsi="Times New Roman" w:cs="Times New Roman"/>
-          <w:sz w:val="24"/>
-          <w:szCs w:val="24"/>
-        </w:rPr>
-        <w:t xml:space="preserve">enor del arreglo (Dependiendo como se desea organizar) </w:t>
-      </w:r>
-      <w:proofErr w:type="spellStart"/>
-      <w:r>
-        <w:rPr>
-          <w:rFonts w:ascii="Times New Roman" w:eastAsia="Times New Roman" w:hAnsi="Times New Roman" w:cs="Times New Roman"/>
-          <w:sz w:val="24"/>
-          <w:szCs w:val="24"/>
-        </w:rPr>
-        <w:t>esta</w:t>
-      </w:r>
-      <w:proofErr w:type="spellEnd"/>
+        <w:t xml:space="preserve">) consiste en hacer uso de la estructura conocida como apilamiento, la cual es un tipo de árbol binario completo, en donde el elemento mayor o menor del arreglo (Dependiendo como se desea organizar) </w:t>
+      </w:r>
+      <w:r>
+        <w:rPr>
+          <w:rFonts w:ascii="Times New Roman" w:eastAsia="Times New Roman" w:hAnsi="Times New Roman" w:cs="Times New Roman"/>
+          <w:sz w:val="24"/>
+          <w:szCs w:val="24"/>
+        </w:rPr>
+        <w:t>está</w:t>
+      </w:r>
       <w:r>
         <w:rPr>
           <w:rFonts w:ascii="Times New Roman" w:eastAsia="Times New Roman" w:hAnsi="Times New Roman" w:cs="Times New Roman"/>
@@ -6576,16 +6386,14 @@
         <w:lastRenderedPageBreak/>
         <w:t xml:space="preserve">ordenado, después vuelve a construir el </w:t>
       </w:r>
-      <w:proofErr w:type="gramStart"/>
-      <w:r>
-        <w:rPr>
-          <w:rFonts w:ascii="Times New Roman" w:eastAsia="Times New Roman" w:hAnsi="Times New Roman" w:cs="Times New Roman"/>
-          <w:sz w:val="24"/>
-          <w:szCs w:val="24"/>
-        </w:rPr>
-        <w:t>montículo</w:t>
-      </w:r>
-      <w:proofErr w:type="gramEnd"/>
+      <w:r>
+        <w:rPr>
+          <w:rFonts w:ascii="Times New Roman" w:eastAsia="Times New Roman" w:hAnsi="Times New Roman" w:cs="Times New Roman"/>
+          <w:sz w:val="24"/>
+          <w:szCs w:val="24"/>
+        </w:rPr>
+        <w:t>montículo,</w:t>
+      </w:r>
       <w:r>
         <w:rPr>
           <w:rFonts w:ascii="Times New Roman" w:eastAsia="Times New Roman" w:hAnsi="Times New Roman" w:cs="Times New Roman"/>
@@ -6594,6 +6402,31 @@
         </w:rPr>
         <w:t xml:space="preserve"> pero sin el elemento que se </w:t>
       </w:r>
+      <w:r>
+        <w:rPr>
+          <w:rFonts w:ascii="Times New Roman" w:eastAsia="Times New Roman" w:hAnsi="Times New Roman" w:cs="Times New Roman"/>
+          <w:sz w:val="24"/>
+          <w:szCs w:val="24"/>
+        </w:rPr>
+        <w:t>acabó</w:t>
+      </w:r>
+      <w:r>
+        <w:rPr>
+          <w:rFonts w:ascii="Times New Roman" w:eastAsia="Times New Roman" w:hAnsi="Times New Roman" w:cs="Times New Roman"/>
+          <w:sz w:val="24"/>
+          <w:szCs w:val="24"/>
+        </w:rPr>
+        <w:t xml:space="preserve"> de extraer, y así va colocando todos los valores en el arreglo, el cual ya quedaría ordenado.</w:t>
+      </w:r>
+    </w:p>
+    <w:p>
+      <w:pPr>
+        <w:rPr>
+          <w:rFonts w:ascii="Times New Roman" w:eastAsia="Times New Roman" w:hAnsi="Times New Roman" w:cs="Times New Roman"/>
+          <w:sz w:val="24"/>
+          <w:szCs w:val="24"/>
+        </w:rPr>
+      </w:pPr>
       <w:proofErr w:type="spellStart"/>
       <w:r>
         <w:rPr>
@@ -6601,7 +6434,7 @@
           <w:sz w:val="24"/>
           <w:szCs w:val="24"/>
         </w:rPr>
-        <w:t>acabo</w:t>
+        <w:t>Heapsort</w:t>
       </w:r>
       <w:proofErr w:type="spellEnd"/>
       <w:r>
@@ -6610,25 +6443,8 @@
           <w:sz w:val="24"/>
           <w:szCs w:val="24"/>
         </w:rPr>
-        <w:t xml:space="preserve"> de extraer, y</w:t>
-      </w:r>
-      <w:r>
-        <w:rPr>
-          <w:rFonts w:ascii="Times New Roman" w:eastAsia="Times New Roman" w:hAnsi="Times New Roman" w:cs="Times New Roman"/>
-          <w:sz w:val="24"/>
-          <w:szCs w:val="24"/>
-        </w:rPr>
-        <w:t xml:space="preserve"> así va colocando todos los valores en el arreglo, el cual ya quedaría ordenado.</w:t>
-      </w:r>
-    </w:p>
-    <w:p>
-      <w:pPr>
-        <w:rPr>
-          <w:rFonts w:ascii="Times New Roman" w:eastAsia="Times New Roman" w:hAnsi="Times New Roman" w:cs="Times New Roman"/>
-          <w:sz w:val="24"/>
-          <w:szCs w:val="24"/>
-        </w:rPr>
-      </w:pPr>
+        <w:t xml:space="preserve"> a pesar de tener las mismas limitaciones en complejidad temporal que </w:t>
+      </w:r>
       <w:proofErr w:type="spellStart"/>
       <w:r>
         <w:rPr>
@@ -6636,7 +6452,7 @@
           <w:sz w:val="24"/>
           <w:szCs w:val="24"/>
         </w:rPr>
-        <w:t>Heapsort</w:t>
+        <w:t>merge</w:t>
       </w:r>
       <w:proofErr w:type="spellEnd"/>
       <w:r>
@@ -6645,7 +6461,7 @@
           <w:sz w:val="24"/>
           <w:szCs w:val="24"/>
         </w:rPr>
-        <w:t xml:space="preserve"> a pesar de tener las mismas limitaciones en complejidad temporal que </w:t>
+        <w:t xml:space="preserve"> </w:t>
       </w:r>
       <w:proofErr w:type="spellStart"/>
       <w:r>
@@ -6654,7 +6470,7 @@
           <w:sz w:val="24"/>
           <w:szCs w:val="24"/>
         </w:rPr>
-        <w:t>merge</w:t>
+        <w:t>sort</w:t>
       </w:r>
       <w:proofErr w:type="spellEnd"/>
       <w:r>
@@ -6663,12 +6479,52 @@
           <w:sz w:val="24"/>
           <w:szCs w:val="24"/>
         </w:rPr>
+        <w:t>, es más eficiente en complejidad temporal que el mencionado anteriormente.</w:t>
+      </w:r>
+    </w:p>
+    <w:p>
+      <w:pPr>
+        <w:rPr>
+          <w:rFonts w:ascii="Times New Roman" w:eastAsia="Times New Roman" w:hAnsi="Times New Roman" w:cs="Times New Roman"/>
+          <w:sz w:val="24"/>
+          <w:szCs w:val="24"/>
+        </w:rPr>
+      </w:pPr>
+    </w:p>
+    <w:p>
+      <w:pPr>
+        <w:rPr>
+          <w:rFonts w:ascii="Times New Roman" w:eastAsia="Times New Roman" w:hAnsi="Times New Roman" w:cs="Times New Roman"/>
+          <w:b/>
+          <w:sz w:val="24"/>
+          <w:szCs w:val="24"/>
+        </w:rPr>
+      </w:pPr>
+      <w:proofErr w:type="spellStart"/>
+      <w:r>
+        <w:rPr>
+          <w:rFonts w:ascii="Times New Roman" w:eastAsia="Times New Roman" w:hAnsi="Times New Roman" w:cs="Times New Roman"/>
+          <w:b/>
+          <w:sz w:val="24"/>
+          <w:szCs w:val="24"/>
+        </w:rPr>
+        <w:t>Bucket</w:t>
+      </w:r>
+      <w:proofErr w:type="spellEnd"/>
+      <w:r>
+        <w:rPr>
+          <w:rFonts w:ascii="Times New Roman" w:eastAsia="Times New Roman" w:hAnsi="Times New Roman" w:cs="Times New Roman"/>
+          <w:b/>
+          <w:sz w:val="24"/>
+          <w:szCs w:val="24"/>
+        </w:rPr>
         <w:t xml:space="preserve"> </w:t>
       </w:r>
       <w:proofErr w:type="spellStart"/>
       <w:r>
         <w:rPr>
           <w:rFonts w:ascii="Times New Roman" w:eastAsia="Times New Roman" w:hAnsi="Times New Roman" w:cs="Times New Roman"/>
+          <w:b/>
           <w:sz w:val="24"/>
           <w:szCs w:val="24"/>
         </w:rPr>
@@ -6678,35 +6534,24 @@
       <w:r>
         <w:rPr>
           <w:rFonts w:ascii="Times New Roman" w:eastAsia="Times New Roman" w:hAnsi="Times New Roman" w:cs="Times New Roman"/>
-          <w:sz w:val="24"/>
-          <w:szCs w:val="24"/>
-        </w:rPr>
-        <w:t>, es más eficiente en complejidad temporal que el mencionado anteriormente.</w:t>
-      </w:r>
-    </w:p>
-    <w:p>
-      <w:pPr>
-        <w:rPr>
-          <w:rFonts w:ascii="Times New Roman" w:eastAsia="Times New Roman" w:hAnsi="Times New Roman" w:cs="Times New Roman"/>
-          <w:sz w:val="24"/>
-          <w:szCs w:val="24"/>
-        </w:rPr>
-      </w:pPr>
-    </w:p>
-    <w:p>
-      <w:pPr>
-        <w:rPr>
-          <w:rFonts w:ascii="Times New Roman" w:eastAsia="Times New Roman" w:hAnsi="Times New Roman" w:cs="Times New Roman"/>
-          <w:b/>
-          <w:sz w:val="24"/>
-          <w:szCs w:val="24"/>
-        </w:rPr>
-      </w:pPr>
+          <w:b/>
+          <w:sz w:val="24"/>
+          <w:szCs w:val="24"/>
+        </w:rPr>
+        <w:t xml:space="preserve">: </w:t>
+      </w:r>
+      <w:r>
+        <w:rPr>
+          <w:rFonts w:ascii="Times New Roman" w:eastAsia="Times New Roman" w:hAnsi="Times New Roman" w:cs="Times New Roman"/>
+          <w:sz w:val="24"/>
+          <w:szCs w:val="24"/>
+        </w:rPr>
+        <w:t>El algoritmo por casilleros (</w:t>
+      </w:r>
       <w:proofErr w:type="spellStart"/>
       <w:r>
         <w:rPr>
           <w:rFonts w:ascii="Times New Roman" w:eastAsia="Times New Roman" w:hAnsi="Times New Roman" w:cs="Times New Roman"/>
-          <w:b/>
           <w:sz w:val="24"/>
           <w:szCs w:val="24"/>
         </w:rPr>
@@ -6716,7 +6561,6 @@
       <w:r>
         <w:rPr>
           <w:rFonts w:ascii="Times New Roman" w:eastAsia="Times New Roman" w:hAnsi="Times New Roman" w:cs="Times New Roman"/>
-          <w:b/>
           <w:sz w:val="24"/>
           <w:szCs w:val="24"/>
         </w:rPr>
@@ -6726,25 +6570,79 @@
       <w:r>
         <w:rPr>
           <w:rFonts w:ascii="Times New Roman" w:eastAsia="Times New Roman" w:hAnsi="Times New Roman" w:cs="Times New Roman"/>
-          <w:b/>
-          <w:sz w:val="24"/>
-          <w:szCs w:val="24"/>
-        </w:rPr>
-        <w:t>sor</w:t>
-      </w:r>
-      <w:r>
-        <w:rPr>
-          <w:rFonts w:ascii="Times New Roman" w:eastAsia="Times New Roman" w:hAnsi="Times New Roman" w:cs="Times New Roman"/>
-          <w:b/>
-          <w:sz w:val="24"/>
-          <w:szCs w:val="24"/>
-        </w:rPr>
-        <w:t>t</w:t>
+          <w:sz w:val="24"/>
+          <w:szCs w:val="24"/>
+        </w:rPr>
+        <w:t>sort</w:t>
       </w:r>
       <w:proofErr w:type="spellEnd"/>
       <w:r>
         <w:rPr>
           <w:rFonts w:ascii="Times New Roman" w:eastAsia="Times New Roman" w:hAnsi="Times New Roman" w:cs="Times New Roman"/>
+          <w:sz w:val="24"/>
+          <w:szCs w:val="24"/>
+        </w:rPr>
+        <w:t>) consiste en distribuir todos los elementos a ordenar</w:t>
+      </w:r>
+    </w:p>
+    <w:p>
+      <w:pPr>
+        <w:rPr>
+          <w:rFonts w:ascii="Times New Roman" w:eastAsia="Times New Roman" w:hAnsi="Times New Roman" w:cs="Times New Roman"/>
+          <w:sz w:val="24"/>
+          <w:szCs w:val="24"/>
+        </w:rPr>
+      </w:pPr>
+      <w:r>
+        <w:rPr>
+          <w:rFonts w:ascii="Times New Roman" w:eastAsia="Times New Roman" w:hAnsi="Times New Roman" w:cs="Times New Roman"/>
+          <w:sz w:val="24"/>
+          <w:szCs w:val="24"/>
+        </w:rPr>
+        <w:t>entre un número finito de casilleros. Cada casillero solo puede contener elementos que cumplan con determinadas condiciones. Estas condiciones deben ser excluyentes entre sí, para evitar que un elemento pueda estar en 2 casilleros a la vez. Se organizan los elementos dentro de cada casillero y luego se ordenan todos los casilleros.</w:t>
+      </w:r>
+    </w:p>
+    <w:p>
+      <w:pPr>
+        <w:rPr>
+          <w:rFonts w:ascii="Times New Roman" w:eastAsia="Times New Roman" w:hAnsi="Times New Roman" w:cs="Times New Roman"/>
+          <w:sz w:val="24"/>
+          <w:szCs w:val="24"/>
+        </w:rPr>
+      </w:pPr>
+    </w:p>
+    <w:p>
+      <w:pPr>
+        <w:rPr>
+          <w:rFonts w:ascii="Times New Roman" w:eastAsia="Times New Roman" w:hAnsi="Times New Roman" w:cs="Times New Roman"/>
+          <w:b/>
+          <w:sz w:val="24"/>
+          <w:szCs w:val="24"/>
+        </w:rPr>
+      </w:pPr>
+      <w:r>
+        <w:rPr>
+          <w:rFonts w:ascii="Times New Roman" w:eastAsia="Times New Roman" w:hAnsi="Times New Roman" w:cs="Times New Roman"/>
+          <w:b/>
+          <w:sz w:val="24"/>
+          <w:szCs w:val="24"/>
+        </w:rPr>
+        <w:t xml:space="preserve">Bogo </w:t>
+      </w:r>
+      <w:proofErr w:type="spellStart"/>
+      <w:r>
+        <w:rPr>
+          <w:rFonts w:ascii="Times New Roman" w:eastAsia="Times New Roman" w:hAnsi="Times New Roman" w:cs="Times New Roman"/>
+          <w:b/>
+          <w:sz w:val="24"/>
+          <w:szCs w:val="24"/>
+        </w:rPr>
+        <w:t>sort</w:t>
+      </w:r>
+      <w:proofErr w:type="spellEnd"/>
+      <w:r>
+        <w:rPr>
+          <w:rFonts w:ascii="Times New Roman" w:eastAsia="Times New Roman" w:hAnsi="Times New Roman" w:cs="Times New Roman"/>
           <w:b/>
           <w:sz w:val="24"/>
           <w:szCs w:val="24"/>
@@ -6757,7 +6655,7 @@
           <w:sz w:val="24"/>
           <w:szCs w:val="24"/>
         </w:rPr>
-        <w:t>El algoritmo por casilleros (</w:t>
+        <w:t>El algoritmo aleatorio (</w:t>
       </w:r>
       <w:proofErr w:type="spellStart"/>
       <w:r>
@@ -6766,7 +6664,7 @@
           <w:sz w:val="24"/>
           <w:szCs w:val="24"/>
         </w:rPr>
-        <w:t>Bucket</w:t>
+        <w:t>Bogosort</w:t>
       </w:r>
       <w:proofErr w:type="spellEnd"/>
       <w:r>
@@ -6775,143 +6673,16 @@
           <w:sz w:val="24"/>
           <w:szCs w:val="24"/>
         </w:rPr>
-        <w:t xml:space="preserve"> </w:t>
-      </w:r>
-      <w:proofErr w:type="spellStart"/>
-      <w:r>
-        <w:rPr>
-          <w:rFonts w:ascii="Times New Roman" w:eastAsia="Times New Roman" w:hAnsi="Times New Roman" w:cs="Times New Roman"/>
-          <w:sz w:val="24"/>
-          <w:szCs w:val="24"/>
-        </w:rPr>
-        <w:t>sort</w:t>
-      </w:r>
-      <w:proofErr w:type="spellEnd"/>
-      <w:r>
-        <w:rPr>
-          <w:rFonts w:ascii="Times New Roman" w:eastAsia="Times New Roman" w:hAnsi="Times New Roman" w:cs="Times New Roman"/>
-          <w:sz w:val="24"/>
-          <w:szCs w:val="24"/>
-        </w:rPr>
-        <w:t>) consiste en distribuir todos los elementos a ordenar</w:t>
-      </w:r>
-    </w:p>
-    <w:p>
-      <w:pPr>
-        <w:rPr>
-          <w:rFonts w:ascii="Times New Roman" w:eastAsia="Times New Roman" w:hAnsi="Times New Roman" w:cs="Times New Roman"/>
-          <w:sz w:val="24"/>
-          <w:szCs w:val="24"/>
-        </w:rPr>
-      </w:pPr>
-      <w:r>
-        <w:rPr>
-          <w:rFonts w:ascii="Times New Roman" w:eastAsia="Times New Roman" w:hAnsi="Times New Roman" w:cs="Times New Roman"/>
-          <w:sz w:val="24"/>
-          <w:szCs w:val="24"/>
-        </w:rPr>
-        <w:t>entre un número finito de casilleros. Cada casillero solo puede contener elementos que cumplan con determinadas condiciones. Estas condiciones deben ser exclu</w:t>
-      </w:r>
-      <w:r>
-        <w:rPr>
-          <w:rFonts w:ascii="Times New Roman" w:eastAsia="Times New Roman" w:hAnsi="Times New Roman" w:cs="Times New Roman"/>
-          <w:sz w:val="24"/>
-          <w:szCs w:val="24"/>
-        </w:rPr>
-        <w:t>yentes entre sí, para evitar que un elemento pueda estar en 2 casilleros a la vez. Se organizan los elementos dentro de cada casillero y luego se ordenan todos los casilleros.</w:t>
-      </w:r>
-    </w:p>
-    <w:p>
-      <w:pPr>
-        <w:rPr>
-          <w:rFonts w:ascii="Times New Roman" w:eastAsia="Times New Roman" w:hAnsi="Times New Roman" w:cs="Times New Roman"/>
-          <w:sz w:val="24"/>
-          <w:szCs w:val="24"/>
-        </w:rPr>
-      </w:pPr>
-    </w:p>
-    <w:p>
-      <w:pPr>
-        <w:rPr>
-          <w:rFonts w:ascii="Times New Roman" w:eastAsia="Times New Roman" w:hAnsi="Times New Roman" w:cs="Times New Roman"/>
-          <w:b/>
-          <w:sz w:val="24"/>
-          <w:szCs w:val="24"/>
-        </w:rPr>
-      </w:pPr>
-      <w:r>
-        <w:rPr>
-          <w:rFonts w:ascii="Times New Roman" w:eastAsia="Times New Roman" w:hAnsi="Times New Roman" w:cs="Times New Roman"/>
-          <w:b/>
-          <w:sz w:val="24"/>
-          <w:szCs w:val="24"/>
-        </w:rPr>
-        <w:t xml:space="preserve">Bogo </w:t>
-      </w:r>
-      <w:proofErr w:type="spellStart"/>
-      <w:r>
-        <w:rPr>
-          <w:rFonts w:ascii="Times New Roman" w:eastAsia="Times New Roman" w:hAnsi="Times New Roman" w:cs="Times New Roman"/>
-          <w:b/>
-          <w:sz w:val="24"/>
-          <w:szCs w:val="24"/>
-        </w:rPr>
-        <w:t>sort</w:t>
-      </w:r>
-      <w:proofErr w:type="spellEnd"/>
-      <w:r>
-        <w:rPr>
-          <w:rFonts w:ascii="Times New Roman" w:eastAsia="Times New Roman" w:hAnsi="Times New Roman" w:cs="Times New Roman"/>
-          <w:b/>
-          <w:sz w:val="24"/>
-          <w:szCs w:val="24"/>
-        </w:rPr>
-        <w:t xml:space="preserve">: </w:t>
-      </w:r>
-      <w:r>
-        <w:rPr>
-          <w:rFonts w:ascii="Times New Roman" w:eastAsia="Times New Roman" w:hAnsi="Times New Roman" w:cs="Times New Roman"/>
-          <w:sz w:val="24"/>
-          <w:szCs w:val="24"/>
-        </w:rPr>
-        <w:t>El algoritmo aleatorio (</w:t>
-      </w:r>
-      <w:proofErr w:type="spellStart"/>
-      <w:r>
-        <w:rPr>
-          <w:rFonts w:ascii="Times New Roman" w:eastAsia="Times New Roman" w:hAnsi="Times New Roman" w:cs="Times New Roman"/>
-          <w:sz w:val="24"/>
-          <w:szCs w:val="24"/>
-        </w:rPr>
-        <w:t>Bogosort</w:t>
-      </w:r>
-      <w:proofErr w:type="spellEnd"/>
-      <w:r>
-        <w:rPr>
-          <w:rFonts w:ascii="Times New Roman" w:eastAsia="Times New Roman" w:hAnsi="Times New Roman" w:cs="Times New Roman"/>
-          <w:sz w:val="24"/>
-          <w:szCs w:val="24"/>
-        </w:rPr>
-        <w:t xml:space="preserve">) es un algoritmo inefectivo basado </w:t>
-      </w:r>
-      <w:r>
-        <w:rPr>
-          <w:rFonts w:ascii="Times New Roman" w:eastAsia="Times New Roman" w:hAnsi="Times New Roman" w:cs="Times New Roman"/>
-          <w:sz w:val="24"/>
-          <w:szCs w:val="24"/>
-        </w:rPr>
-        <w:t xml:space="preserve">en el paradigma de ensayo y error, en este se mezclan las entradas del arreglo de forma aleatoria y después evalúa si el arreglo quedó ordenado, en caso de que no estar ordenado sigue tratando de organizarlo de forma aleatoria. En el peor de los </w:t>
-      </w:r>
-      <w:proofErr w:type="gramStart"/>
-      <w:r>
-        <w:rPr>
-          <w:rFonts w:ascii="Times New Roman" w:eastAsia="Times New Roman" w:hAnsi="Times New Roman" w:cs="Times New Roman"/>
-          <w:sz w:val="24"/>
-          <w:szCs w:val="24"/>
-        </w:rPr>
-        <w:t>casos,  el</w:t>
-      </w:r>
-      <w:proofErr w:type="gramEnd"/>
+        <w:t xml:space="preserve">) es un algoritmo inefectivo basado en el paradigma de ensayo y error, en este se mezclan las entradas del arreglo de forma aleatoria y después evalúa si el arreglo quedó ordenado, en caso de que no estar ordenado sigue tratando de organizarlo de forma aleatoria. En el peor de los </w:t>
+      </w:r>
+      <w:r>
+        <w:rPr>
+          <w:rFonts w:ascii="Times New Roman" w:eastAsia="Times New Roman" w:hAnsi="Times New Roman" w:cs="Times New Roman"/>
+          <w:sz w:val="24"/>
+          <w:szCs w:val="24"/>
+        </w:rPr>
+        <w:t>casos, el</w:t>
+      </w:r>
       <w:r>
         <w:rPr>
           <w:rFonts w:ascii="Times New Roman" w:eastAsia="Times New Roman" w:hAnsi="Times New Roman" w:cs="Times New Roman"/>
@@ -7034,15 +6805,7 @@
           <w:sz w:val="24"/>
           <w:szCs w:val="24"/>
         </w:rPr>
-        <w:t>Que en el conjunto de algoritmos selecc</w:t>
-      </w:r>
-      <w:r>
-        <w:rPr>
-          <w:rFonts w:ascii="Times New Roman" w:eastAsia="Times New Roman" w:hAnsi="Times New Roman" w:cs="Times New Roman"/>
-          <w:sz w:val="24"/>
-          <w:szCs w:val="24"/>
-        </w:rPr>
-        <w:t>ionados los algoritmos se complementen entre sí, es decir, si uno no es eficiente manejando listas ordenadas inversamente debe haber otro que sea eficiente manejando ese tipo de listas y así.</w:t>
+        <w:t>Que en el conjunto de algoritmos seleccionados los algoritmos se complementen entre sí, es decir, si uno no es eficiente manejando listas ordenadas inversamente debe haber otro que sea eficiente manejando ese tipo de listas y así.</w:t>
       </w:r>
     </w:p>
     <w:p>
@@ -7123,15 +6886,7 @@
           <w:sz w:val="24"/>
           <w:szCs w:val="24"/>
         </w:rPr>
-        <w:t xml:space="preserve"> Es inefectivo, puede haber c</w:t>
-      </w:r>
-      <w:r>
-        <w:rPr>
-          <w:rFonts w:ascii="Times New Roman" w:eastAsia="Times New Roman" w:hAnsi="Times New Roman" w:cs="Times New Roman"/>
-          <w:sz w:val="24"/>
-          <w:szCs w:val="24"/>
-        </w:rPr>
-        <w:t>asos en los que nunca llegue a una solución. Además, su complejidad temporal es demasiado ineficiente para nuestros requerimientos.</w:t>
+        <w:t xml:space="preserve"> Es inefectivo, puede haber casos en los que nunca llegue a una solución. Además, su complejidad temporal es demasiado ineficiente para nuestros requerimientos.</w:t>
       </w:r>
       <w:r>
         <w:rPr>
@@ -7267,15 +7022,7 @@
           <w:sz w:val="24"/>
           <w:szCs w:val="24"/>
         </w:rPr>
-        <w:t>Complejidad temporal ineficiente para la resolución del problema, aunque traba</w:t>
-      </w:r>
-      <w:r>
-        <w:rPr>
-          <w:rFonts w:ascii="Times New Roman" w:eastAsia="Times New Roman" w:hAnsi="Times New Roman" w:cs="Times New Roman"/>
-          <w:sz w:val="24"/>
-          <w:szCs w:val="24"/>
-        </w:rPr>
-        <w:t>jan muy buenos con grupos pequeños de datos y son muy fáciles de implementar.</w:t>
+        <w:t>Complejidad temporal ineficiente para la resolución del problema, aunque trabajan muy buenos con grupos pequeños de datos y son muy fáciles de implementar.</w:t>
       </w:r>
     </w:p>
     <w:p>
@@ -7334,33 +7081,51 @@
         </w:rPr>
         <w:t xml:space="preserve">Es uno de los </w:t>
       </w:r>
+      <w:r>
+        <w:rPr>
+          <w:rFonts w:ascii="Times New Roman" w:eastAsia="Times New Roman" w:hAnsi="Times New Roman" w:cs="Times New Roman"/>
+          <w:sz w:val="24"/>
+          <w:szCs w:val="24"/>
+        </w:rPr>
+        <w:t>más</w:t>
+      </w:r>
+      <w:r>
+        <w:rPr>
+          <w:rFonts w:ascii="Times New Roman" w:eastAsia="Times New Roman" w:hAnsi="Times New Roman" w:cs="Times New Roman"/>
+          <w:sz w:val="24"/>
+          <w:szCs w:val="24"/>
+        </w:rPr>
+        <w:t xml:space="preserve"> estables, muy eficiente, pero toma bastante tiempo de implementar y no cumple un propósito general.</w:t>
+      </w:r>
+    </w:p>
+    <w:p>
+      <w:pPr>
+        <w:rPr>
+          <w:rFonts w:ascii="Times New Roman" w:eastAsia="Times New Roman" w:hAnsi="Times New Roman" w:cs="Times New Roman"/>
+          <w:sz w:val="24"/>
+          <w:szCs w:val="24"/>
+        </w:rPr>
+      </w:pPr>
       <w:proofErr w:type="spellStart"/>
       <w:r>
         <w:rPr>
           <w:rFonts w:ascii="Times New Roman" w:eastAsia="Times New Roman" w:hAnsi="Times New Roman" w:cs="Times New Roman"/>
-          <w:sz w:val="24"/>
-          <w:szCs w:val="24"/>
-        </w:rPr>
-        <w:t>mas</w:t>
+          <w:b/>
+          <w:sz w:val="24"/>
+          <w:szCs w:val="24"/>
+        </w:rPr>
+        <w:t>Bucket</w:t>
       </w:r>
       <w:proofErr w:type="spellEnd"/>
       <w:r>
         <w:rPr>
           <w:rFonts w:ascii="Times New Roman" w:eastAsia="Times New Roman" w:hAnsi="Times New Roman" w:cs="Times New Roman"/>
-          <w:sz w:val="24"/>
-          <w:szCs w:val="24"/>
-        </w:rPr>
-        <w:t xml:space="preserve"> estables, muy eficiente, pero toma bastante tiempo de implementar y no cumple un propósito general.</w:t>
-      </w:r>
-    </w:p>
-    <w:p>
-      <w:pPr>
-        <w:rPr>
-          <w:rFonts w:ascii="Times New Roman" w:eastAsia="Times New Roman" w:hAnsi="Times New Roman" w:cs="Times New Roman"/>
-          <w:sz w:val="24"/>
-          <w:szCs w:val="24"/>
-        </w:rPr>
-      </w:pPr>
+          <w:b/>
+          <w:sz w:val="24"/>
+          <w:szCs w:val="24"/>
+        </w:rPr>
+        <w:t xml:space="preserve"> </w:t>
+      </w:r>
       <w:proofErr w:type="spellStart"/>
       <w:r>
         <w:rPr>
@@ -7369,7 +7134,7 @@
           <w:sz w:val="24"/>
           <w:szCs w:val="24"/>
         </w:rPr>
-        <w:t>Bucket</w:t>
+        <w:t>sort</w:t>
       </w:r>
       <w:proofErr w:type="spellEnd"/>
       <w:r>
@@ -7379,6 +7144,59 @@
           <w:sz w:val="24"/>
           <w:szCs w:val="24"/>
         </w:rPr>
+        <w:t xml:space="preserve">: </w:t>
+      </w:r>
+      <w:r>
+        <w:rPr>
+          <w:rFonts w:ascii="Times New Roman" w:eastAsia="Times New Roman" w:hAnsi="Times New Roman" w:cs="Times New Roman"/>
+          <w:sz w:val="24"/>
+          <w:szCs w:val="24"/>
+        </w:rPr>
+        <w:t xml:space="preserve">Es uno de los </w:t>
+      </w:r>
+      <w:r>
+        <w:rPr>
+          <w:rFonts w:ascii="Times New Roman" w:eastAsia="Times New Roman" w:hAnsi="Times New Roman" w:cs="Times New Roman"/>
+          <w:sz w:val="24"/>
+          <w:szCs w:val="24"/>
+        </w:rPr>
+        <w:t>más</w:t>
+      </w:r>
+      <w:r>
+        <w:rPr>
+          <w:rFonts w:ascii="Times New Roman" w:eastAsia="Times New Roman" w:hAnsi="Times New Roman" w:cs="Times New Roman"/>
+          <w:sz w:val="24"/>
+          <w:szCs w:val="24"/>
+        </w:rPr>
+        <w:t xml:space="preserve"> eficientes en complejidad temporal en cuanto a la ejecución del ordenamiento, pero se deben estructurar los datos de cierta manera antes de poder ejecutarlo dificultando su implementación.</w:t>
+      </w:r>
+    </w:p>
+    <w:p>
+      <w:pPr>
+        <w:rPr>
+          <w:rFonts w:ascii="Times New Roman" w:eastAsia="Times New Roman" w:hAnsi="Times New Roman" w:cs="Times New Roman"/>
+          <w:sz w:val="24"/>
+          <w:szCs w:val="24"/>
+        </w:rPr>
+      </w:pPr>
+      <w:proofErr w:type="spellStart"/>
+      <w:r>
+        <w:rPr>
+          <w:rFonts w:ascii="Times New Roman" w:eastAsia="Times New Roman" w:hAnsi="Times New Roman" w:cs="Times New Roman"/>
+          <w:b/>
+          <w:sz w:val="24"/>
+          <w:szCs w:val="24"/>
+        </w:rPr>
+        <w:t>Radix</w:t>
+      </w:r>
+      <w:proofErr w:type="spellEnd"/>
+      <w:r>
+        <w:rPr>
+          <w:rFonts w:ascii="Times New Roman" w:eastAsia="Times New Roman" w:hAnsi="Times New Roman" w:cs="Times New Roman"/>
+          <w:b/>
+          <w:sz w:val="24"/>
+          <w:szCs w:val="24"/>
+        </w:rPr>
         <w:t xml:space="preserve"> </w:t>
       </w:r>
       <w:proofErr w:type="spellStart"/>
@@ -7407,7 +7225,83 @@
           <w:sz w:val="24"/>
           <w:szCs w:val="24"/>
         </w:rPr>
-        <w:t xml:space="preserve">Es uno de los </w:t>
+        <w:t>Trabaja separando dígitos lo cual puede llegar a ser muy ineficiente al trabajar con números de coma flotante.</w:t>
+      </w:r>
+    </w:p>
+    <w:p>
+      <w:pPr>
+        <w:rPr>
+          <w:rFonts w:ascii="Times New Roman" w:eastAsia="Times New Roman" w:hAnsi="Times New Roman" w:cs="Times New Roman"/>
+          <w:sz w:val="24"/>
+          <w:szCs w:val="24"/>
+        </w:rPr>
+      </w:pPr>
+    </w:p>
+    <w:p>
+      <w:pPr>
+        <w:rPr>
+          <w:rFonts w:ascii="Times New Roman" w:eastAsia="Times New Roman" w:hAnsi="Times New Roman" w:cs="Times New Roman"/>
+          <w:b/>
+          <w:sz w:val="24"/>
+          <w:szCs w:val="24"/>
+        </w:rPr>
+      </w:pPr>
+    </w:p>
+    <w:p>
+      <w:pPr>
+        <w:rPr>
+          <w:rFonts w:ascii="Times New Roman" w:eastAsia="Times New Roman" w:hAnsi="Times New Roman" w:cs="Times New Roman"/>
+          <w:b/>
+          <w:sz w:val="24"/>
+          <w:szCs w:val="24"/>
+        </w:rPr>
+      </w:pPr>
+    </w:p>
+    <w:p>
+      <w:pPr>
+        <w:rPr>
+          <w:rFonts w:ascii="Times New Roman" w:eastAsia="Times New Roman" w:hAnsi="Times New Roman" w:cs="Times New Roman"/>
+          <w:b/>
+          <w:sz w:val="24"/>
+          <w:szCs w:val="24"/>
+        </w:rPr>
+      </w:pPr>
+    </w:p>
+    <w:p>
+      <w:pPr>
+        <w:rPr>
+          <w:rFonts w:ascii="Times New Roman" w:eastAsia="Times New Roman" w:hAnsi="Times New Roman" w:cs="Times New Roman"/>
+          <w:b/>
+          <w:sz w:val="24"/>
+          <w:szCs w:val="24"/>
+        </w:rPr>
+      </w:pPr>
+      <w:r>
+        <w:rPr>
+          <w:rFonts w:ascii="Times New Roman" w:eastAsia="Times New Roman" w:hAnsi="Times New Roman" w:cs="Times New Roman"/>
+          <w:b/>
+          <w:sz w:val="24"/>
+          <w:szCs w:val="24"/>
+        </w:rPr>
+        <w:lastRenderedPageBreak/>
+        <w:t>Evaluación y selección de la mejor solución:</w:t>
+      </w:r>
+    </w:p>
+    <w:p>
+      <w:pPr>
+        <w:rPr>
+          <w:rFonts w:ascii="Times New Roman" w:eastAsia="Times New Roman" w:hAnsi="Times New Roman" w:cs="Times New Roman"/>
+          <w:sz w:val="24"/>
+          <w:szCs w:val="24"/>
+        </w:rPr>
+      </w:pPr>
+      <w:r>
+        <w:rPr>
+          <w:rFonts w:ascii="Times New Roman" w:eastAsia="Times New Roman" w:hAnsi="Times New Roman" w:cs="Times New Roman"/>
+          <w:sz w:val="24"/>
+          <w:szCs w:val="24"/>
+        </w:rPr>
+        <w:t xml:space="preserve">Por lo anterior, los algoritmos que no fueron descartados son Quick </w:t>
       </w:r>
       <w:proofErr w:type="spellStart"/>
       <w:r>
@@ -7416,7 +7310,7 @@
           <w:sz w:val="24"/>
           <w:szCs w:val="24"/>
         </w:rPr>
-        <w:t>mas</w:t>
+        <w:t>sort</w:t>
       </w:r>
       <w:proofErr w:type="spellEnd"/>
       <w:r>
@@ -7425,40 +7319,21 @@
           <w:sz w:val="24"/>
           <w:szCs w:val="24"/>
         </w:rPr>
-        <w:t xml:space="preserve"> eficientes en comp</w:t>
-      </w:r>
-      <w:r>
-        <w:rPr>
-          <w:rFonts w:ascii="Times New Roman" w:eastAsia="Times New Roman" w:hAnsi="Times New Roman" w:cs="Times New Roman"/>
-          <w:sz w:val="24"/>
-          <w:szCs w:val="24"/>
-        </w:rPr>
-        <w:t>lejidad temporal en cuanto a la ejecución del ordenamiento, pero se deben estructurar los datos de cierta manera antes de poder ejecutarlo dificultando su implementación.</w:t>
-      </w:r>
-    </w:p>
-    <w:p>
-      <w:pPr>
-        <w:rPr>
-          <w:rFonts w:ascii="Times New Roman" w:eastAsia="Times New Roman" w:hAnsi="Times New Roman" w:cs="Times New Roman"/>
-          <w:sz w:val="24"/>
-          <w:szCs w:val="24"/>
-        </w:rPr>
-      </w:pPr>
+        <w:t xml:space="preserve">, </w:t>
+      </w:r>
       <w:proofErr w:type="spellStart"/>
       <w:r>
         <w:rPr>
           <w:rFonts w:ascii="Times New Roman" w:eastAsia="Times New Roman" w:hAnsi="Times New Roman" w:cs="Times New Roman"/>
-          <w:b/>
-          <w:sz w:val="24"/>
-          <w:szCs w:val="24"/>
-        </w:rPr>
-        <w:t>Radix</w:t>
+          <w:sz w:val="24"/>
+          <w:szCs w:val="24"/>
+        </w:rPr>
+        <w:t>Merge</w:t>
       </w:r>
       <w:proofErr w:type="spellEnd"/>
       <w:r>
         <w:rPr>
           <w:rFonts w:ascii="Times New Roman" w:eastAsia="Times New Roman" w:hAnsi="Times New Roman" w:cs="Times New Roman"/>
-          <w:b/>
           <w:sz w:val="24"/>
           <w:szCs w:val="24"/>
         </w:rPr>
@@ -7468,7 +7343,6 @@
       <w:r>
         <w:rPr>
           <w:rFonts w:ascii="Times New Roman" w:eastAsia="Times New Roman" w:hAnsi="Times New Roman" w:cs="Times New Roman"/>
-          <w:b/>
           <w:sz w:val="24"/>
           <w:szCs w:val="24"/>
         </w:rPr>
@@ -7478,83 +7352,10 @@
       <w:r>
         <w:rPr>
           <w:rFonts w:ascii="Times New Roman" w:eastAsia="Times New Roman" w:hAnsi="Times New Roman" w:cs="Times New Roman"/>
-          <w:b/>
-          <w:sz w:val="24"/>
-          <w:szCs w:val="24"/>
-        </w:rPr>
-        <w:t xml:space="preserve">: </w:t>
-      </w:r>
-      <w:r>
-        <w:rPr>
-          <w:rFonts w:ascii="Times New Roman" w:eastAsia="Times New Roman" w:hAnsi="Times New Roman" w:cs="Times New Roman"/>
-          <w:sz w:val="24"/>
-          <w:szCs w:val="24"/>
-        </w:rPr>
-        <w:t>Trabaja separando dígitos lo cual puede llegar a ser muy ineficiente al t</w:t>
-      </w:r>
-      <w:r>
-        <w:rPr>
-          <w:rFonts w:ascii="Times New Roman" w:eastAsia="Times New Roman" w:hAnsi="Times New Roman" w:cs="Times New Roman"/>
-          <w:sz w:val="24"/>
-          <w:szCs w:val="24"/>
-        </w:rPr>
-        <w:t>rabajar con números de coma flotante.</w:t>
-      </w:r>
-    </w:p>
-    <w:p>
-      <w:pPr>
-        <w:rPr>
-          <w:rFonts w:ascii="Times New Roman" w:eastAsia="Times New Roman" w:hAnsi="Times New Roman" w:cs="Times New Roman"/>
-          <w:sz w:val="24"/>
-          <w:szCs w:val="24"/>
-        </w:rPr>
-      </w:pPr>
-    </w:p>
-    <w:p>
-      <w:pPr>
-        <w:rPr>
-          <w:rFonts w:ascii="Times New Roman" w:eastAsia="Times New Roman" w:hAnsi="Times New Roman" w:cs="Times New Roman"/>
-          <w:b/>
-          <w:sz w:val="24"/>
-          <w:szCs w:val="24"/>
-        </w:rPr>
-      </w:pPr>
-    </w:p>
-    <w:p>
-      <w:pPr>
-        <w:rPr>
-          <w:rFonts w:ascii="Times New Roman" w:eastAsia="Times New Roman" w:hAnsi="Times New Roman" w:cs="Times New Roman"/>
-          <w:b/>
-          <w:sz w:val="24"/>
-          <w:szCs w:val="24"/>
-        </w:rPr>
-      </w:pPr>
-      <w:r>
-        <w:rPr>
-          <w:rFonts w:ascii="Times New Roman" w:eastAsia="Times New Roman" w:hAnsi="Times New Roman" w:cs="Times New Roman"/>
-          <w:b/>
-          <w:sz w:val="24"/>
-          <w:szCs w:val="24"/>
-        </w:rPr>
-        <w:t>Evaluación y selección de la mejor solución:</w:t>
-      </w:r>
-    </w:p>
-    <w:p>
-      <w:pPr>
-        <w:rPr>
-          <w:rFonts w:ascii="Times New Roman" w:eastAsia="Times New Roman" w:hAnsi="Times New Roman" w:cs="Times New Roman"/>
-          <w:sz w:val="24"/>
-          <w:szCs w:val="24"/>
-        </w:rPr>
-      </w:pPr>
-      <w:r>
-        <w:rPr>
-          <w:rFonts w:ascii="Times New Roman" w:eastAsia="Times New Roman" w:hAnsi="Times New Roman" w:cs="Times New Roman"/>
-          <w:sz w:val="24"/>
-          <w:szCs w:val="24"/>
-        </w:rPr>
-        <w:lastRenderedPageBreak/>
-        <w:t xml:space="preserve">Por lo anterior, los algoritmos que no fueron descartados son Quick </w:t>
+          <w:sz w:val="24"/>
+          <w:szCs w:val="24"/>
+        </w:rPr>
+        <w:t xml:space="preserve"> y </w:t>
       </w:r>
       <w:proofErr w:type="spellStart"/>
       <w:r>
@@ -7563,6 +7364,24 @@
           <w:sz w:val="24"/>
           <w:szCs w:val="24"/>
         </w:rPr>
+        <w:t>Counting</w:t>
+      </w:r>
+      <w:proofErr w:type="spellEnd"/>
+      <w:r>
+        <w:rPr>
+          <w:rFonts w:ascii="Times New Roman" w:eastAsia="Times New Roman" w:hAnsi="Times New Roman" w:cs="Times New Roman"/>
+          <w:sz w:val="24"/>
+          <w:szCs w:val="24"/>
+        </w:rPr>
+        <w:t xml:space="preserve"> </w:t>
+      </w:r>
+      <w:proofErr w:type="spellStart"/>
+      <w:r>
+        <w:rPr>
+          <w:rFonts w:ascii="Times New Roman" w:eastAsia="Times New Roman" w:hAnsi="Times New Roman" w:cs="Times New Roman"/>
+          <w:sz w:val="24"/>
+          <w:szCs w:val="24"/>
+        </w:rPr>
         <w:t>sort</w:t>
       </w:r>
       <w:proofErr w:type="spellEnd"/>
@@ -7572,7 +7391,40 @@
           <w:sz w:val="24"/>
           <w:szCs w:val="24"/>
         </w:rPr>
-        <w:t xml:space="preserve">, </w:t>
+        <w:t>.</w:t>
+      </w:r>
+    </w:p>
+    <w:p>
+      <w:pPr>
+        <w:rPr>
+          <w:rFonts w:ascii="Times New Roman" w:eastAsia="Times New Roman" w:hAnsi="Times New Roman" w:cs="Times New Roman"/>
+          <w:sz w:val="24"/>
+          <w:szCs w:val="24"/>
+        </w:rPr>
+      </w:pPr>
+      <w:r>
+        <w:rPr>
+          <w:rFonts w:ascii="Times New Roman" w:eastAsia="Times New Roman" w:hAnsi="Times New Roman" w:cs="Times New Roman"/>
+          <w:sz w:val="24"/>
+          <w:szCs w:val="24"/>
+        </w:rPr>
+        <w:t xml:space="preserve">Son los </w:t>
+      </w:r>
+      <w:r>
+        <w:rPr>
+          <w:rFonts w:ascii="Times New Roman" w:eastAsia="Times New Roman" w:hAnsi="Times New Roman" w:cs="Times New Roman"/>
+          <w:sz w:val="24"/>
+          <w:szCs w:val="24"/>
+        </w:rPr>
+        <w:t>más</w:t>
+      </w:r>
+      <w:r>
+        <w:rPr>
+          <w:rFonts w:ascii="Times New Roman" w:eastAsia="Times New Roman" w:hAnsi="Times New Roman" w:cs="Times New Roman"/>
+          <w:sz w:val="24"/>
+          <w:szCs w:val="24"/>
+        </w:rPr>
+        <w:t xml:space="preserve"> eficientes en complejidad temporal además de que se complementan entre sí, </w:t>
       </w:r>
       <w:proofErr w:type="spellStart"/>
       <w:r>
@@ -7581,6 +7433,76 @@
           <w:sz w:val="24"/>
           <w:szCs w:val="24"/>
         </w:rPr>
+        <w:t>Counting</w:t>
+      </w:r>
+      <w:proofErr w:type="spellEnd"/>
+      <w:r>
+        <w:rPr>
+          <w:rFonts w:ascii="Times New Roman" w:eastAsia="Times New Roman" w:hAnsi="Times New Roman" w:cs="Times New Roman"/>
+          <w:sz w:val="24"/>
+          <w:szCs w:val="24"/>
+        </w:rPr>
+        <w:t xml:space="preserve"> </w:t>
+      </w:r>
+      <w:proofErr w:type="spellStart"/>
+      <w:r>
+        <w:rPr>
+          <w:rFonts w:ascii="Times New Roman" w:eastAsia="Times New Roman" w:hAnsi="Times New Roman" w:cs="Times New Roman"/>
+          <w:sz w:val="24"/>
+          <w:szCs w:val="24"/>
+        </w:rPr>
+        <w:t>sort</w:t>
+      </w:r>
+      <w:proofErr w:type="spellEnd"/>
+      <w:r>
+        <w:rPr>
+          <w:rFonts w:ascii="Times New Roman" w:eastAsia="Times New Roman" w:hAnsi="Times New Roman" w:cs="Times New Roman"/>
+          <w:sz w:val="24"/>
+          <w:szCs w:val="24"/>
+        </w:rPr>
+        <w:t xml:space="preserve"> es el </w:t>
+      </w:r>
+      <w:r>
+        <w:rPr>
+          <w:rFonts w:ascii="Times New Roman" w:eastAsia="Times New Roman" w:hAnsi="Times New Roman" w:cs="Times New Roman"/>
+          <w:sz w:val="24"/>
+          <w:szCs w:val="24"/>
+        </w:rPr>
+        <w:t>más</w:t>
+      </w:r>
+      <w:r>
+        <w:rPr>
+          <w:rFonts w:ascii="Times New Roman" w:eastAsia="Times New Roman" w:hAnsi="Times New Roman" w:cs="Times New Roman"/>
+          <w:sz w:val="24"/>
+          <w:szCs w:val="24"/>
+        </w:rPr>
+        <w:t xml:space="preserve"> eficiente pero solo trabaja con enteros, por lo que cuando se trabajen con números de coma flotante solo estarán disponibles Quick </w:t>
+      </w:r>
+      <w:proofErr w:type="spellStart"/>
+      <w:r>
+        <w:rPr>
+          <w:rFonts w:ascii="Times New Roman" w:eastAsia="Times New Roman" w:hAnsi="Times New Roman" w:cs="Times New Roman"/>
+          <w:sz w:val="24"/>
+          <w:szCs w:val="24"/>
+        </w:rPr>
+        <w:t>sort</w:t>
+      </w:r>
+      <w:proofErr w:type="spellEnd"/>
+      <w:r>
+        <w:rPr>
+          <w:rFonts w:ascii="Times New Roman" w:eastAsia="Times New Roman" w:hAnsi="Times New Roman" w:cs="Times New Roman"/>
+          <w:sz w:val="24"/>
+          <w:szCs w:val="24"/>
+        </w:rPr>
+        <w:t xml:space="preserve"> y </w:t>
+      </w:r>
+      <w:proofErr w:type="spellStart"/>
+      <w:r>
+        <w:rPr>
+          <w:rFonts w:ascii="Times New Roman" w:eastAsia="Times New Roman" w:hAnsi="Times New Roman" w:cs="Times New Roman"/>
+          <w:sz w:val="24"/>
+          <w:szCs w:val="24"/>
+        </w:rPr>
         <w:t>Merge</w:t>
       </w:r>
       <w:proofErr w:type="spellEnd"/>
@@ -7608,7 +7530,24 @@
           <w:sz w:val="24"/>
           <w:szCs w:val="24"/>
         </w:rPr>
-        <w:t xml:space="preserve"> y </w:t>
+        <w:t>.</w:t>
+      </w:r>
+    </w:p>
+    <w:p>
+      <w:pPr>
+        <w:rPr>
+          <w:rFonts w:ascii="Times New Roman" w:eastAsia="Times New Roman" w:hAnsi="Times New Roman" w:cs="Times New Roman"/>
+          <w:sz w:val="24"/>
+          <w:szCs w:val="24"/>
+        </w:rPr>
+      </w:pPr>
+      <w:r>
+        <w:rPr>
+          <w:rFonts w:ascii="Times New Roman" w:eastAsia="Times New Roman" w:hAnsi="Times New Roman" w:cs="Times New Roman"/>
+          <w:sz w:val="24"/>
+          <w:szCs w:val="24"/>
+        </w:rPr>
+        <w:t xml:space="preserve">Quick </w:t>
       </w:r>
       <w:proofErr w:type="spellStart"/>
       <w:r>
@@ -7617,7 +7556,7 @@
           <w:sz w:val="24"/>
           <w:szCs w:val="24"/>
         </w:rPr>
-        <w:t>Counting</w:t>
+        <w:t>sort</w:t>
       </w:r>
       <w:proofErr w:type="spellEnd"/>
       <w:r>
@@ -7626,6 +7565,24 @@
           <w:sz w:val="24"/>
           <w:szCs w:val="24"/>
         </w:rPr>
+        <w:t xml:space="preserve"> se vuelve ineficiente con listas casi ordenadas mientras que </w:t>
+      </w:r>
+      <w:proofErr w:type="spellStart"/>
+      <w:r>
+        <w:rPr>
+          <w:rFonts w:ascii="Times New Roman" w:eastAsia="Times New Roman" w:hAnsi="Times New Roman" w:cs="Times New Roman"/>
+          <w:sz w:val="24"/>
+          <w:szCs w:val="24"/>
+        </w:rPr>
+        <w:t>Merge</w:t>
+      </w:r>
+      <w:proofErr w:type="spellEnd"/>
+      <w:r>
+        <w:rPr>
+          <w:rFonts w:ascii="Times New Roman" w:eastAsia="Times New Roman" w:hAnsi="Times New Roman" w:cs="Times New Roman"/>
+          <w:sz w:val="24"/>
+          <w:szCs w:val="24"/>
+        </w:rPr>
         <w:t xml:space="preserve"> </w:t>
       </w:r>
       <w:proofErr w:type="spellStart"/>
@@ -7644,24 +7601,24 @@
           <w:sz w:val="24"/>
           <w:szCs w:val="24"/>
         </w:rPr>
-        <w:t>.</w:t>
-      </w:r>
-    </w:p>
-    <w:p>
-      <w:pPr>
-        <w:rPr>
-          <w:rFonts w:ascii="Times New Roman" w:eastAsia="Times New Roman" w:hAnsi="Times New Roman" w:cs="Times New Roman"/>
-          <w:sz w:val="24"/>
-          <w:szCs w:val="24"/>
-        </w:rPr>
-      </w:pPr>
-      <w:r>
-        <w:rPr>
-          <w:rFonts w:ascii="Times New Roman" w:eastAsia="Times New Roman" w:hAnsi="Times New Roman" w:cs="Times New Roman"/>
-          <w:sz w:val="24"/>
-          <w:szCs w:val="24"/>
-        </w:rPr>
-        <w:t xml:space="preserve">Son los </w:t>
+        <w:t xml:space="preserve"> funciona muy bien con ese tipo de listas.</w:t>
+      </w:r>
+    </w:p>
+    <w:p>
+      <w:pPr>
+        <w:rPr>
+          <w:rFonts w:ascii="Times New Roman" w:eastAsia="Times New Roman" w:hAnsi="Times New Roman" w:cs="Times New Roman"/>
+          <w:sz w:val="24"/>
+          <w:szCs w:val="24"/>
+        </w:rPr>
+      </w:pPr>
+      <w:r>
+        <w:rPr>
+          <w:rFonts w:ascii="Times New Roman" w:eastAsia="Times New Roman" w:hAnsi="Times New Roman" w:cs="Times New Roman"/>
+          <w:sz w:val="24"/>
+          <w:szCs w:val="24"/>
+        </w:rPr>
+        <w:t xml:space="preserve">Por otro lado, </w:t>
       </w:r>
       <w:proofErr w:type="spellStart"/>
       <w:r>
@@ -7670,7 +7627,7 @@
           <w:sz w:val="24"/>
           <w:szCs w:val="24"/>
         </w:rPr>
-        <w:t>mas</w:t>
+        <w:t>Merge</w:t>
       </w:r>
       <w:proofErr w:type="spellEnd"/>
       <w:r>
@@ -7679,15 +7636,7 @@
           <w:sz w:val="24"/>
           <w:szCs w:val="24"/>
         </w:rPr>
-        <w:t xml:space="preserve"> eficientes en complejidad temporal además de que se </w:t>
-      </w:r>
-      <w:r>
-        <w:rPr>
-          <w:rFonts w:ascii="Times New Roman" w:eastAsia="Times New Roman" w:hAnsi="Times New Roman" w:cs="Times New Roman"/>
-          <w:sz w:val="24"/>
-          <w:szCs w:val="24"/>
-        </w:rPr>
-        <w:t xml:space="preserve">complementan entre sí, </w:t>
+        <w:t xml:space="preserve"> </w:t>
       </w:r>
       <w:proofErr w:type="spellStart"/>
       <w:r>
@@ -7696,7 +7645,7 @@
           <w:sz w:val="24"/>
           <w:szCs w:val="24"/>
         </w:rPr>
-        <w:t>Counting</w:t>
+        <w:t>sort</w:t>
       </w:r>
       <w:proofErr w:type="spellEnd"/>
       <w:r>
@@ -7705,7 +7654,7 @@
           <w:sz w:val="24"/>
           <w:szCs w:val="24"/>
         </w:rPr>
-        <w:t xml:space="preserve"> </w:t>
+        <w:t xml:space="preserve"> tiene una complejidad espacial de O(n) lo que puede generar problemas en problemas muy grandes, en esos casos Quick </w:t>
       </w:r>
       <w:proofErr w:type="spellStart"/>
       <w:r>
@@ -7723,228 +7672,6 @@
           <w:sz w:val="24"/>
           <w:szCs w:val="24"/>
         </w:rPr>
-        <w:t xml:space="preserve"> es el </w:t>
-      </w:r>
-      <w:proofErr w:type="spellStart"/>
-      <w:r>
-        <w:rPr>
-          <w:rFonts w:ascii="Times New Roman" w:eastAsia="Times New Roman" w:hAnsi="Times New Roman" w:cs="Times New Roman"/>
-          <w:sz w:val="24"/>
-          <w:szCs w:val="24"/>
-        </w:rPr>
-        <w:t>mas</w:t>
-      </w:r>
-      <w:proofErr w:type="spellEnd"/>
-      <w:r>
-        <w:rPr>
-          <w:rFonts w:ascii="Times New Roman" w:eastAsia="Times New Roman" w:hAnsi="Times New Roman" w:cs="Times New Roman"/>
-          <w:sz w:val="24"/>
-          <w:szCs w:val="24"/>
-        </w:rPr>
-        <w:t xml:space="preserve"> eficiente pero solo trabaja con enteros, por lo que cuando se trabajen con números de coma flotante solo estarán disponibles Quick </w:t>
-      </w:r>
-      <w:proofErr w:type="spellStart"/>
-      <w:r>
-        <w:rPr>
-          <w:rFonts w:ascii="Times New Roman" w:eastAsia="Times New Roman" w:hAnsi="Times New Roman" w:cs="Times New Roman"/>
-          <w:sz w:val="24"/>
-          <w:szCs w:val="24"/>
-        </w:rPr>
-        <w:t>sort</w:t>
-      </w:r>
-      <w:proofErr w:type="spellEnd"/>
-      <w:r>
-        <w:rPr>
-          <w:rFonts w:ascii="Times New Roman" w:eastAsia="Times New Roman" w:hAnsi="Times New Roman" w:cs="Times New Roman"/>
-          <w:sz w:val="24"/>
-          <w:szCs w:val="24"/>
-        </w:rPr>
-        <w:t xml:space="preserve"> y </w:t>
-      </w:r>
-      <w:proofErr w:type="spellStart"/>
-      <w:r>
-        <w:rPr>
-          <w:rFonts w:ascii="Times New Roman" w:eastAsia="Times New Roman" w:hAnsi="Times New Roman" w:cs="Times New Roman"/>
-          <w:sz w:val="24"/>
-          <w:szCs w:val="24"/>
-        </w:rPr>
-        <w:t>Merge</w:t>
-      </w:r>
-      <w:proofErr w:type="spellEnd"/>
-      <w:r>
-        <w:rPr>
-          <w:rFonts w:ascii="Times New Roman" w:eastAsia="Times New Roman" w:hAnsi="Times New Roman" w:cs="Times New Roman"/>
-          <w:sz w:val="24"/>
-          <w:szCs w:val="24"/>
-        </w:rPr>
-        <w:t xml:space="preserve"> </w:t>
-      </w:r>
-      <w:proofErr w:type="spellStart"/>
-      <w:r>
-        <w:rPr>
-          <w:rFonts w:ascii="Times New Roman" w:eastAsia="Times New Roman" w:hAnsi="Times New Roman" w:cs="Times New Roman"/>
-          <w:sz w:val="24"/>
-          <w:szCs w:val="24"/>
-        </w:rPr>
-        <w:t>sort</w:t>
-      </w:r>
-      <w:proofErr w:type="spellEnd"/>
-      <w:r>
-        <w:rPr>
-          <w:rFonts w:ascii="Times New Roman" w:eastAsia="Times New Roman" w:hAnsi="Times New Roman" w:cs="Times New Roman"/>
-          <w:sz w:val="24"/>
-          <w:szCs w:val="24"/>
-        </w:rPr>
-        <w:t>.</w:t>
-      </w:r>
-    </w:p>
-    <w:p>
-      <w:pPr>
-        <w:rPr>
-          <w:rFonts w:ascii="Times New Roman" w:eastAsia="Times New Roman" w:hAnsi="Times New Roman" w:cs="Times New Roman"/>
-          <w:sz w:val="24"/>
-          <w:szCs w:val="24"/>
-        </w:rPr>
-      </w:pPr>
-      <w:r>
-        <w:rPr>
-          <w:rFonts w:ascii="Times New Roman" w:eastAsia="Times New Roman" w:hAnsi="Times New Roman" w:cs="Times New Roman"/>
-          <w:sz w:val="24"/>
-          <w:szCs w:val="24"/>
-        </w:rPr>
-        <w:t xml:space="preserve">Quick </w:t>
-      </w:r>
-      <w:proofErr w:type="spellStart"/>
-      <w:r>
-        <w:rPr>
-          <w:rFonts w:ascii="Times New Roman" w:eastAsia="Times New Roman" w:hAnsi="Times New Roman" w:cs="Times New Roman"/>
-          <w:sz w:val="24"/>
-          <w:szCs w:val="24"/>
-        </w:rPr>
-        <w:t>sort</w:t>
-      </w:r>
-      <w:proofErr w:type="spellEnd"/>
-      <w:r>
-        <w:rPr>
-          <w:rFonts w:ascii="Times New Roman" w:eastAsia="Times New Roman" w:hAnsi="Times New Roman" w:cs="Times New Roman"/>
-          <w:sz w:val="24"/>
-          <w:szCs w:val="24"/>
-        </w:rPr>
-        <w:t xml:space="preserve"> se vuelve ineficiente con listas casi ordenadas </w:t>
-      </w:r>
-      <w:r>
-        <w:rPr>
-          <w:rFonts w:ascii="Times New Roman" w:eastAsia="Times New Roman" w:hAnsi="Times New Roman" w:cs="Times New Roman"/>
-          <w:sz w:val="24"/>
-          <w:szCs w:val="24"/>
-        </w:rPr>
-        <w:t xml:space="preserve">mientras que </w:t>
-      </w:r>
-      <w:proofErr w:type="spellStart"/>
-      <w:r>
-        <w:rPr>
-          <w:rFonts w:ascii="Times New Roman" w:eastAsia="Times New Roman" w:hAnsi="Times New Roman" w:cs="Times New Roman"/>
-          <w:sz w:val="24"/>
-          <w:szCs w:val="24"/>
-        </w:rPr>
-        <w:t>Merge</w:t>
-      </w:r>
-      <w:proofErr w:type="spellEnd"/>
-      <w:r>
-        <w:rPr>
-          <w:rFonts w:ascii="Times New Roman" w:eastAsia="Times New Roman" w:hAnsi="Times New Roman" w:cs="Times New Roman"/>
-          <w:sz w:val="24"/>
-          <w:szCs w:val="24"/>
-        </w:rPr>
-        <w:t xml:space="preserve"> </w:t>
-      </w:r>
-      <w:proofErr w:type="spellStart"/>
-      <w:r>
-        <w:rPr>
-          <w:rFonts w:ascii="Times New Roman" w:eastAsia="Times New Roman" w:hAnsi="Times New Roman" w:cs="Times New Roman"/>
-          <w:sz w:val="24"/>
-          <w:szCs w:val="24"/>
-        </w:rPr>
-        <w:t>sort</w:t>
-      </w:r>
-      <w:proofErr w:type="spellEnd"/>
-      <w:r>
-        <w:rPr>
-          <w:rFonts w:ascii="Times New Roman" w:eastAsia="Times New Roman" w:hAnsi="Times New Roman" w:cs="Times New Roman"/>
-          <w:sz w:val="24"/>
-          <w:szCs w:val="24"/>
-        </w:rPr>
-        <w:t xml:space="preserve"> funciona muy bien con ese tipo de listas.</w:t>
-      </w:r>
-    </w:p>
-    <w:p>
-      <w:pPr>
-        <w:rPr>
-          <w:rFonts w:ascii="Times New Roman" w:eastAsia="Times New Roman" w:hAnsi="Times New Roman" w:cs="Times New Roman"/>
-          <w:sz w:val="24"/>
-          <w:szCs w:val="24"/>
-        </w:rPr>
-      </w:pPr>
-      <w:r>
-        <w:rPr>
-          <w:rFonts w:ascii="Times New Roman" w:eastAsia="Times New Roman" w:hAnsi="Times New Roman" w:cs="Times New Roman"/>
-          <w:sz w:val="24"/>
-          <w:szCs w:val="24"/>
-        </w:rPr>
-        <w:t xml:space="preserve">Por otro lado, </w:t>
-      </w:r>
-      <w:proofErr w:type="spellStart"/>
-      <w:r>
-        <w:rPr>
-          <w:rFonts w:ascii="Times New Roman" w:eastAsia="Times New Roman" w:hAnsi="Times New Roman" w:cs="Times New Roman"/>
-          <w:sz w:val="24"/>
-          <w:szCs w:val="24"/>
-        </w:rPr>
-        <w:t>Merge</w:t>
-      </w:r>
-      <w:proofErr w:type="spellEnd"/>
-      <w:r>
-        <w:rPr>
-          <w:rFonts w:ascii="Times New Roman" w:eastAsia="Times New Roman" w:hAnsi="Times New Roman" w:cs="Times New Roman"/>
-          <w:sz w:val="24"/>
-          <w:szCs w:val="24"/>
-        </w:rPr>
-        <w:t xml:space="preserve"> </w:t>
-      </w:r>
-      <w:proofErr w:type="spellStart"/>
-      <w:r>
-        <w:rPr>
-          <w:rFonts w:ascii="Times New Roman" w:eastAsia="Times New Roman" w:hAnsi="Times New Roman" w:cs="Times New Roman"/>
-          <w:sz w:val="24"/>
-          <w:szCs w:val="24"/>
-        </w:rPr>
-        <w:t>sort</w:t>
-      </w:r>
-      <w:proofErr w:type="spellEnd"/>
-      <w:r>
-        <w:rPr>
-          <w:rFonts w:ascii="Times New Roman" w:eastAsia="Times New Roman" w:hAnsi="Times New Roman" w:cs="Times New Roman"/>
-          <w:sz w:val="24"/>
-          <w:szCs w:val="24"/>
-        </w:rPr>
-        <w:t xml:space="preserve"> tiene una complejidad espacial de O(n) lo que puede generar problemas en problemas muy grandes, en esos casos Quick </w:t>
-      </w:r>
-      <w:proofErr w:type="spellStart"/>
-      <w:r>
-        <w:rPr>
-          <w:rFonts w:ascii="Times New Roman" w:eastAsia="Times New Roman" w:hAnsi="Times New Roman" w:cs="Times New Roman"/>
-          <w:sz w:val="24"/>
-          <w:szCs w:val="24"/>
-        </w:rPr>
-        <w:t>sort</w:t>
-      </w:r>
-      <w:proofErr w:type="spellEnd"/>
-      <w:r>
-        <w:rPr>
-          <w:rFonts w:ascii="Times New Roman" w:eastAsia="Times New Roman" w:hAnsi="Times New Roman" w:cs="Times New Roman"/>
-          <w:sz w:val="24"/>
-          <w:szCs w:val="24"/>
-        </w:rPr>
         <w:t xml:space="preserve"> será más eficiente.</w:t>
       </w:r>
     </w:p>
@@ -7971,15 +7698,7 @@
           <w:sz w:val="24"/>
           <w:szCs w:val="24"/>
         </w:rPr>
-        <w:t xml:space="preserve">Los tres algoritmos </w:t>
-      </w:r>
-      <w:r>
-        <w:rPr>
-          <w:rFonts w:ascii="Times New Roman" w:eastAsia="Times New Roman" w:hAnsi="Times New Roman" w:cs="Times New Roman"/>
-          <w:sz w:val="24"/>
-          <w:szCs w:val="24"/>
-        </w:rPr>
-        <w:t>elegidos para la implementación son:</w:t>
+        <w:t>Los tres algoritmos elegidos para la implementación son:</w:t>
       </w:r>
     </w:p>
     <w:p>
@@ -8318,13 +8037,64 @@
       </w:pPr>
     </w:p>
     <w:p>
-      <w:r>
+      <w:pPr>
         <w:rPr>
           <w:rFonts w:ascii="Times New Roman" w:eastAsia="Times New Roman" w:hAnsi="Times New Roman" w:cs="Times New Roman"/>
           <w:b/>
           <w:sz w:val="28"/>
           <w:szCs w:val="28"/>
         </w:rPr>
+      </w:pPr>
+    </w:p>
+    <w:p>
+      <w:pPr>
+        <w:rPr>
+          <w:rFonts w:ascii="Times New Roman" w:eastAsia="Times New Roman" w:hAnsi="Times New Roman" w:cs="Times New Roman"/>
+          <w:b/>
+          <w:sz w:val="28"/>
+          <w:szCs w:val="28"/>
+        </w:rPr>
+      </w:pPr>
+    </w:p>
+    <w:p>
+      <w:pPr>
+        <w:rPr>
+          <w:rFonts w:ascii="Times New Roman" w:eastAsia="Times New Roman" w:hAnsi="Times New Roman" w:cs="Times New Roman"/>
+          <w:b/>
+          <w:sz w:val="28"/>
+          <w:szCs w:val="28"/>
+        </w:rPr>
+      </w:pPr>
+    </w:p>
+    <w:p>
+      <w:pPr>
+        <w:rPr>
+          <w:rFonts w:ascii="Times New Roman" w:eastAsia="Times New Roman" w:hAnsi="Times New Roman" w:cs="Times New Roman"/>
+          <w:b/>
+          <w:sz w:val="28"/>
+          <w:szCs w:val="28"/>
+        </w:rPr>
+      </w:pPr>
+    </w:p>
+    <w:p>
+      <w:pPr>
+        <w:rPr>
+          <w:rFonts w:ascii="Times New Roman" w:eastAsia="Times New Roman" w:hAnsi="Times New Roman" w:cs="Times New Roman"/>
+          <w:b/>
+          <w:sz w:val="28"/>
+          <w:szCs w:val="28"/>
+        </w:rPr>
+      </w:pPr>
+    </w:p>
+    <w:p>
+      <w:r>
+        <w:rPr>
+          <w:rFonts w:ascii="Times New Roman" w:eastAsia="Times New Roman" w:hAnsi="Times New Roman" w:cs="Times New Roman"/>
+          <w:b/>
+          <w:sz w:val="28"/>
+          <w:szCs w:val="28"/>
+        </w:rPr>
+        <w:lastRenderedPageBreak/>
         <w:t>Pseudocódigo de los algoritmos de ordenamiento seleccionados:</w:t>
       </w:r>
     </w:p>
@@ -8395,31 +8165,12 @@
       </w:pPr>
       <w:r>
         <w:rPr>
-          <w:rFonts w:ascii="Times New Roman" w:eastAsia="Times New Roman" w:hAnsi="Times New Roman" w:cs="Times New Roman"/>
-          <w:sz w:val="24"/>
-          <w:szCs w:val="24"/>
-        </w:rPr>
-        <w:t>Ordenamiento:</w:t>
-      </w:r>
-    </w:p>
-    <w:p>
-      <w:pPr>
-        <w:rPr>
-          <w:rFonts w:ascii="Times New Roman" w:eastAsia="Times New Roman" w:hAnsi="Times New Roman" w:cs="Times New Roman"/>
-          <w:sz w:val="24"/>
-          <w:szCs w:val="24"/>
-        </w:rPr>
-      </w:pPr>
-      <w:r>
-        <w:rPr>
           <w:noProof/>
-          <w:lang w:val="es-MX" w:eastAsia="es-MX"/>
-        </w:rPr>
-        <w:lastRenderedPageBreak/>
+        </w:rPr>
         <w:drawing>
           <wp:inline distT="0" distB="0" distL="0" distR="0">
-            <wp:extent cx="2997200" cy="1920240"/>
-            <wp:effectExtent l="0" t="0" r="0" b="0"/>
+            <wp:extent cx="3211286" cy="2057400"/>
+            <wp:effectExtent l="0" t="0" r="8255" b="0"/>
             <wp:docPr id="1" name="Imagen 2"/>
             <wp:cNvGraphicFramePr>
               <a:graphicFrameLocks xmlns:a="http://schemas.openxmlformats.org/drawingml/2006/main" noChangeAspect="1"/>
@@ -8434,7 +8185,7 @@
                     </pic:cNvPicPr>
                   </pic:nvPicPr>
                   <pic:blipFill>
-                    <a:blip r:embed="rId5"/>
+                    <a:blip r:embed="rId6"/>
                     <a:stretch>
                       <a:fillRect/>
                     </a:stretch>
@@ -8442,7 +8193,7 @@
                   <pic:spPr bwMode="auto">
                     <a:xfrm>
                       <a:off x="0" y="0"/>
-                      <a:ext cx="2997200" cy="1920240"/>
+                      <a:ext cx="3212679" cy="2058292"/>
                     </a:xfrm>
                     <a:prstGeom prst="rect">
                       <a:avLst/>
@@ -8480,15 +8231,32 @@
           <w:szCs w:val="24"/>
         </w:rPr>
       </w:pPr>
+    </w:p>
+    <w:p>
+      <w:pPr>
+        <w:rPr>
+          <w:rFonts w:ascii="Times New Roman" w:eastAsia="Times New Roman" w:hAnsi="Times New Roman" w:cs="Times New Roman"/>
+          <w:b/>
+          <w:sz w:val="24"/>
+          <w:szCs w:val="24"/>
+        </w:rPr>
+      </w:pPr>
       <w:r>
         <w:rPr>
           <w:noProof/>
-          <w:lang w:val="es-MX" w:eastAsia="es-MX"/>
         </w:rPr>
         <w:drawing>
-          <wp:inline distT="0" distB="0" distL="0" distR="0">
-            <wp:extent cx="2998470" cy="3604260"/>
+          <wp:anchor distT="0" distB="0" distL="114300" distR="114300" simplePos="0" relativeHeight="251661824" behindDoc="0" locked="0" layoutInCell="1" allowOverlap="1" wp14:anchorId="20D4E897" wp14:editId="22EBBD01">
+            <wp:simplePos x="0" y="0"/>
+            <wp:positionH relativeFrom="column">
+              <wp:posOffset>333375</wp:posOffset>
+            </wp:positionH>
+            <wp:positionV relativeFrom="paragraph">
+              <wp:posOffset>10795</wp:posOffset>
+            </wp:positionV>
+            <wp:extent cx="4438650" cy="5335270"/>
             <wp:effectExtent l="0" t="0" r="0" b="0"/>
+            <wp:wrapSquare wrapText="bothSides"/>
             <wp:docPr id="2" name="Imagen 3"/>
             <wp:cNvGraphicFramePr>
               <a:graphicFrameLocks xmlns:a="http://schemas.openxmlformats.org/drawingml/2006/main" noChangeAspect="1"/>
@@ -8503,7 +8271,13 @@
                     </pic:cNvPicPr>
                   </pic:nvPicPr>
                   <pic:blipFill>
-                    <a:blip r:embed="rId6"/>
+                    <a:blip r:embed="rId7">
+                      <a:extLst>
+                        <a:ext uri="{28A0092B-C50C-407E-A947-70E740481C1C}">
+                          <a14:useLocalDpi xmlns:a14="http://schemas.microsoft.com/office/drawing/2010/main" val="0"/>
+                        </a:ext>
+                      </a:extLst>
+                    </a:blip>
                     <a:stretch>
                       <a:fillRect/>
                     </a:stretch>
@@ -8511,7 +8285,7 @@
                   <pic:spPr bwMode="auto">
                     <a:xfrm>
                       <a:off x="0" y="0"/>
-                      <a:ext cx="2998470" cy="3604260"/>
+                      <a:ext cx="4438650" cy="5335270"/>
                     </a:xfrm>
                     <a:prstGeom prst="rect">
                       <a:avLst/>
@@ -8520,7 +8294,13 @@
                 </pic:pic>
               </a:graphicData>
             </a:graphic>
-          </wp:inline>
+            <wp14:sizeRelH relativeFrom="margin">
+              <wp14:pctWidth>0</wp14:pctWidth>
+            </wp14:sizeRelH>
+            <wp14:sizeRelV relativeFrom="margin">
+              <wp14:pctHeight>0</wp14:pctHeight>
+            </wp14:sizeRelV>
+          </wp:anchor>
         </w:drawing>
       </w:r>
     </w:p>
@@ -8528,6 +8308,197 @@
       <w:pPr>
         <w:rPr>
           <w:rFonts w:ascii="Times New Roman" w:eastAsia="Times New Roman" w:hAnsi="Times New Roman" w:cs="Times New Roman"/>
+          <w:b/>
+          <w:sz w:val="24"/>
+          <w:szCs w:val="24"/>
+        </w:rPr>
+      </w:pPr>
+    </w:p>
+    <w:p>
+      <w:pPr>
+        <w:rPr>
+          <w:rFonts w:ascii="Times New Roman" w:eastAsia="Times New Roman" w:hAnsi="Times New Roman" w:cs="Times New Roman"/>
+          <w:b/>
+          <w:sz w:val="24"/>
+          <w:szCs w:val="24"/>
+        </w:rPr>
+      </w:pPr>
+    </w:p>
+    <w:p>
+      <w:pPr>
+        <w:rPr>
+          <w:rFonts w:ascii="Times New Roman" w:eastAsia="Times New Roman" w:hAnsi="Times New Roman" w:cs="Times New Roman"/>
+          <w:b/>
+          <w:sz w:val="24"/>
+          <w:szCs w:val="24"/>
+        </w:rPr>
+      </w:pPr>
+    </w:p>
+    <w:p>
+      <w:pPr>
+        <w:rPr>
+          <w:rFonts w:ascii="Times New Roman" w:eastAsia="Times New Roman" w:hAnsi="Times New Roman" w:cs="Times New Roman"/>
+          <w:b/>
+          <w:sz w:val="24"/>
+          <w:szCs w:val="24"/>
+        </w:rPr>
+      </w:pPr>
+    </w:p>
+    <w:p>
+      <w:pPr>
+        <w:rPr>
+          <w:rFonts w:ascii="Times New Roman" w:eastAsia="Times New Roman" w:hAnsi="Times New Roman" w:cs="Times New Roman"/>
+          <w:b/>
+          <w:sz w:val="24"/>
+          <w:szCs w:val="24"/>
+        </w:rPr>
+      </w:pPr>
+    </w:p>
+    <w:p>
+      <w:pPr>
+        <w:rPr>
+          <w:rFonts w:ascii="Times New Roman" w:eastAsia="Times New Roman" w:hAnsi="Times New Roman" w:cs="Times New Roman"/>
+          <w:b/>
+          <w:sz w:val="24"/>
+          <w:szCs w:val="24"/>
+        </w:rPr>
+      </w:pPr>
+    </w:p>
+    <w:p>
+      <w:pPr>
+        <w:rPr>
+          <w:rFonts w:ascii="Times New Roman" w:eastAsia="Times New Roman" w:hAnsi="Times New Roman" w:cs="Times New Roman"/>
+          <w:b/>
+          <w:sz w:val="24"/>
+          <w:szCs w:val="24"/>
+        </w:rPr>
+      </w:pPr>
+    </w:p>
+    <w:p>
+      <w:pPr>
+        <w:rPr>
+          <w:rFonts w:ascii="Times New Roman" w:eastAsia="Times New Roman" w:hAnsi="Times New Roman" w:cs="Times New Roman"/>
+          <w:b/>
+          <w:sz w:val="24"/>
+          <w:szCs w:val="24"/>
+        </w:rPr>
+      </w:pPr>
+    </w:p>
+    <w:p>
+      <w:pPr>
+        <w:rPr>
+          <w:rFonts w:ascii="Times New Roman" w:eastAsia="Times New Roman" w:hAnsi="Times New Roman" w:cs="Times New Roman"/>
+          <w:b/>
+          <w:sz w:val="24"/>
+          <w:szCs w:val="24"/>
+        </w:rPr>
+      </w:pPr>
+    </w:p>
+    <w:p>
+      <w:pPr>
+        <w:rPr>
+          <w:rFonts w:ascii="Times New Roman" w:eastAsia="Times New Roman" w:hAnsi="Times New Roman" w:cs="Times New Roman"/>
+          <w:b/>
+          <w:sz w:val="24"/>
+          <w:szCs w:val="24"/>
+        </w:rPr>
+      </w:pPr>
+    </w:p>
+    <w:p>
+      <w:pPr>
+        <w:rPr>
+          <w:rFonts w:ascii="Times New Roman" w:eastAsia="Times New Roman" w:hAnsi="Times New Roman" w:cs="Times New Roman"/>
+          <w:b/>
+          <w:sz w:val="24"/>
+          <w:szCs w:val="24"/>
+        </w:rPr>
+      </w:pPr>
+    </w:p>
+    <w:p>
+      <w:pPr>
+        <w:rPr>
+          <w:rFonts w:ascii="Times New Roman" w:eastAsia="Times New Roman" w:hAnsi="Times New Roman" w:cs="Times New Roman"/>
+          <w:b/>
+          <w:sz w:val="24"/>
+          <w:szCs w:val="24"/>
+        </w:rPr>
+      </w:pPr>
+    </w:p>
+    <w:p>
+      <w:pPr>
+        <w:rPr>
+          <w:rFonts w:ascii="Times New Roman" w:eastAsia="Times New Roman" w:hAnsi="Times New Roman" w:cs="Times New Roman"/>
+          <w:b/>
+          <w:sz w:val="24"/>
+          <w:szCs w:val="24"/>
+        </w:rPr>
+      </w:pPr>
+    </w:p>
+    <w:p>
+      <w:pPr>
+        <w:rPr>
+          <w:rFonts w:ascii="Times New Roman" w:eastAsia="Times New Roman" w:hAnsi="Times New Roman" w:cs="Times New Roman"/>
+          <w:b/>
+          <w:sz w:val="24"/>
+          <w:szCs w:val="24"/>
+        </w:rPr>
+      </w:pPr>
+    </w:p>
+    <w:p>
+      <w:pPr>
+        <w:rPr>
+          <w:rFonts w:ascii="Times New Roman" w:eastAsia="Times New Roman" w:hAnsi="Times New Roman" w:cs="Times New Roman"/>
+          <w:b/>
+          <w:sz w:val="24"/>
+          <w:szCs w:val="24"/>
+        </w:rPr>
+      </w:pPr>
+    </w:p>
+    <w:p>
+      <w:pPr>
+        <w:rPr>
+          <w:rFonts w:ascii="Times New Roman" w:eastAsia="Times New Roman" w:hAnsi="Times New Roman" w:cs="Times New Roman"/>
+          <w:b/>
+          <w:sz w:val="24"/>
+          <w:szCs w:val="24"/>
+        </w:rPr>
+      </w:pPr>
+    </w:p>
+    <w:p>
+      <w:pPr>
+        <w:rPr>
+          <w:rFonts w:ascii="Times New Roman" w:eastAsia="Times New Roman" w:hAnsi="Times New Roman" w:cs="Times New Roman"/>
+          <w:b/>
+          <w:sz w:val="24"/>
+          <w:szCs w:val="24"/>
+        </w:rPr>
+      </w:pPr>
+    </w:p>
+    <w:p>
+      <w:pPr>
+        <w:rPr>
+          <w:rFonts w:ascii="Times New Roman" w:eastAsia="Times New Roman" w:hAnsi="Times New Roman" w:cs="Times New Roman"/>
+          <w:b/>
+          <w:sz w:val="24"/>
+          <w:szCs w:val="24"/>
+        </w:rPr>
+      </w:pPr>
+    </w:p>
+    <w:p>
+      <w:pPr>
+        <w:rPr>
+          <w:rFonts w:ascii="Times New Roman" w:eastAsia="Times New Roman" w:hAnsi="Times New Roman" w:cs="Times New Roman"/>
+          <w:b/>
+          <w:sz w:val="24"/>
+          <w:szCs w:val="24"/>
+        </w:rPr>
+      </w:pPr>
+    </w:p>
+    <w:p>
+      <w:pPr>
+        <w:rPr>
+          <w:rFonts w:ascii="Times New Roman" w:eastAsia="Times New Roman" w:hAnsi="Times New Roman" w:cs="Times New Roman"/>
+          <w:b/>
           <w:sz w:val="24"/>
           <w:szCs w:val="24"/>
         </w:rPr>
@@ -8692,12 +8663,10 @@
       <w:r>
         <w:rPr>
           <w:noProof/>
-          <w:lang w:val="es-MX" w:eastAsia="es-MX"/>
-        </w:rPr>
-        <w:lastRenderedPageBreak/>
+        </w:rPr>
         <w:drawing>
           <wp:inline distT="0" distB="0" distL="0" distR="0">
-            <wp:extent cx="2407920" cy="1943735"/>
+            <wp:extent cx="3143250" cy="2537312"/>
             <wp:effectExtent l="0" t="0" r="0" b="0"/>
             <wp:docPr id="3" name="Imagen 1"/>
             <wp:cNvGraphicFramePr>
@@ -8713,7 +8682,7 @@
                     </pic:cNvPicPr>
                   </pic:nvPicPr>
                   <pic:blipFill>
-                    <a:blip r:embed="rId7"/>
+                    <a:blip r:embed="rId8"/>
                     <a:stretch>
                       <a:fillRect/>
                     </a:stretch>
@@ -8721,7 +8690,7 @@
                   <pic:spPr bwMode="auto">
                     <a:xfrm>
                       <a:off x="0" y="0"/>
-                      <a:ext cx="2407920" cy="1943735"/>
+                      <a:ext cx="3158049" cy="2549258"/>
                     </a:xfrm>
                     <a:prstGeom prst="rect">
                       <a:avLst/>
@@ -8733,29 +8702,37 @@
           </wp:inline>
         </w:drawing>
       </w:r>
+    </w:p>
+    <w:p>
+      <w:pPr>
+        <w:rPr>
+          <w:rFonts w:ascii="Times New Roman" w:eastAsia="Times New Roman" w:hAnsi="Times New Roman" w:cs="Times New Roman"/>
+          <w:sz w:val="24"/>
+          <w:szCs w:val="24"/>
+        </w:rPr>
+      </w:pPr>
       <w:r>
         <w:rPr>
           <w:noProof/>
-          <w:lang w:val="es-MX" w:eastAsia="es-MX"/>
         </w:rPr>
         <w:drawing>
-          <wp:anchor distT="0" distB="3175" distL="114300" distR="114300" simplePos="0" relativeHeight="2" behindDoc="0" locked="0" layoutInCell="1" allowOverlap="1">
+          <wp:anchor distT="0" distB="3175" distL="114300" distR="114300" simplePos="0" relativeHeight="251650560" behindDoc="0" locked="0" layoutInCell="1" allowOverlap="1" wp14:anchorId="53DCD681" wp14:editId="5A1E0773">
             <wp:simplePos x="0" y="0"/>
             <wp:positionH relativeFrom="column">
-              <wp:posOffset>45720</wp:posOffset>
+              <wp:posOffset>47625</wp:posOffset>
             </wp:positionH>
             <wp:positionV relativeFrom="paragraph">
-              <wp:posOffset>2237105</wp:posOffset>
+              <wp:posOffset>54610</wp:posOffset>
             </wp:positionV>
-            <wp:extent cx="3108960" cy="1920875"/>
-            <wp:effectExtent l="0" t="0" r="0" b="0"/>
+            <wp:extent cx="3992245" cy="2543175"/>
+            <wp:effectExtent l="0" t="0" r="8255" b="9525"/>
             <wp:wrapTight wrapText="bothSides">
               <wp:wrapPolygon edited="0">
-                <wp:start x="-46" y="0"/>
-                <wp:lineTo x="-46" y="20955"/>
-                <wp:lineTo x="21181" y="20955"/>
-                <wp:lineTo x="21181" y="0"/>
-                <wp:lineTo x="-46" y="0"/>
+                <wp:start x="0" y="0"/>
+                <wp:lineTo x="0" y="21519"/>
+                <wp:lineTo x="21542" y="21519"/>
+                <wp:lineTo x="21542" y="0"/>
+                <wp:lineTo x="0" y="0"/>
               </wp:wrapPolygon>
             </wp:wrapTight>
             <wp:docPr id="4" name="Imagen 4"/>
@@ -8772,7 +8749,7 @@
                     </pic:cNvPicPr>
                   </pic:nvPicPr>
                   <pic:blipFill>
-                    <a:blip r:embed="rId8"/>
+                    <a:blip r:embed="rId9"/>
                     <a:stretch>
                       <a:fillRect/>
                     </a:stretch>
@@ -8780,7 +8757,7 @@
                   <pic:spPr bwMode="auto">
                     <a:xfrm>
                       <a:off x="0" y="0"/>
-                      <a:ext cx="3108960" cy="1920875"/>
+                      <a:ext cx="3992245" cy="2543175"/>
                     </a:xfrm>
                     <a:prstGeom prst="rect">
                       <a:avLst/>
@@ -8789,6 +8766,12 @@
                 </pic:pic>
               </a:graphicData>
             </a:graphic>
+            <wp14:sizeRelH relativeFrom="margin">
+              <wp14:pctWidth>0</wp14:pctWidth>
+            </wp14:sizeRelH>
+            <wp14:sizeRelV relativeFrom="margin">
+              <wp14:pctHeight>0</wp14:pctHeight>
+            </wp14:sizeRelV>
           </wp:anchor>
         </w:drawing>
       </w:r>
@@ -8905,61 +8888,27 @@
       <w:pPr>
         <w:rPr>
           <w:rFonts w:ascii="Times New Roman" w:eastAsia="Times New Roman" w:hAnsi="Times New Roman" w:cs="Times New Roman"/>
-          <w:sz w:val="24"/>
-          <w:szCs w:val="24"/>
-        </w:rPr>
-      </w:pPr>
-      <w:proofErr w:type="spellStart"/>
-      <w:r>
-        <w:rPr>
-          <w:rFonts w:ascii="Times New Roman" w:eastAsia="Times New Roman" w:hAnsi="Times New Roman" w:cs="Times New Roman"/>
-          <w:b/>
-          <w:sz w:val="24"/>
-          <w:szCs w:val="24"/>
-        </w:rPr>
-        <w:t>Counting</w:t>
-      </w:r>
-      <w:proofErr w:type="spellEnd"/>
-      <w:r>
-        <w:rPr>
-          <w:rFonts w:ascii="Times New Roman" w:eastAsia="Times New Roman" w:hAnsi="Times New Roman" w:cs="Times New Roman"/>
-          <w:b/>
-          <w:sz w:val="24"/>
-          <w:szCs w:val="24"/>
-        </w:rPr>
-        <w:t xml:space="preserve"> </w:t>
-      </w:r>
-      <w:proofErr w:type="spellStart"/>
-      <w:r>
-        <w:rPr>
-          <w:rFonts w:ascii="Times New Roman" w:eastAsia="Times New Roman" w:hAnsi="Times New Roman" w:cs="Times New Roman"/>
-          <w:b/>
-          <w:sz w:val="24"/>
-          <w:szCs w:val="24"/>
-        </w:rPr>
-        <w:t>sort</w:t>
-      </w:r>
-      <w:proofErr w:type="spellEnd"/>
-      <w:r>
-        <w:rPr>
-          <w:rFonts w:ascii="Times New Roman" w:eastAsia="Times New Roman" w:hAnsi="Times New Roman" w:cs="Times New Roman"/>
-          <w:b/>
-          <w:sz w:val="24"/>
-          <w:szCs w:val="24"/>
-        </w:rPr>
-        <w:t>:</w:t>
-      </w:r>
-    </w:p>
-    <w:p>
+          <w:b/>
+          <w:sz w:val="24"/>
+          <w:szCs w:val="24"/>
+        </w:rPr>
+      </w:pPr>
       <w:r>
         <w:rPr>
           <w:noProof/>
-          <w:lang w:val="es-MX" w:eastAsia="es-MX"/>
         </w:rPr>
         <w:drawing>
-          <wp:inline distT="0" distB="0" distL="0" distR="0">
-            <wp:extent cx="4387850" cy="2849880"/>
+          <wp:anchor distT="0" distB="0" distL="114300" distR="114300" simplePos="0" relativeHeight="251663872" behindDoc="0" locked="0" layoutInCell="1" allowOverlap="1" wp14:anchorId="16E953F1" wp14:editId="1045FB1A">
+            <wp:simplePos x="0" y="0"/>
+            <wp:positionH relativeFrom="column">
+              <wp:posOffset>0</wp:posOffset>
+            </wp:positionH>
+            <wp:positionV relativeFrom="paragraph">
+              <wp:posOffset>249555</wp:posOffset>
+            </wp:positionV>
+            <wp:extent cx="5619750" cy="3303270"/>
             <wp:effectExtent l="0" t="0" r="0" b="0"/>
+            <wp:wrapSquare wrapText="bothSides"/>
             <wp:docPr id="5" name="Imagen 5"/>
             <wp:cNvGraphicFramePr>
               <a:graphicFrameLocks xmlns:a="http://schemas.openxmlformats.org/drawingml/2006/main" noChangeAspect="1"/>
@@ -8974,7 +8923,13 @@
                     </pic:cNvPicPr>
                   </pic:nvPicPr>
                   <pic:blipFill>
-                    <a:blip r:embed="rId9"/>
+                    <a:blip r:embed="rId10">
+                      <a:extLst>
+                        <a:ext uri="{28A0092B-C50C-407E-A947-70E740481C1C}">
+                          <a14:useLocalDpi xmlns:a14="http://schemas.microsoft.com/office/drawing/2010/main" val="0"/>
+                        </a:ext>
+                      </a:extLst>
+                    </a:blip>
                     <a:stretch>
                       <a:fillRect/>
                     </a:stretch>
@@ -8982,7 +8937,7 @@
                   <pic:spPr bwMode="auto">
                     <a:xfrm>
                       <a:off x="0" y="0"/>
-                      <a:ext cx="4387850" cy="2849880"/>
+                      <a:ext cx="5619750" cy="3303270"/>
                     </a:xfrm>
                     <a:prstGeom prst="rect">
                       <a:avLst/>
@@ -8991,14 +8946,65 @@
                 </pic:pic>
               </a:graphicData>
             </a:graphic>
-          </wp:inline>
+            <wp14:sizeRelH relativeFrom="margin">
+              <wp14:pctWidth>0</wp14:pctWidth>
+            </wp14:sizeRelH>
+            <wp14:sizeRelV relativeFrom="margin">
+              <wp14:pctHeight>0</wp14:pctHeight>
+            </wp14:sizeRelV>
+          </wp:anchor>
         </w:drawing>
       </w:r>
-    </w:p>
-    <w:p/>
-    <w:p/>
-    <w:p/>
-    <w:p/>
+      <w:proofErr w:type="spellStart"/>
+      <w:r>
+        <w:rPr>
+          <w:rFonts w:ascii="Times New Roman" w:eastAsia="Times New Roman" w:hAnsi="Times New Roman" w:cs="Times New Roman"/>
+          <w:b/>
+          <w:sz w:val="24"/>
+          <w:szCs w:val="24"/>
+        </w:rPr>
+        <w:t>Counting</w:t>
+      </w:r>
+      <w:proofErr w:type="spellEnd"/>
+      <w:r>
+        <w:rPr>
+          <w:rFonts w:ascii="Times New Roman" w:eastAsia="Times New Roman" w:hAnsi="Times New Roman" w:cs="Times New Roman"/>
+          <w:b/>
+          <w:sz w:val="24"/>
+          <w:szCs w:val="24"/>
+        </w:rPr>
+        <w:t xml:space="preserve"> </w:t>
+      </w:r>
+      <w:proofErr w:type="spellStart"/>
+      <w:r>
+        <w:rPr>
+          <w:rFonts w:ascii="Times New Roman" w:eastAsia="Times New Roman" w:hAnsi="Times New Roman" w:cs="Times New Roman"/>
+          <w:b/>
+          <w:sz w:val="24"/>
+          <w:szCs w:val="24"/>
+        </w:rPr>
+        <w:t>sort</w:t>
+      </w:r>
+      <w:proofErr w:type="spellEnd"/>
+      <w:r>
+        <w:rPr>
+          <w:rFonts w:ascii="Times New Roman" w:eastAsia="Times New Roman" w:hAnsi="Times New Roman" w:cs="Times New Roman"/>
+          <w:b/>
+          <w:sz w:val="24"/>
+          <w:szCs w:val="24"/>
+        </w:rPr>
+        <w:t>:</w:t>
+      </w:r>
+    </w:p>
+    <w:p>
+      <w:pPr>
+        <w:rPr>
+          <w:rFonts w:ascii="Times New Roman" w:eastAsia="Times New Roman" w:hAnsi="Times New Roman" w:cs="Times New Roman"/>
+          <w:sz w:val="24"/>
+          <w:szCs w:val="24"/>
+        </w:rPr>
+      </w:pPr>
+    </w:p>
     <w:p/>
     <w:p>
       <w:pPr>
@@ -9009,7 +9015,7 @@
           <w:szCs w:val="40"/>
         </w:rPr>
       </w:pPr>
-      <w:bookmarkStart w:id="3" w:name="__DdeLink__534_1209485476"/>
+      <w:bookmarkStart w:id="2" w:name="__DdeLink__534_1209485476"/>
       <w:r>
         <w:rPr>
           <w:b/>
@@ -9019,7 +9025,7 @@
         </w:rPr>
         <w:t>Complejidad Temporal:</w:t>
       </w:r>
-      <w:bookmarkEnd w:id="3"/>
+      <w:bookmarkEnd w:id="2"/>
     </w:p>
     <w:p/>
     <w:p>
@@ -9035,78 +9041,21 @@
         <w:t>:</w:t>
       </w:r>
     </w:p>
-    <w:p/>
     <w:p>
       <w:r>
         <w:rPr>
           <w:noProof/>
-          <w:lang w:val="es-MX" w:eastAsia="es-MX"/>
         </w:rPr>
         <w:drawing>
-          <wp:anchor distT="0" distB="0" distL="0" distR="0" simplePos="0" relativeHeight="3" behindDoc="0" locked="0" layoutInCell="1" allowOverlap="1">
+          <wp:anchor distT="0" distB="0" distL="0" distR="0" simplePos="0" relativeHeight="251654656" behindDoc="0" locked="0" layoutInCell="1" allowOverlap="1" wp14:anchorId="2B0875CD" wp14:editId="7E9BFA5B">
             <wp:simplePos x="0" y="0"/>
             <wp:positionH relativeFrom="column">
-              <wp:align>center</wp:align>
+              <wp:posOffset>-342900</wp:posOffset>
             </wp:positionH>
             <wp:positionV relativeFrom="paragraph">
-              <wp:posOffset>635</wp:posOffset>
+              <wp:posOffset>5600065</wp:posOffset>
             </wp:positionV>
-            <wp:extent cx="6395720" cy="5274945"/>
-            <wp:effectExtent l="0" t="0" r="0" b="0"/>
-            <wp:wrapSquare wrapText="largest"/>
-            <wp:docPr id="6" name="Imagen6"/>
-            <wp:cNvGraphicFramePr>
-              <a:graphicFrameLocks xmlns:a="http://schemas.openxmlformats.org/drawingml/2006/main" noChangeAspect="1"/>
-            </wp:cNvGraphicFramePr>
-            <a:graphic xmlns:a="http://schemas.openxmlformats.org/drawingml/2006/main">
-              <a:graphicData uri="http://schemas.openxmlformats.org/drawingml/2006/picture">
-                <pic:pic xmlns:pic="http://schemas.openxmlformats.org/drawingml/2006/picture">
-                  <pic:nvPicPr>
-                    <pic:cNvPr id="6" name="Imagen6"/>
-                    <pic:cNvPicPr>
-                      <a:picLocks noChangeAspect="1" noChangeArrowheads="1"/>
-                    </pic:cNvPicPr>
-                  </pic:nvPicPr>
-                  <pic:blipFill>
-                    <a:blip r:embed="rId10"/>
-                    <a:stretch>
-                      <a:fillRect/>
-                    </a:stretch>
-                  </pic:blipFill>
-                  <pic:spPr bwMode="auto">
-                    <a:xfrm>
-                      <a:off x="0" y="0"/>
-                      <a:ext cx="6395720" cy="5274945"/>
-                    </a:xfrm>
-                    <a:prstGeom prst="rect">
-                      <a:avLst/>
-                    </a:prstGeom>
-                  </pic:spPr>
-                </pic:pic>
-              </a:graphicData>
-            </a:graphic>
-          </wp:anchor>
-        </w:drawing>
-      </w:r>
-    </w:p>
-    <w:p/>
-    <w:p>
-      <w:r>
-        <w:rPr>
-          <w:noProof/>
-          <w:lang w:val="es-MX" w:eastAsia="es-MX"/>
-        </w:rPr>
-        <w:lastRenderedPageBreak/>
-        <w:drawing>
-          <wp:anchor distT="0" distB="0" distL="0" distR="0" simplePos="0" relativeHeight="4" behindDoc="0" locked="0" layoutInCell="1" allowOverlap="1">
-            <wp:simplePos x="0" y="0"/>
-            <wp:positionH relativeFrom="column">
-              <wp:align>center</wp:align>
-            </wp:positionH>
-            <wp:positionV relativeFrom="paragraph">
-              <wp:posOffset>635</wp:posOffset>
-            </wp:positionV>
-            <wp:extent cx="5731510" cy="2672715"/>
+            <wp:extent cx="5943600" cy="3091180"/>
             <wp:effectExtent l="0" t="0" r="0" b="0"/>
             <wp:wrapSquare wrapText="largest"/>
             <wp:docPr id="7" name="Imagen7"/>
@@ -9131,7 +9080,7 @@
                   <pic:spPr bwMode="auto">
                     <a:xfrm>
                       <a:off x="0" y="0"/>
-                      <a:ext cx="5731510" cy="2672715"/>
+                      <a:ext cx="5943600" cy="3091180"/>
                     </a:xfrm>
                     <a:prstGeom prst="rect">
                       <a:avLst/>
@@ -9140,43 +9089,87 @@
                 </pic:pic>
               </a:graphicData>
             </a:graphic>
+            <wp14:sizeRelH relativeFrom="margin">
+              <wp14:pctWidth>0</wp14:pctWidth>
+            </wp14:sizeRelH>
+            <wp14:sizeRelV relativeFrom="margin">
+              <wp14:pctHeight>0</wp14:pctHeight>
+            </wp14:sizeRelV>
           </wp:anchor>
         </w:drawing>
       </w:r>
       <w:r>
-        <w:t xml:space="preserve">Complejidad temporal </w:t>
-      </w:r>
-      <w:proofErr w:type="spellStart"/>
-      <w:r>
-        <w:t>Counting</w:t>
-      </w:r>
-      <w:proofErr w:type="spellEnd"/>
-      <w:r>
-        <w:t xml:space="preserve"> </w:t>
-      </w:r>
-      <w:proofErr w:type="spellStart"/>
-      <w:r>
-        <w:t>sort</w:t>
-      </w:r>
-      <w:proofErr w:type="spellEnd"/>
-      <w:r>
-        <w:t>:</w:t>
-      </w:r>
-    </w:p>
-    <w:p>
-      <w:r>
         <w:rPr>
           <w:noProof/>
-          <w:lang w:val="es-MX" w:eastAsia="es-MX"/>
         </w:rPr>
         <w:drawing>
-          <wp:anchor distT="0" distB="0" distL="0" distR="0" simplePos="0" relativeHeight="5" behindDoc="0" locked="0" layoutInCell="1" allowOverlap="1">
+          <wp:anchor distT="0" distB="0" distL="0" distR="0" simplePos="0" relativeHeight="251651584" behindDoc="0" locked="0" layoutInCell="1" allowOverlap="1" wp14:anchorId="21159585" wp14:editId="5415D094">
             <wp:simplePos x="0" y="0"/>
             <wp:positionH relativeFrom="column">
-              <wp:posOffset>-57150</wp:posOffset>
+              <wp:posOffset>-428625</wp:posOffset>
             </wp:positionH>
             <wp:positionV relativeFrom="paragraph">
-              <wp:posOffset>51435</wp:posOffset>
+              <wp:posOffset>189865</wp:posOffset>
+            </wp:positionV>
+            <wp:extent cx="6490335" cy="5353050"/>
+            <wp:effectExtent l="0" t="0" r="5715" b="0"/>
+            <wp:wrapSquare wrapText="largest"/>
+            <wp:docPr id="6" name="Imagen6"/>
+            <wp:cNvGraphicFramePr>
+              <a:graphicFrameLocks xmlns:a="http://schemas.openxmlformats.org/drawingml/2006/main" noChangeAspect="1"/>
+            </wp:cNvGraphicFramePr>
+            <a:graphic xmlns:a="http://schemas.openxmlformats.org/drawingml/2006/main">
+              <a:graphicData uri="http://schemas.openxmlformats.org/drawingml/2006/picture">
+                <pic:pic xmlns:pic="http://schemas.openxmlformats.org/drawingml/2006/picture">
+                  <pic:nvPicPr>
+                    <pic:cNvPr id="6" name="Imagen6"/>
+                    <pic:cNvPicPr>
+                      <a:picLocks noChangeAspect="1" noChangeArrowheads="1"/>
+                    </pic:cNvPicPr>
+                  </pic:nvPicPr>
+                  <pic:blipFill>
+                    <a:blip r:embed="rId12"/>
+                    <a:stretch>
+                      <a:fillRect/>
+                    </a:stretch>
+                  </pic:blipFill>
+                  <pic:spPr bwMode="auto">
+                    <a:xfrm>
+                      <a:off x="0" y="0"/>
+                      <a:ext cx="6490335" cy="5353050"/>
+                    </a:xfrm>
+                    <a:prstGeom prst="rect">
+                      <a:avLst/>
+                    </a:prstGeom>
+                  </pic:spPr>
+                </pic:pic>
+              </a:graphicData>
+            </a:graphic>
+            <wp14:sizeRelH relativeFrom="margin">
+              <wp14:pctWidth>0</wp14:pctWidth>
+            </wp14:sizeRelH>
+            <wp14:sizeRelV relativeFrom="margin">
+              <wp14:pctHeight>0</wp14:pctHeight>
+            </wp14:sizeRelV>
+          </wp:anchor>
+        </w:drawing>
+      </w:r>
+    </w:p>
+    <w:p/>
+    <w:p/>
+    <w:p>
+      <w:r>
+        <w:rPr>
+          <w:noProof/>
+        </w:rPr>
+        <w:drawing>
+          <wp:anchor distT="0" distB="0" distL="0" distR="0" simplePos="0" relativeHeight="251656704" behindDoc="0" locked="0" layoutInCell="1" allowOverlap="1" wp14:anchorId="62218441" wp14:editId="3ADBABBF">
+            <wp:simplePos x="0" y="0"/>
+            <wp:positionH relativeFrom="column">
+              <wp:posOffset>-419100</wp:posOffset>
+            </wp:positionH>
+            <wp:positionV relativeFrom="paragraph">
+              <wp:posOffset>217170</wp:posOffset>
             </wp:positionV>
             <wp:extent cx="6642735" cy="3354070"/>
             <wp:effectExtent l="0" t="0" r="0" b="0"/>
@@ -9195,7 +9188,7 @@
                     </pic:cNvPicPr>
                   </pic:nvPicPr>
                   <pic:blipFill>
-                    <a:blip r:embed="rId12"/>
+                    <a:blip r:embed="rId13"/>
                     <a:stretch>
                       <a:fillRect/>
                     </a:stretch>
@@ -9215,7 +9208,27 @@
           </wp:anchor>
         </w:drawing>
       </w:r>
-    </w:p>
+      <w:r>
+        <w:t xml:space="preserve">Complejidad temporal </w:t>
+      </w:r>
+      <w:proofErr w:type="spellStart"/>
+      <w:r>
+        <w:t>Counting</w:t>
+      </w:r>
+      <w:proofErr w:type="spellEnd"/>
+      <w:r>
+        <w:t xml:space="preserve"> </w:t>
+      </w:r>
+      <w:proofErr w:type="spellStart"/>
+      <w:r>
+        <w:t>sort</w:t>
+      </w:r>
+      <w:proofErr w:type="spellEnd"/>
+      <w:r>
+        <w:t>:</w:t>
+      </w:r>
+    </w:p>
+    <w:p/>
     <w:p>
       <w:pPr>
         <w:rPr>
@@ -9227,123 +9240,13 @@
       </w:pPr>
     </w:p>
     <w:p>
-      <w:pPr>
+      <w:r>
         <w:rPr>
           <w:b/>
           <w:bCs/>
           <w:sz w:val="40"/>
           <w:szCs w:val="40"/>
         </w:rPr>
-      </w:pPr>
-    </w:p>
-    <w:p>
-      <w:pPr>
-        <w:rPr>
-          <w:b/>
-          <w:bCs/>
-          <w:sz w:val="40"/>
-          <w:szCs w:val="40"/>
-        </w:rPr>
-      </w:pPr>
-    </w:p>
-    <w:p>
-      <w:pPr>
-        <w:rPr>
-          <w:b/>
-          <w:bCs/>
-          <w:sz w:val="40"/>
-          <w:szCs w:val="40"/>
-        </w:rPr>
-      </w:pPr>
-    </w:p>
-    <w:p>
-      <w:pPr>
-        <w:rPr>
-          <w:b/>
-          <w:bCs/>
-          <w:sz w:val="40"/>
-          <w:szCs w:val="40"/>
-        </w:rPr>
-      </w:pPr>
-    </w:p>
-    <w:p>
-      <w:pPr>
-        <w:rPr>
-          <w:b/>
-          <w:bCs/>
-          <w:sz w:val="40"/>
-          <w:szCs w:val="40"/>
-        </w:rPr>
-      </w:pPr>
-    </w:p>
-    <w:p>
-      <w:pPr>
-        <w:rPr>
-          <w:b/>
-          <w:bCs/>
-          <w:sz w:val="40"/>
-          <w:szCs w:val="40"/>
-        </w:rPr>
-      </w:pPr>
-    </w:p>
-    <w:p>
-      <w:pPr>
-        <w:rPr>
-          <w:b/>
-          <w:bCs/>
-          <w:sz w:val="40"/>
-          <w:szCs w:val="40"/>
-        </w:rPr>
-      </w:pPr>
-    </w:p>
-    <w:p>
-      <w:pPr>
-        <w:rPr>
-          <w:b/>
-          <w:bCs/>
-          <w:sz w:val="40"/>
-          <w:szCs w:val="40"/>
-        </w:rPr>
-      </w:pPr>
-    </w:p>
-    <w:p>
-      <w:pPr>
-        <w:rPr>
-          <w:b/>
-          <w:bCs/>
-          <w:sz w:val="40"/>
-          <w:szCs w:val="40"/>
-        </w:rPr>
-      </w:pPr>
-    </w:p>
-    <w:p>
-      <w:pPr>
-        <w:rPr>
-          <w:b/>
-          <w:bCs/>
-          <w:sz w:val="40"/>
-          <w:szCs w:val="40"/>
-        </w:rPr>
-      </w:pPr>
-    </w:p>
-    <w:p>
-      <w:pPr>
-        <w:rPr>
-          <w:b/>
-          <w:bCs/>
-          <w:sz w:val="40"/>
-          <w:szCs w:val="40"/>
-        </w:rPr>
-      </w:pPr>
-    </w:p>
-    <w:p>
-      <w:r>
-        <w:rPr>
-          <w:b/>
-          <w:bCs/>
-          <w:sz w:val="40"/>
-          <w:szCs w:val="40"/>
-        </w:rPr>
         <w:t>Complejidad Espacial:</w:t>
       </w:r>
     </w:p>
@@ -9365,32 +9268,24 @@
         <w:t>:</w:t>
       </w:r>
     </w:p>
-    <w:p/>
-    <w:p>
-      <w:pPr>
-        <w:rPr>
-          <w:sz w:val="40"/>
-          <w:szCs w:val="40"/>
-        </w:rPr>
-      </w:pPr>
+    <w:p>
       <w:r>
         <w:rPr>
           <w:noProof/>
           <w:sz w:val="40"/>
           <w:szCs w:val="40"/>
-          <w:lang w:val="es-MX" w:eastAsia="es-MX"/>
         </w:rPr>
         <w:drawing>
-          <wp:anchor distT="0" distB="0" distL="0" distR="0" simplePos="0" relativeHeight="6" behindDoc="0" locked="0" layoutInCell="1" allowOverlap="1">
+          <wp:anchor distT="0" distB="0" distL="0" distR="0" simplePos="0" relativeHeight="251657728" behindDoc="0" locked="0" layoutInCell="1" allowOverlap="1" wp14:anchorId="31B70EBC" wp14:editId="56BD1BC3">
             <wp:simplePos x="0" y="0"/>
             <wp:positionH relativeFrom="column">
-              <wp:posOffset>-112395</wp:posOffset>
+              <wp:posOffset>-114935</wp:posOffset>
             </wp:positionH>
             <wp:positionV relativeFrom="paragraph">
-              <wp:posOffset>161290</wp:posOffset>
+              <wp:posOffset>346075</wp:posOffset>
             </wp:positionV>
-            <wp:extent cx="5731510" cy="4143375"/>
-            <wp:effectExtent l="0" t="0" r="0" b="0"/>
+            <wp:extent cx="5862955" cy="4238625"/>
+            <wp:effectExtent l="0" t="0" r="4445" b="9525"/>
             <wp:wrapSquare wrapText="largest"/>
             <wp:docPr id="9" name="Imagen9"/>
             <wp:cNvGraphicFramePr>
@@ -9406,7 +9301,7 @@
                     </pic:cNvPicPr>
                   </pic:nvPicPr>
                   <pic:blipFill>
-                    <a:blip r:embed="rId13"/>
+                    <a:blip r:embed="rId14"/>
                     <a:stretch>
                       <a:fillRect/>
                     </a:stretch>
@@ -9414,7 +9309,7 @@
                   <pic:spPr bwMode="auto">
                     <a:xfrm>
                       <a:off x="0" y="0"/>
-                      <a:ext cx="5731510" cy="4143375"/>
+                      <a:ext cx="5862955" cy="4238625"/>
                     </a:xfrm>
                     <a:prstGeom prst="rect">
                       <a:avLst/>
@@ -9423,89 +9318,33 @@
                 </pic:pic>
               </a:graphicData>
             </a:graphic>
+            <wp14:sizeRelH relativeFrom="margin">
+              <wp14:pctWidth>0</wp14:pctWidth>
+            </wp14:sizeRelH>
+            <wp14:sizeRelV relativeFrom="margin">
+              <wp14:pctHeight>0</wp14:pctHeight>
+            </wp14:sizeRelV>
           </wp:anchor>
         </w:drawing>
       </w:r>
     </w:p>
     <w:p>
-      <w:pPr>
-        <w:rPr>
-          <w:sz w:val="40"/>
-          <w:szCs w:val="40"/>
-        </w:rPr>
-      </w:pPr>
-    </w:p>
-    <w:p>
-      <w:pPr>
-        <w:rPr>
-          <w:sz w:val="40"/>
-          <w:szCs w:val="40"/>
-        </w:rPr>
-      </w:pPr>
-    </w:p>
-    <w:p>
-      <w:pPr>
-        <w:rPr>
-          <w:sz w:val="40"/>
-          <w:szCs w:val="40"/>
-        </w:rPr>
-      </w:pPr>
-    </w:p>
-    <w:p>
-      <w:pPr>
-        <w:rPr>
-          <w:sz w:val="40"/>
-          <w:szCs w:val="40"/>
-        </w:rPr>
-      </w:pPr>
-    </w:p>
-    <w:p>
-      <w:pPr>
-        <w:rPr>
-          <w:sz w:val="40"/>
-          <w:szCs w:val="40"/>
-        </w:rPr>
-      </w:pPr>
-    </w:p>
-    <w:p>
-      <w:pPr>
-        <w:rPr>
-          <w:sz w:val="40"/>
-          <w:szCs w:val="40"/>
-        </w:rPr>
-      </w:pPr>
-    </w:p>
-    <w:p>
-      <w:r>
-        <w:t xml:space="preserve">Quick </w:t>
-      </w:r>
-      <w:proofErr w:type="spellStart"/>
-      <w:r>
-        <w:t>sort</w:t>
-      </w:r>
-      <w:proofErr w:type="spellEnd"/>
-      <w:r>
-        <w:t>:</w:t>
-      </w:r>
-    </w:p>
-    <w:p/>
-    <w:p>
       <w:r>
         <w:rPr>
           <w:noProof/>
-          <w:lang w:val="es-MX" w:eastAsia="es-MX"/>
-        </w:rPr>
+        </w:rPr>
+        <w:lastRenderedPageBreak/>
         <w:drawing>
-          <wp:anchor distT="0" distB="0" distL="0" distR="0" simplePos="0" relativeHeight="7" behindDoc="0" locked="0" layoutInCell="1" allowOverlap="1">
+          <wp:anchor distT="0" distB="0" distL="0" distR="0" simplePos="0" relativeHeight="251659776" behindDoc="0" locked="0" layoutInCell="1" allowOverlap="1" wp14:anchorId="6B3BAAFD" wp14:editId="6B1BAC7C">
             <wp:simplePos x="0" y="0"/>
             <wp:positionH relativeFrom="column">
-              <wp:align>center</wp:align>
+              <wp:posOffset>-342900</wp:posOffset>
             </wp:positionH>
             <wp:positionV relativeFrom="paragraph">
-              <wp:posOffset>635</wp:posOffset>
+              <wp:posOffset>237490</wp:posOffset>
             </wp:positionV>
-            <wp:extent cx="5731510" cy="4342765"/>
-            <wp:effectExtent l="0" t="0" r="0" b="0"/>
+            <wp:extent cx="6067425" cy="4229100"/>
+            <wp:effectExtent l="0" t="0" r="9525" b="0"/>
             <wp:wrapSquare wrapText="largest"/>
             <wp:docPr id="10" name="Imagen10"/>
             <wp:cNvGraphicFramePr>
@@ -9521,7 +9360,7 @@
                     </pic:cNvPicPr>
                   </pic:nvPicPr>
                   <pic:blipFill>
-                    <a:blip r:embed="rId14"/>
+                    <a:blip r:embed="rId15"/>
                     <a:stretch>
                       <a:fillRect/>
                     </a:stretch>
@@ -9529,7 +9368,7 @@
                   <pic:spPr bwMode="auto">
                     <a:xfrm>
                       <a:off x="0" y="0"/>
-                      <a:ext cx="5731510" cy="4342765"/>
+                      <a:ext cx="6067425" cy="4229100"/>
                     </a:xfrm>
                     <a:prstGeom prst="rect">
                       <a:avLst/>
@@ -9538,13 +9377,31 @@
                 </pic:pic>
               </a:graphicData>
             </a:graphic>
+            <wp14:sizeRelH relativeFrom="margin">
+              <wp14:pctWidth>0</wp14:pctWidth>
+            </wp14:sizeRelH>
+            <wp14:sizeRelV relativeFrom="margin">
+              <wp14:pctHeight>0</wp14:pctHeight>
+            </wp14:sizeRelV>
           </wp:anchor>
         </w:drawing>
       </w:r>
-    </w:p>
-    <w:p>
+      <w:r>
+        <w:t xml:space="preserve">Quick </w:t>
+      </w:r>
       <w:proofErr w:type="spellStart"/>
       <w:r>
+        <w:t>sort</w:t>
+      </w:r>
+      <w:proofErr w:type="spellEnd"/>
+      <w:r>
+        <w:t>:</w:t>
+      </w:r>
+    </w:p>
+    <w:p/>
+    <w:p>
+      <w:proofErr w:type="spellStart"/>
+      <w:r>
         <w:t>Merge</w:t>
       </w:r>
       <w:proofErr w:type="spellEnd"/>
@@ -9556,14 +9413,14 @@
         <w:t>sort</w:t>
       </w:r>
       <w:proofErr w:type="spellEnd"/>
+      <w:r>
+        <w:t>:</w:t>
+      </w:r>
     </w:p>
     <w:p/>
     <w:p>
       <w:r>
-        <w:t xml:space="preserve">La </w:t>
-      </w:r>
-      <w:r>
-        <w:t xml:space="preserve">complejidad del espacio del </w:t>
+        <w:t xml:space="preserve">La complejidad del espacio del </w:t>
       </w:r>
       <w:proofErr w:type="spellStart"/>
       <w:r>
@@ -9581,28 +9438,194 @@
       <w:r>
         <w:t xml:space="preserve"> siempre será O(n) incluida con las matrices. Si dibuja el árbol del espacio, parecerá que la complejidad del espacio es </w:t>
       </w:r>
-      <w:proofErr w:type="gramStart"/>
-      <w:r>
-        <w:t>O(</w:t>
-      </w:r>
-      <w:proofErr w:type="gramEnd"/>
-      <w:r>
-        <w:t>n log n). Sin embargo, como el código es un código de Profundidad Primero, siempre se expandirá</w:t>
-      </w:r>
-      <w:r>
-        <w:t xml:space="preserve"> a lo largo de una rama del árbol, por lo tanto, el uso de espacio total requerido siempre estará limitado por O(3n) = O(n). </w:t>
+      <w:r>
+        <w:t>O (</w:t>
+      </w:r>
+      <w:r>
+        <w:t xml:space="preserve">n log n). Sin embargo, como el código es un código de Profundidad Primero, siempre se expandirá a lo largo de una rama del árbol, por lo tanto, el uso de espacio total requerido siempre estará limitado por O(3n) = O(n). </w:t>
       </w:r>
       <w:proofErr w:type="spellStart"/>
       <w:r>
-        <w:t>Mergesort</w:t>
+        <w:t>Merge</w:t>
       </w:r>
       <w:proofErr w:type="spellEnd"/>
       <w:r>
-        <w:t xml:space="preserve"> es un algoritmo que emplea el método "Divide y vencerás" y es O (n log n) porque la entrada se reduce a la mitad repetida</w:t>
-      </w:r>
-      <w:r>
-        <w:t>mente.</w:t>
-      </w:r>
+        <w:t xml:space="preserve"> </w:t>
+      </w:r>
+      <w:proofErr w:type="spellStart"/>
+      <w:r>
+        <w:t>sort</w:t>
+      </w:r>
+      <w:proofErr w:type="spellEnd"/>
+      <w:r>
+        <w:t xml:space="preserve"> es un algoritmo que emplea el método "Divide y vencerás" y es O (n log n) porque la entrada se reduce a la mitad repetidamente.</w:t>
+      </w:r>
+    </w:p>
+    <w:p/>
+    <w:sdt>
+      <w:sdtPr>
+        <w:rPr>
+          <w:lang w:val="es-ES"/>
+        </w:rPr>
+        <w:id w:val="-174272395"/>
+        <w:docPartObj>
+          <w:docPartGallery w:val="Bibliographies"/>
+          <w:docPartUnique/>
+        </w:docPartObj>
+      </w:sdtPr>
+      <w:sdtEndPr>
+        <w:rPr>
+          <w:sz w:val="22"/>
+          <w:szCs w:val="22"/>
+          <w:lang w:val="es-CO"/>
+        </w:rPr>
+      </w:sdtEndPr>
+      <w:sdtContent>
+        <w:p>
+          <w:pPr>
+            <w:pStyle w:val="Ttulo1"/>
+          </w:pPr>
+          <w:r>
+            <w:rPr>
+              <w:lang w:val="es-ES"/>
+            </w:rPr>
+            <w:t>Bibliografía</w:t>
+          </w:r>
+        </w:p>
+        <w:sdt>
+          <w:sdtPr>
+            <w:id w:val="111145805"/>
+            <w:bibliography/>
+          </w:sdtPr>
+          <w:sdtContent>
+            <w:p>
+              <w:pPr>
+                <w:pStyle w:val="Bibliografa"/>
+                <w:ind w:left="720" w:hanging="720"/>
+                <w:rPr>
+                  <w:noProof/>
+                  <w:sz w:val="24"/>
+                  <w:szCs w:val="24"/>
+                  <w:lang w:val="es-ES"/>
+                </w:rPr>
+              </w:pPr>
+              <w:r>
+                <w:fldChar w:fldCharType="begin"/>
+              </w:r>
+              <w:r>
+                <w:instrText>BIBLIOGRAPHY</w:instrText>
+              </w:r>
+              <w:r>
+                <w:fldChar w:fldCharType="separate"/>
+              </w:r>
+              <w:r>
+                <w:rPr>
+                  <w:noProof/>
+                  <w:lang w:val="es-ES"/>
+                </w:rPr>
+                <w:t xml:space="preserve">(s.f.). Obtenido de https://www.geeksforgeeks.org/quick-sort/ </w:t>
+              </w:r>
+            </w:p>
+            <w:p>
+              <w:pPr>
+                <w:pStyle w:val="Bibliografa"/>
+                <w:ind w:left="720" w:hanging="720"/>
+                <w:rPr>
+                  <w:noProof/>
+                  <w:lang w:val="es-ES"/>
+                </w:rPr>
+              </w:pPr>
+              <w:r>
+                <w:rPr>
+                  <w:noProof/>
+                  <w:lang w:val="es-ES"/>
+                </w:rPr>
+                <w:t>(s.f.). Obtenido de https://www.geeksforgeeks.org/time-complexities-of-all-sorting-algorithms/</w:t>
+              </w:r>
+            </w:p>
+            <w:p>
+              <w:pPr>
+                <w:pStyle w:val="Bibliografa"/>
+                <w:ind w:left="720" w:hanging="720"/>
+                <w:rPr>
+                  <w:noProof/>
+                  <w:lang w:val="es-ES"/>
+                </w:rPr>
+              </w:pPr>
+              <w:r>
+                <w:rPr>
+                  <w:noProof/>
+                  <w:lang w:val="es-ES"/>
+                </w:rPr>
+                <w:t>(s.f.). Obtenido de http://www.esacademic.com/dic.nsf/eswiki/65645</w:t>
+              </w:r>
+            </w:p>
+            <w:p>
+              <w:pPr>
+                <w:pStyle w:val="Bibliografa"/>
+                <w:ind w:left="720" w:hanging="720"/>
+                <w:rPr>
+                  <w:noProof/>
+                  <w:lang w:val="es-ES"/>
+                </w:rPr>
+              </w:pPr>
+              <w:r>
+                <w:rPr>
+                  <w:noProof/>
+                  <w:lang w:val="es-ES"/>
+                </w:rPr>
+                <w:t>(s.f.). Obtenido de http://www.esacademic.com/dic.nsf/eswiki/65646</w:t>
+              </w:r>
+            </w:p>
+            <w:p>
+              <w:pPr>
+                <w:pStyle w:val="Bibliografa"/>
+                <w:ind w:left="720" w:hanging="720"/>
+                <w:rPr>
+                  <w:noProof/>
+                  <w:lang w:val="es-ES"/>
+                </w:rPr>
+              </w:pPr>
+              <w:r>
+                <w:rPr>
+                  <w:noProof/>
+                  <w:lang w:val="es-ES"/>
+                </w:rPr>
+                <w:t xml:space="preserve">ALI, W., ISLAM, T., REHMAN, H. U., AHMAD, I., KHAN, M., &amp; MAHMOOD, A. (Julio de 2016). COMPARISON OF DIFFERENT SORTING ALGORITHMS. </w:t>
+              </w:r>
+              <w:r>
+                <w:rPr>
+                  <w:i/>
+                  <w:iCs/>
+                  <w:noProof/>
+                  <w:lang w:val="es-ES"/>
+                </w:rPr>
+                <w:t>IJARCSEE, 5</w:t>
+              </w:r>
+              <w:r>
+                <w:rPr>
+                  <w:noProof/>
+                  <w:lang w:val="es-ES"/>
+                </w:rPr>
+                <w:t>.</w:t>
+              </w:r>
+            </w:p>
+            <w:p>
+              <w:r>
+                <w:rPr>
+                  <w:b/>
+                  <w:bCs/>
+                </w:rPr>
+                <w:fldChar w:fldCharType="end"/>
+              </w:r>
+            </w:p>
+          </w:sdtContent>
+        </w:sdt>
+      </w:sdtContent>
+    </w:sdt>
+    <w:p>
+      <w:bookmarkStart w:id="3" w:name="_GoBack"/>
+      <w:bookmarkEnd w:id="3"/>
     </w:p>
     <w:sectPr>
       <w:pgSz w:w="11906" w:h="16838"/>
@@ -9617,7 +9640,7 @@
 </file>
 
 <file path=word/numbering.xml><?xml version="1.0" encoding="utf-8"?>
-<w:numbering xmlns:wpc="http://schemas.microsoft.com/office/word/2010/wordprocessingCanvas" xmlns:cx="http://schemas.microsoft.com/office/drawing/2014/chartex" xmlns:cx1="http://schemas.microsoft.com/office/drawing/2015/9/8/chartex" xmlns:mc="http://schemas.openxmlformats.org/markup-compatibility/2006" xmlns:o="urn:schemas-microsoft-com:office:office" xmlns:r="http://schemas.openxmlformats.org/officeDocument/2006/relationships" xmlns:m="http://schemas.openxmlformats.org/officeDocument/2006/math" xmlns:v="urn:schemas-microsoft-com:vml" xmlns:wp14="http://schemas.microsoft.com/office/word/2010/wordprocessingDrawing" xmlns:wp="http://schemas.openxmlformats.org/drawingml/2006/wordprocessingDrawing" xmlns:w10="urn:schemas-microsoft-com:office:word" xmlns:w="http://schemas.openxmlformats.org/wordprocessingml/2006/main" xmlns:w14="http://schemas.microsoft.com/office/word/2010/wordml" xmlns:w15="http://schemas.microsoft.com/office/word/2012/wordml" xmlns:w16se="http://schemas.microsoft.com/office/word/2015/wordml/symex" xmlns:wpg="http://schemas.microsoft.com/office/word/2010/wordprocessingGroup" xmlns:wpi="http://schemas.microsoft.com/office/word/2010/wordprocessingInk" xmlns:wne="http://schemas.microsoft.com/office/word/2006/wordml" xmlns:wps="http://schemas.microsoft.com/office/word/2010/wordprocessingShape" mc:Ignorable="w14 w15 w16se wp14">
+<w:numbering xmlns:wpc="http://schemas.microsoft.com/office/word/2010/wordprocessingCanvas" xmlns:cx="http://schemas.microsoft.com/office/drawing/2014/chartex" xmlns:mc="http://schemas.openxmlformats.org/markup-compatibility/2006" xmlns:o="urn:schemas-microsoft-com:office:office" xmlns:r="http://schemas.openxmlformats.org/officeDocument/2006/relationships" xmlns:m="http://schemas.openxmlformats.org/officeDocument/2006/math" xmlns:v="urn:schemas-microsoft-com:vml" xmlns:wp14="http://schemas.microsoft.com/office/word/2010/wordprocessingDrawing" xmlns:wp="http://schemas.openxmlformats.org/drawingml/2006/wordprocessingDrawing" xmlns:w10="urn:schemas-microsoft-com:office:word" xmlns:w="http://schemas.openxmlformats.org/wordprocessingml/2006/main" xmlns:w14="http://schemas.microsoft.com/office/word/2010/wordml" xmlns:w15="http://schemas.microsoft.com/office/word/2012/wordml" xmlns:w16se="http://schemas.microsoft.com/office/word/2015/wordml/symex" xmlns:wpg="http://schemas.microsoft.com/office/word/2010/wordprocessingGroup" xmlns:wpi="http://schemas.microsoft.com/office/word/2010/wordprocessingInk" xmlns:wne="http://schemas.microsoft.com/office/word/2006/wordml" xmlns:wps="http://schemas.microsoft.com/office/word/2010/wordprocessingShape" mc:Ignorable="w14 w15 w16se wp14">
   <w:abstractNum w:abstractNumId="0" w15:restartNumberingAfterBreak="0">
     <w:nsid w:val="03CC5F76"/>
     <w:multiLevelType w:val="multilevel"/>
@@ -9942,6 +9965,119 @@
     </w:lvl>
   </w:abstractNum>
   <w:abstractNum w:abstractNumId="3" w15:restartNumberingAfterBreak="0">
+    <w:nsid w:val="25EE5832"/>
+    <w:multiLevelType w:val="hybridMultilevel"/>
+    <w:tmpl w:val="93D49FD0"/>
+    <w:lvl w:ilvl="0" w:tplc="240A0001">
+      <w:start w:val="1"/>
+      <w:numFmt w:val="bullet"/>
+      <w:lvlText w:val=""/>
+      <w:lvlJc w:val="left"/>
+      <w:pPr>
+        <w:ind w:left="720" w:hanging="360"/>
+      </w:pPr>
+      <w:rPr>
+        <w:rFonts w:ascii="Symbol" w:hAnsi="Symbol" w:hint="default"/>
+      </w:rPr>
+    </w:lvl>
+    <w:lvl w:ilvl="1" w:tplc="240A0003" w:tentative="1">
+      <w:start w:val="1"/>
+      <w:numFmt w:val="bullet"/>
+      <w:lvlText w:val="o"/>
+      <w:lvlJc w:val="left"/>
+      <w:pPr>
+        <w:ind w:left="1440" w:hanging="360"/>
+      </w:pPr>
+      <w:rPr>
+        <w:rFonts w:ascii="Courier New" w:hAnsi="Courier New" w:cs="Courier New" w:hint="default"/>
+      </w:rPr>
+    </w:lvl>
+    <w:lvl w:ilvl="2" w:tplc="240A0005" w:tentative="1">
+      <w:start w:val="1"/>
+      <w:numFmt w:val="bullet"/>
+      <w:lvlText w:val=""/>
+      <w:lvlJc w:val="left"/>
+      <w:pPr>
+        <w:ind w:left="2160" w:hanging="360"/>
+      </w:pPr>
+      <w:rPr>
+        <w:rFonts w:ascii="Wingdings" w:hAnsi="Wingdings" w:hint="default"/>
+      </w:rPr>
+    </w:lvl>
+    <w:lvl w:ilvl="3" w:tplc="240A0001" w:tentative="1">
+      <w:start w:val="1"/>
+      <w:numFmt w:val="bullet"/>
+      <w:lvlText w:val=""/>
+      <w:lvlJc w:val="left"/>
+      <w:pPr>
+        <w:ind w:left="2880" w:hanging="360"/>
+      </w:pPr>
+      <w:rPr>
+        <w:rFonts w:ascii="Symbol" w:hAnsi="Symbol" w:hint="default"/>
+      </w:rPr>
+    </w:lvl>
+    <w:lvl w:ilvl="4" w:tplc="240A0003" w:tentative="1">
+      <w:start w:val="1"/>
+      <w:numFmt w:val="bullet"/>
+      <w:lvlText w:val="o"/>
+      <w:lvlJc w:val="left"/>
+      <w:pPr>
+        <w:ind w:left="3600" w:hanging="360"/>
+      </w:pPr>
+      <w:rPr>
+        <w:rFonts w:ascii="Courier New" w:hAnsi="Courier New" w:cs="Courier New" w:hint="default"/>
+      </w:rPr>
+    </w:lvl>
+    <w:lvl w:ilvl="5" w:tplc="240A0005" w:tentative="1">
+      <w:start w:val="1"/>
+      <w:numFmt w:val="bullet"/>
+      <w:lvlText w:val=""/>
+      <w:lvlJc w:val="left"/>
+      <w:pPr>
+        <w:ind w:left="4320" w:hanging="360"/>
+      </w:pPr>
+      <w:rPr>
+        <w:rFonts w:ascii="Wingdings" w:hAnsi="Wingdings" w:hint="default"/>
+      </w:rPr>
+    </w:lvl>
+    <w:lvl w:ilvl="6" w:tplc="240A0001" w:tentative="1">
+      <w:start w:val="1"/>
+      <w:numFmt w:val="bullet"/>
+      <w:lvlText w:val=""/>
+      <w:lvlJc w:val="left"/>
+      <w:pPr>
+        <w:ind w:left="5040" w:hanging="360"/>
+      </w:pPr>
+      <w:rPr>
+        <w:rFonts w:ascii="Symbol" w:hAnsi="Symbol" w:hint="default"/>
+      </w:rPr>
+    </w:lvl>
+    <w:lvl w:ilvl="7" w:tplc="240A0003" w:tentative="1">
+      <w:start w:val="1"/>
+      <w:numFmt w:val="bullet"/>
+      <w:lvlText w:val="o"/>
+      <w:lvlJc w:val="left"/>
+      <w:pPr>
+        <w:ind w:left="5760" w:hanging="360"/>
+      </w:pPr>
+      <w:rPr>
+        <w:rFonts w:ascii="Courier New" w:hAnsi="Courier New" w:cs="Courier New" w:hint="default"/>
+      </w:rPr>
+    </w:lvl>
+    <w:lvl w:ilvl="8" w:tplc="240A0005" w:tentative="1">
+      <w:start w:val="1"/>
+      <w:numFmt w:val="bullet"/>
+      <w:lvlText w:val=""/>
+      <w:lvlJc w:val="left"/>
+      <w:pPr>
+        <w:ind w:left="6480" w:hanging="360"/>
+      </w:pPr>
+      <w:rPr>
+        <w:rFonts w:ascii="Wingdings" w:hAnsi="Wingdings" w:hint="default"/>
+      </w:rPr>
+    </w:lvl>
+  </w:abstractNum>
+  <w:abstractNum w:abstractNumId="4" w15:restartNumberingAfterBreak="0">
     <w:nsid w:val="72404865"/>
     <w:multiLevelType w:val="multilevel"/>
     <w:tmpl w:val="36B06728"/>
@@ -10059,13 +10195,16 @@
     <w:abstractNumId w:val="1"/>
   </w:num>
   <w:num w:numId="2">
-    <w:abstractNumId w:val="3"/>
+    <w:abstractNumId w:val="4"/>
   </w:num>
   <w:num w:numId="3">
     <w:abstractNumId w:val="0"/>
   </w:num>
   <w:num w:numId="4">
     <w:abstractNumId w:val="2"/>
+  </w:num>
+  <w:num w:numId="5">
+    <w:abstractNumId w:val="3"/>
   </w:num>
 </w:numbering>
 </file>
@@ -10471,6 +10610,7 @@
     <w:name w:val="heading 1"/>
     <w:basedOn w:val="Normal"/>
     <w:next w:val="Normal"/>
+    <w:link w:val="Ttulo1Car"/>
     <w:uiPriority w:val="9"/>
     <w:qFormat/>
     <w:pPr>
@@ -11786,6 +11926,86 @@
         <w:right w:w="0" w:type="dxa"/>
       </w:tblCellMar>
     </w:tblPr>
+  </w:style>
+  <w:style w:type="paragraph" w:styleId="HTMLconformatoprevio">
+    <w:name w:val="HTML Preformatted"/>
+    <w:basedOn w:val="Normal"/>
+    <w:link w:val="HTMLconformatoprevioCar"/>
+    <w:uiPriority w:val="99"/>
+    <w:semiHidden/>
+    <w:unhideWhenUsed/>
+    <w:rsid w:val="005A0A82"/>
+    <w:pPr>
+      <w:tabs>
+        <w:tab w:val="left" w:pos="916"/>
+        <w:tab w:val="left" w:pos="1832"/>
+        <w:tab w:val="left" w:pos="2748"/>
+        <w:tab w:val="left" w:pos="3664"/>
+        <w:tab w:val="left" w:pos="4580"/>
+        <w:tab w:val="left" w:pos="5496"/>
+        <w:tab w:val="left" w:pos="6412"/>
+        <w:tab w:val="left" w:pos="7328"/>
+        <w:tab w:val="left" w:pos="8244"/>
+        <w:tab w:val="left" w:pos="9160"/>
+        <w:tab w:val="left" w:pos="10076"/>
+        <w:tab w:val="left" w:pos="10992"/>
+        <w:tab w:val="left" w:pos="11908"/>
+        <w:tab w:val="left" w:pos="12824"/>
+        <w:tab w:val="left" w:pos="13740"/>
+        <w:tab w:val="left" w:pos="14656"/>
+      </w:tabs>
+      <w:spacing w:line="240" w:lineRule="auto"/>
+      <w:contextualSpacing w:val="0"/>
+    </w:pPr>
+    <w:rPr>
+      <w:rFonts w:ascii="Courier New" w:eastAsia="Times New Roman" w:hAnsi="Courier New" w:cs="Courier New"/>
+      <w:color w:val="auto"/>
+      <w:sz w:val="20"/>
+      <w:szCs w:val="20"/>
+    </w:rPr>
+  </w:style>
+  <w:style w:type="character" w:customStyle="1" w:styleId="HTMLconformatoprevioCar">
+    <w:name w:val="HTML con formato previo Car"/>
+    <w:basedOn w:val="Fuentedeprrafopredeter"/>
+    <w:link w:val="HTMLconformatoprevio"/>
+    <w:uiPriority w:val="99"/>
+    <w:semiHidden/>
+    <w:rsid w:val="005A0A82"/>
+    <w:rPr>
+      <w:rFonts w:ascii="Courier New" w:eastAsia="Times New Roman" w:hAnsi="Courier New" w:cs="Courier New"/>
+      <w:szCs w:val="20"/>
+    </w:rPr>
+  </w:style>
+  <w:style w:type="character" w:styleId="Hipervnculo">
+    <w:name w:val="Hyperlink"/>
+    <w:basedOn w:val="Fuentedeprrafopredeter"/>
+    <w:uiPriority w:val="99"/>
+    <w:unhideWhenUsed/>
+    <w:rsid w:val="005A0A82"/>
+    <w:rPr>
+      <w:color w:val="0000FF" w:themeColor="hyperlink"/>
+      <w:u w:val="single"/>
+    </w:rPr>
+  </w:style>
+  <w:style w:type="character" w:customStyle="1" w:styleId="Ttulo1Car">
+    <w:name w:val="Título 1 Car"/>
+    <w:basedOn w:val="Fuentedeprrafopredeter"/>
+    <w:link w:val="Ttulo1"/>
+    <w:uiPriority w:val="9"/>
+    <w:rsid w:val="00860B30"/>
+    <w:rPr>
+      <w:color w:val="00000A"/>
+      <w:sz w:val="40"/>
+      <w:szCs w:val="40"/>
+    </w:rPr>
+  </w:style>
+  <w:style w:type="paragraph" w:styleId="Bibliografa">
+    <w:name w:val="Bibliography"/>
+    <w:basedOn w:val="Normal"/>
+    <w:next w:val="Normal"/>
+    <w:uiPriority w:val="37"/>
+    <w:unhideWhenUsed/>
+    <w:rsid w:val="00860B30"/>
   </w:style>
 </w:styles>
 </file>
@@ -12108,4 +12328,87 @@
   </a:objectDefaults>
   <a:extraClrSchemeLst/>
 </a:theme>
+</file>
+
+<file path=customXml/item1.xml><?xml version="1.0" encoding="utf-8"?>
+<b:Sources xmlns:b="http://schemas.openxmlformats.org/officeDocument/2006/bibliography" xmlns="http://schemas.openxmlformats.org/officeDocument/2006/bibliography" SelectedStyle="\APASixthEditionOfficeOnline.xsl" StyleName="APA" Version="6">
+  <b:Source>
+    <b:Tag>ALI16</b:Tag>
+    <b:SourceType>JournalArticle</b:SourceType>
+    <b:Guid>{2D80D18B-0C97-4B74-BF99-699D0693C4FE}</b:Guid>
+    <b:Title>COMPARISON OF DIFFERENT SORTING ALGORITHMS</b:Title>
+    <b:Year>2016</b:Year>
+    <b:JournalName>IJARCSEE</b:JournalName>
+    <b:Author>
+      <b:Author>
+        <b:NameList>
+          <b:Person>
+            <b:Last>ALI</b:Last>
+            <b:First>WAQAS</b:First>
+          </b:Person>
+          <b:Person>
+            <b:Last>ISLAM</b:Last>
+            <b:First>TAHIR</b:First>
+          </b:Person>
+          <b:Person>
+            <b:Last>REHMAN</b:Last>
+            <b:Middle>UR</b:Middle>
+            <b:First>HABIB</b:First>
+          </b:Person>
+          <b:Person>
+            <b:Last>AHMAD</b:Last>
+            <b:First>IZAZ</b:First>
+          </b:Person>
+          <b:Person>
+            <b:Last>KHAN</b:Last>
+            <b:First>MUNEEB</b:First>
+          </b:Person>
+          <b:Person>
+            <b:Last>MAHMOOD</b:Last>
+            <b:First>AMNA</b:First>
+          </b:Person>
+        </b:NameList>
+      </b:Author>
+    </b:Author>
+    <b:Month>Julio</b:Month>
+    <b:Volume>5</b:Volume>
+    <b:RefOrder>1</b:RefOrder>
+  </b:Source>
+  <b:Source>
+    <b:Tag>htt</b:Tag>
+    <b:SourceType>InternetSite</b:SourceType>
+    <b:Guid>{67DC12D5-F239-4E54-A53C-64F23CC9A107}</b:Guid>
+    <b:URL>https://www.geeksforgeeks.org/quick-sort/ </b:URL>
+    <b:RefOrder>2</b:RefOrder>
+  </b:Source>
+  <b:Source>
+    <b:Tag>htt1</b:Tag>
+    <b:SourceType>InternetSite</b:SourceType>
+    <b:Guid>{B1429ECC-81CD-441C-912E-7410B2ECF9BD}</b:Guid>
+    <b:URL>https://www.geeksforgeeks.org/time-complexities-of-all-sorting-algorithms/</b:URL>
+    <b:RefOrder>3</b:RefOrder>
+  </b:Source>
+  <b:Source>
+    <b:Tag>htt2</b:Tag>
+    <b:SourceType>InternetSite</b:SourceType>
+    <b:Guid>{535C9FC8-2402-42A0-B166-DD59C4251D43}</b:Guid>
+    <b:URL>http://www.esacademic.com/dic.nsf/eswiki/65645</b:URL>
+    <b:RefOrder>4</b:RefOrder>
+  </b:Source>
+  <b:Source>
+    <b:Tag>htt3</b:Tag>
+    <b:SourceType>InternetSite</b:SourceType>
+    <b:Guid>{CBD3E47D-748C-426F-9B5B-74288F919F3C}</b:Guid>
+    <b:URL>http://www.esacademic.com/dic.nsf/eswiki/65646</b:URL>
+    <b:RefOrder>5</b:RefOrder>
+  </b:Source>
+</b:Sources>
+</file>
+
+<file path=customXml/itemProps1.xml><?xml version="1.0" encoding="utf-8"?>
+<ds:datastoreItem xmlns:ds="http://schemas.openxmlformats.org/officeDocument/2006/customXml" ds:itemID="{F20B819D-9A5E-4C84-B790-0A0261DB78D3}">
+  <ds:schemaRefs>
+    <ds:schemaRef ds:uri="http://schemas.openxmlformats.org/officeDocument/2006/bibliography"/>
+  </ds:schemaRefs>
+</ds:datastoreItem>
 </file>
</xml_diff>